<commit_message>
First Draft Final Paper
</commit_message>
<xml_diff>
--- a/Paper/Paper Draft.docx
+++ b/Paper/Paper Draft.docx
@@ -250,6 +250,317 @@
     </w:p>
     <w:p>
       <w:pPr>
+        <w:spacing w:before="100" w:beforeAutospacing="1" w:after="100" w:afterAutospacing="1" w:line="240" w:lineRule="auto"/>
+        <w:ind w:firstLine="360"/>
+        <w:rPr>
+          <w:rFonts w:ascii="Times New Roman" w:eastAsia="Times New Roman" w:hAnsi="Times New Roman" w:cs="Times New Roman"/>
+          <w:kern w:val="0"/>
+          <w:sz w:val="24"/>
+          <w:szCs w:val="24"/>
+          <w:lang w:eastAsia="it-IT"/>
+          <w14:ligatures w14:val="none"/>
+        </w:rPr>
+      </w:pPr>
+      <w:r>
+        <w:rPr>
+          <w:rFonts w:ascii="Times New Roman" w:eastAsia="Times New Roman" w:hAnsi="Times New Roman" w:cs="Times New Roman"/>
+          <w:kern w:val="0"/>
+          <w:sz w:val="24"/>
+          <w:szCs w:val="24"/>
+          <w:lang w:eastAsia="it-IT"/>
+          <w14:ligatures w14:val="none"/>
+        </w:rPr>
+        <w:t>The performance of machine learning models, particularly in supervised learning tasks, is heavily dependent on the availability of large volumes of high-quality data</w:t>
+      </w:r>
+      <w:r>
+        <w:rPr>
+          <w:rFonts w:ascii="Times New Roman" w:eastAsia="Times New Roman" w:hAnsi="Times New Roman" w:cs="Times New Roman"/>
+          <w:kern w:val="0"/>
+          <w:sz w:val="24"/>
+          <w:szCs w:val="24"/>
+          <w:lang w:eastAsia="it-IT"/>
+          <w14:ligatures w14:val="none"/>
+        </w:rPr>
+        <w:t xml:space="preserve"> [1]</w:t>
+      </w:r>
+      <w:r>
+        <w:rPr>
+          <w:rFonts w:ascii="Times New Roman" w:eastAsia="Times New Roman" w:hAnsi="Times New Roman" w:cs="Times New Roman"/>
+          <w:kern w:val="0"/>
+          <w:sz w:val="24"/>
+          <w:szCs w:val="24"/>
+          <w:lang w:eastAsia="it-IT"/>
+          <w14:ligatures w14:val="none"/>
+        </w:rPr>
+        <w:t>. However, real-world datasets are often limited due to privacy concerns, regulatory constraints, high labeling costs, or data sparsity</w:t>
+      </w:r>
+      <w:r>
+        <w:rPr>
+          <w:rFonts w:ascii="Times New Roman" w:eastAsia="Times New Roman" w:hAnsi="Times New Roman" w:cs="Times New Roman"/>
+          <w:kern w:val="0"/>
+          <w:sz w:val="24"/>
+          <w:szCs w:val="24"/>
+          <w:lang w:eastAsia="it-IT"/>
+          <w14:ligatures w14:val="none"/>
+        </w:rPr>
+        <w:t xml:space="preserve">, </w:t>
+      </w:r>
+      <w:r>
+        <w:rPr>
+          <w:rFonts w:ascii="Times New Roman" w:eastAsia="Times New Roman" w:hAnsi="Times New Roman" w:cs="Times New Roman"/>
+          <w:kern w:val="0"/>
+          <w:sz w:val="24"/>
+          <w:szCs w:val="24"/>
+          <w:lang w:eastAsia="it-IT"/>
+          <w14:ligatures w14:val="none"/>
+        </w:rPr>
+        <w:t>especially in domains such as healthcare, energy systems, and finance</w:t>
+      </w:r>
+      <w:r>
+        <w:rPr>
+          <w:rFonts w:ascii="Times New Roman" w:eastAsia="Times New Roman" w:hAnsi="Times New Roman" w:cs="Times New Roman"/>
+          <w:kern w:val="0"/>
+          <w:sz w:val="24"/>
+          <w:szCs w:val="24"/>
+          <w:lang w:eastAsia="it-IT"/>
+          <w14:ligatures w14:val="none"/>
+        </w:rPr>
+        <w:t xml:space="preserve"> [2]</w:t>
+      </w:r>
+      <w:r>
+        <w:rPr>
+          <w:rFonts w:ascii="Times New Roman" w:eastAsia="Times New Roman" w:hAnsi="Times New Roman" w:cs="Times New Roman"/>
+          <w:kern w:val="0"/>
+          <w:sz w:val="24"/>
+          <w:szCs w:val="24"/>
+          <w:lang w:eastAsia="it-IT"/>
+          <w14:ligatures w14:val="none"/>
+        </w:rPr>
+        <w:t>. As a result, synthetic data generation has emerged as a promising alternative that can supplement or even replace real data in certain use cases</w:t>
+      </w:r>
+      <w:r>
+        <w:rPr>
+          <w:rFonts w:ascii="Times New Roman" w:eastAsia="Times New Roman" w:hAnsi="Times New Roman" w:cs="Times New Roman"/>
+          <w:kern w:val="0"/>
+          <w:sz w:val="24"/>
+          <w:szCs w:val="24"/>
+          <w:lang w:eastAsia="it-IT"/>
+          <w14:ligatures w14:val="none"/>
+        </w:rPr>
+        <w:t xml:space="preserve"> [3]</w:t>
+      </w:r>
+      <w:r>
+        <w:rPr>
+          <w:rFonts w:ascii="Times New Roman" w:eastAsia="Times New Roman" w:hAnsi="Times New Roman" w:cs="Times New Roman"/>
+          <w:kern w:val="0"/>
+          <w:sz w:val="24"/>
+          <w:szCs w:val="24"/>
+          <w:lang w:eastAsia="it-IT"/>
+          <w14:ligatures w14:val="none"/>
+        </w:rPr>
+        <w:t>.</w:t>
+      </w:r>
+      <w:r>
+        <w:rPr>
+          <w:rFonts w:ascii="Times New Roman" w:eastAsia="Times New Roman" w:hAnsi="Times New Roman" w:cs="Times New Roman"/>
+          <w:kern w:val="0"/>
+          <w:sz w:val="24"/>
+          <w:szCs w:val="24"/>
+          <w:lang w:eastAsia="it-IT"/>
+          <w14:ligatures w14:val="none"/>
+        </w:rPr>
+        <w:t xml:space="preserve"> </w:t>
+      </w:r>
+      <w:r>
+        <w:rPr>
+          <w:rFonts w:ascii="Times New Roman" w:eastAsia="Times New Roman" w:hAnsi="Times New Roman" w:cs="Times New Roman"/>
+          <w:kern w:val="0"/>
+          <w:sz w:val="24"/>
+          <w:szCs w:val="24"/>
+          <w:lang w:eastAsia="it-IT"/>
+          <w14:ligatures w14:val="none"/>
+        </w:rPr>
+        <w:t>While synthetic data has been widely explored in computer vision and natural language processing</w:t>
+      </w:r>
+      <w:r>
+        <w:rPr>
+          <w:rFonts w:ascii="Times New Roman" w:eastAsia="Times New Roman" w:hAnsi="Times New Roman" w:cs="Times New Roman"/>
+          <w:kern w:val="0"/>
+          <w:sz w:val="24"/>
+          <w:szCs w:val="24"/>
+          <w:lang w:eastAsia="it-IT"/>
+          <w14:ligatures w14:val="none"/>
+        </w:rPr>
+        <w:t xml:space="preserve"> [4, 5]</w:t>
+      </w:r>
+      <w:r>
+        <w:rPr>
+          <w:rFonts w:ascii="Times New Roman" w:eastAsia="Times New Roman" w:hAnsi="Times New Roman" w:cs="Times New Roman"/>
+          <w:kern w:val="0"/>
+          <w:sz w:val="24"/>
+          <w:szCs w:val="24"/>
+          <w:lang w:eastAsia="it-IT"/>
+          <w14:ligatures w14:val="none"/>
+        </w:rPr>
+        <w:t>, its application to structured, tabular data</w:t>
+      </w:r>
+      <w:r>
+        <w:rPr>
+          <w:rFonts w:ascii="Times New Roman" w:eastAsia="Times New Roman" w:hAnsi="Times New Roman" w:cs="Times New Roman"/>
+          <w:kern w:val="0"/>
+          <w:sz w:val="24"/>
+          <w:szCs w:val="24"/>
+          <w:lang w:eastAsia="it-IT"/>
+          <w14:ligatures w14:val="none"/>
+        </w:rPr>
+        <w:t xml:space="preserve">, </w:t>
+      </w:r>
+      <w:r>
+        <w:rPr>
+          <w:rFonts w:ascii="Times New Roman" w:eastAsia="Times New Roman" w:hAnsi="Times New Roman" w:cs="Times New Roman"/>
+          <w:kern w:val="0"/>
+          <w:sz w:val="24"/>
+          <w:szCs w:val="24"/>
+          <w:lang w:eastAsia="it-IT"/>
+          <w14:ligatures w14:val="none"/>
+        </w:rPr>
+        <w:t>common in many real-world business and scientific settings</w:t>
+      </w:r>
+      <w:r>
+        <w:rPr>
+          <w:rFonts w:ascii="Times New Roman" w:eastAsia="Times New Roman" w:hAnsi="Times New Roman" w:cs="Times New Roman"/>
+          <w:kern w:val="0"/>
+          <w:sz w:val="24"/>
+          <w:szCs w:val="24"/>
+          <w:lang w:eastAsia="it-IT"/>
+          <w14:ligatures w14:val="none"/>
+        </w:rPr>
+        <w:t xml:space="preserve">, </w:t>
+      </w:r>
+      <w:r>
+        <w:rPr>
+          <w:rFonts w:ascii="Times New Roman" w:eastAsia="Times New Roman" w:hAnsi="Times New Roman" w:cs="Times New Roman"/>
+          <w:kern w:val="0"/>
+          <w:sz w:val="24"/>
+          <w:szCs w:val="24"/>
+          <w:lang w:eastAsia="it-IT"/>
+          <w14:ligatures w14:val="none"/>
+        </w:rPr>
+        <w:t xml:space="preserve">has gained traction more recently. To support this growing need, several open-source tools and libraries have been developed. Among the most prominent are the Synthetic Data Vault (SDV) and </w:t>
+      </w:r>
+      <w:proofErr w:type="spellStart"/>
+      <w:r>
+        <w:rPr>
+          <w:rFonts w:ascii="Times New Roman" w:eastAsia="Times New Roman" w:hAnsi="Times New Roman" w:cs="Times New Roman"/>
+          <w:kern w:val="0"/>
+          <w:sz w:val="24"/>
+          <w:szCs w:val="24"/>
+          <w:lang w:eastAsia="it-IT"/>
+          <w14:ligatures w14:val="none"/>
+        </w:rPr>
+        <w:t>Synthicity</w:t>
+      </w:r>
+      <w:proofErr w:type="spellEnd"/>
+      <w:r>
+        <w:rPr>
+          <w:rFonts w:ascii="Times New Roman" w:eastAsia="Times New Roman" w:hAnsi="Times New Roman" w:cs="Times New Roman"/>
+          <w:kern w:val="0"/>
+          <w:sz w:val="24"/>
+          <w:szCs w:val="24"/>
+          <w:lang w:eastAsia="it-IT"/>
+          <w14:ligatures w14:val="none"/>
+        </w:rPr>
+        <w:t>, both of which provide user-friendly APIs for generating synthetic tabular data using a variety of models, ranging from classical probabilistic approaches to modern deep generative networks.</w:t>
+      </w:r>
+    </w:p>
+    <w:p>
+      <w:pPr>
+        <w:spacing w:before="100" w:beforeAutospacing="1" w:after="100" w:afterAutospacing="1" w:line="240" w:lineRule="auto"/>
+        <w:ind w:firstLine="360"/>
+        <w:rPr>
+          <w:rFonts w:ascii="Times New Roman" w:eastAsia="Times New Roman" w:hAnsi="Times New Roman" w:cs="Times New Roman"/>
+          <w:kern w:val="0"/>
+          <w:sz w:val="24"/>
+          <w:szCs w:val="24"/>
+          <w:lang w:eastAsia="it-IT"/>
+          <w14:ligatures w14:val="none"/>
+        </w:rPr>
+      </w:pPr>
+      <w:r>
+        <w:rPr>
+          <w:rFonts w:ascii="Times New Roman" w:eastAsia="Times New Roman" w:hAnsi="Times New Roman" w:cs="Times New Roman"/>
+          <w:kern w:val="0"/>
+          <w:sz w:val="24"/>
+          <w:szCs w:val="24"/>
+          <w:lang w:eastAsia="it-IT"/>
+          <w14:ligatures w14:val="none"/>
+        </w:rPr>
+        <w:t xml:space="preserve">Despite the growing popularity of these tools, few studies have systematically compared their performance under controlled, real-world conditions. This study aims to fill that gap by evaluating and comparing SDV and </w:t>
+      </w:r>
+      <w:proofErr w:type="spellStart"/>
+      <w:r>
+        <w:rPr>
+          <w:rFonts w:ascii="Times New Roman" w:eastAsia="Times New Roman" w:hAnsi="Times New Roman" w:cs="Times New Roman"/>
+          <w:kern w:val="0"/>
+          <w:sz w:val="24"/>
+          <w:szCs w:val="24"/>
+          <w:lang w:eastAsia="it-IT"/>
+          <w14:ligatures w14:val="none"/>
+        </w:rPr>
+        <w:t>Synthicity</w:t>
+      </w:r>
+      <w:proofErr w:type="spellEnd"/>
+      <w:r>
+        <w:rPr>
+          <w:rFonts w:ascii="Times New Roman" w:eastAsia="Times New Roman" w:hAnsi="Times New Roman" w:cs="Times New Roman"/>
+          <w:kern w:val="0"/>
+          <w:sz w:val="24"/>
+          <w:szCs w:val="24"/>
+          <w:lang w:eastAsia="it-IT"/>
+          <w14:ligatures w14:val="none"/>
+        </w:rPr>
+        <w:t xml:space="preserve"> in terms of both statistical fidelity and downstream predictive utility. Using a real-world energy consumption dataset, we generate synthetic data under two experimental conditions: one where the output data matches the input size (1:1), and another where it scales tenfold (1:10). We assess performance using both statistical similarity metrics and a Train-on-Synthetic, Test-on-Real (TSTR) predictive evaluation pipeline.</w:t>
+      </w:r>
+      <w:r>
+        <w:rPr>
+          <w:rFonts w:ascii="Times New Roman" w:eastAsia="Times New Roman" w:hAnsi="Times New Roman" w:cs="Times New Roman"/>
+          <w:kern w:val="0"/>
+          <w:sz w:val="24"/>
+          <w:szCs w:val="24"/>
+          <w:lang w:eastAsia="it-IT"/>
+          <w14:ligatures w14:val="none"/>
+        </w:rPr>
+        <w:t xml:space="preserve"> </w:t>
+      </w:r>
+    </w:p>
+    <w:p>
+      <w:pPr>
+        <w:spacing w:before="100" w:beforeAutospacing="1" w:after="100" w:afterAutospacing="1" w:line="240" w:lineRule="auto"/>
+        <w:ind w:firstLine="360"/>
+        <w:rPr>
+          <w:rFonts w:ascii="Times New Roman" w:eastAsia="Times New Roman" w:hAnsi="Times New Roman" w:cs="Times New Roman"/>
+          <w:kern w:val="0"/>
+          <w:sz w:val="24"/>
+          <w:szCs w:val="24"/>
+          <w:lang w:eastAsia="it-IT"/>
+          <w14:ligatures w14:val="none"/>
+        </w:rPr>
+      </w:pPr>
+      <w:r>
+        <w:rPr>
+          <w:rFonts w:ascii="Times New Roman" w:eastAsia="Times New Roman" w:hAnsi="Times New Roman" w:cs="Times New Roman"/>
+          <w:kern w:val="0"/>
+          <w:sz w:val="24"/>
+          <w:szCs w:val="24"/>
+          <w:lang w:eastAsia="it-IT"/>
+          <w14:ligatures w14:val="none"/>
+        </w:rPr>
+        <w:lastRenderedPageBreak/>
+        <w:t>Our findings offer practical insights into the strengths and limitations of each library and provide guidance for researchers and practitioners selecting synthetic data generation tools for tabular data tasks.</w:t>
+      </w:r>
+    </w:p>
+    <w:p>
+      <w:pPr>
         <w:ind w:firstLine="360"/>
         <w:rPr>
           <w:rFonts w:ascii="Times New Roman" w:hAnsi="Times New Roman" w:cs="Times New Roman"/>
@@ -295,7 +606,39 @@
           <w:sz w:val="24"/>
           <w:szCs w:val="24"/>
         </w:rPr>
-        <w:t>In the past few years, Large Language Models (LLMs) have become prominent, and with the release of commercial models like ChatGPT by OpenAI in November 2022 [1], their power became available to anyone with internet access, greatly impacting many aspects of daily life [2].</w:t>
+        <w:t>In the past few years, Large Language Models (LLMs) have become prominent, and with the release of commercial models like ChatGPT by OpenAI in November 2022 [</w:t>
+      </w:r>
+      <w:r>
+        <w:rPr>
+          <w:rFonts w:ascii="Times New Roman" w:hAnsi="Times New Roman" w:cs="Times New Roman"/>
+          <w:sz w:val="24"/>
+          <w:szCs w:val="24"/>
+        </w:rPr>
+        <w:t>6</w:t>
+      </w:r>
+      <w:r>
+        <w:rPr>
+          <w:rFonts w:ascii="Times New Roman" w:hAnsi="Times New Roman" w:cs="Times New Roman"/>
+          <w:sz w:val="24"/>
+          <w:szCs w:val="24"/>
+        </w:rPr>
+        <w:t>], their power became available to anyone with internet access, greatly impacting many aspects of daily life [</w:t>
+      </w:r>
+      <w:r>
+        <w:rPr>
+          <w:rFonts w:ascii="Times New Roman" w:hAnsi="Times New Roman" w:cs="Times New Roman"/>
+          <w:sz w:val="24"/>
+          <w:szCs w:val="24"/>
+        </w:rPr>
+        <w:t>7</w:t>
+      </w:r>
+      <w:r>
+        <w:rPr>
+          <w:rFonts w:ascii="Times New Roman" w:hAnsi="Times New Roman" w:cs="Times New Roman"/>
+          <w:sz w:val="24"/>
+          <w:szCs w:val="24"/>
+        </w:rPr>
+        <w:t>].</w:t>
       </w:r>
     </w:p>
     <w:p>
@@ -313,7 +656,23 @@
           <w:sz w:val="24"/>
           <w:szCs w:val="24"/>
         </w:rPr>
-        <w:t>A common belief behind the success of LLMs is the scaling law of computing, model size, and, perhaps most importantly, the high quality of pre-training data [3]. The biggest LLMs today are often pre-trained on trillions of tokens. For example, GPT</w:t>
+        <w:t>A common belief behind the success of LLMs is the scaling law of computing, model size, and, perhaps most importantly, the high quality of pre-training data [</w:t>
+      </w:r>
+      <w:r>
+        <w:rPr>
+          <w:rFonts w:ascii="Times New Roman" w:hAnsi="Times New Roman" w:cs="Times New Roman"/>
+          <w:sz w:val="24"/>
+          <w:szCs w:val="24"/>
+        </w:rPr>
+        <w:t>8</w:t>
+      </w:r>
+      <w:r>
+        <w:rPr>
+          <w:rFonts w:ascii="Times New Roman" w:hAnsi="Times New Roman" w:cs="Times New Roman"/>
+          <w:sz w:val="24"/>
+          <w:szCs w:val="24"/>
+        </w:rPr>
+        <w:t>]. The biggest LLMs today are often pre-trained on trillions of tokens. For example, GPT</w:t>
       </w:r>
       <w:r>
         <w:rPr>
@@ -322,7 +681,23 @@
           <w:szCs w:val="24"/>
         </w:rPr>
         <w:noBreakHyphen/>
-        <w:t>3 was famously trained on nearly 500 billion tokens [4], from a mixture of web text, books, and other sources. GPT</w:t>
+        <w:t>3 was famously trained on nearly 500 billion tokens [</w:t>
+      </w:r>
+      <w:r>
+        <w:rPr>
+          <w:rFonts w:ascii="Times New Roman" w:hAnsi="Times New Roman" w:cs="Times New Roman"/>
+          <w:sz w:val="24"/>
+          <w:szCs w:val="24"/>
+        </w:rPr>
+        <w:t>9</w:t>
+      </w:r>
+      <w:r>
+        <w:rPr>
+          <w:rFonts w:ascii="Times New Roman" w:hAnsi="Times New Roman" w:cs="Times New Roman"/>
+          <w:sz w:val="24"/>
+          <w:szCs w:val="24"/>
+        </w:rPr>
+        <w:t>], from a mixture of web text, books, and other sources. GPT</w:t>
       </w:r>
       <w:r>
         <w:rPr>
@@ -331,7 +706,23 @@
           <w:szCs w:val="24"/>
         </w:rPr>
         <w:noBreakHyphen/>
-        <w:t xml:space="preserve">4 is rumored to have used well over a trillion tokens [5], and </w:t>
+        <w:t>4 is rumored to have used well over a trillion tokens [</w:t>
+      </w:r>
+      <w:r>
+        <w:rPr>
+          <w:rFonts w:ascii="Times New Roman" w:hAnsi="Times New Roman" w:cs="Times New Roman"/>
+          <w:sz w:val="24"/>
+          <w:szCs w:val="24"/>
+        </w:rPr>
+        <w:t>10</w:t>
+      </w:r>
+      <w:r>
+        <w:rPr>
+          <w:rFonts w:ascii="Times New Roman" w:hAnsi="Times New Roman" w:cs="Times New Roman"/>
+          <w:sz w:val="24"/>
+          <w:szCs w:val="24"/>
+        </w:rPr>
+        <w:t xml:space="preserve">], and </w:t>
       </w:r>
       <w:proofErr w:type="spellStart"/>
       <w:r>
@@ -349,7 +740,23 @@
           <w:sz w:val="24"/>
           <w:szCs w:val="24"/>
         </w:rPr>
-        <w:t xml:space="preserve"> Claude reportedly relies on a similarly large-scale corpus, likely in the hundreds of billions to trillions of tokens [6]. The exact numbers for GPT</w:t>
+        <w:t xml:space="preserve"> Claude reportedly relies on a similarly large-scale corpus, likely in the hundreds of billions to trillions of tokens [</w:t>
+      </w:r>
+      <w:r>
+        <w:rPr>
+          <w:rFonts w:ascii="Times New Roman" w:hAnsi="Times New Roman" w:cs="Times New Roman"/>
+          <w:sz w:val="24"/>
+          <w:szCs w:val="24"/>
+        </w:rPr>
+        <w:t>11</w:t>
+      </w:r>
+      <w:r>
+        <w:rPr>
+          <w:rFonts w:ascii="Times New Roman" w:hAnsi="Times New Roman" w:cs="Times New Roman"/>
+          <w:sz w:val="24"/>
+          <w:szCs w:val="24"/>
+        </w:rPr>
+        <w:t>]. The exact numbers for GPT</w:t>
       </w:r>
       <w:r>
         <w:rPr>
@@ -358,7 +765,23 @@
           <w:szCs w:val="24"/>
         </w:rPr>
         <w:noBreakHyphen/>
-        <w:t>4 and Claude have not been officially disclosed by OpenAI and Anthropic, but external analyses report similar figures [7].</w:t>
+        <w:t>4 and Claude have not been officially disclosed by OpenAI and Anthropic, but external analyses report similar figures [</w:t>
+      </w:r>
+      <w:r>
+        <w:rPr>
+          <w:rFonts w:ascii="Times New Roman" w:hAnsi="Times New Roman" w:cs="Times New Roman"/>
+          <w:sz w:val="24"/>
+          <w:szCs w:val="24"/>
+        </w:rPr>
+        <w:t>12</w:t>
+      </w:r>
+      <w:r>
+        <w:rPr>
+          <w:rFonts w:ascii="Times New Roman" w:hAnsi="Times New Roman" w:cs="Times New Roman"/>
+          <w:sz w:val="24"/>
+          <w:szCs w:val="24"/>
+        </w:rPr>
+        <w:t>].</w:t>
       </w:r>
     </w:p>
     <w:p>
@@ -376,15 +799,47 @@
           <w:sz w:val="24"/>
           <w:szCs w:val="24"/>
         </w:rPr>
-        <w:t>However, acquiring such a massive quantity of high-quality data has become more challenging [8]. Many sources are now gated behind paywalls, restricted by copyright, or filtered due to data quality concerns</w:t>
-      </w:r>
-      <w:r>
-        <w:rPr>
-          <w:rFonts w:ascii="Times New Roman" w:hAnsi="Times New Roman" w:cs="Times New Roman"/>
-          <w:sz w:val="24"/>
-          <w:szCs w:val="24"/>
-        </w:rPr>
-        <w:t xml:space="preserve"> [9]</w:t>
+        <w:t>However, acquiring such a massive quantity of high-quality data has become more challenging [</w:t>
+      </w:r>
+      <w:r>
+        <w:rPr>
+          <w:rFonts w:ascii="Times New Roman" w:hAnsi="Times New Roman" w:cs="Times New Roman"/>
+          <w:sz w:val="24"/>
+          <w:szCs w:val="24"/>
+        </w:rPr>
+        <w:t>13</w:t>
+      </w:r>
+      <w:r>
+        <w:rPr>
+          <w:rFonts w:ascii="Times New Roman" w:hAnsi="Times New Roman" w:cs="Times New Roman"/>
+          <w:sz w:val="24"/>
+          <w:szCs w:val="24"/>
+        </w:rPr>
+        <w:t>]. Many sources are now gated behind paywalls, restricted by copyright, or filtered due to data quality concerns</w:t>
+      </w:r>
+      <w:r>
+        <w:rPr>
+          <w:rFonts w:ascii="Times New Roman" w:hAnsi="Times New Roman" w:cs="Times New Roman"/>
+          <w:sz w:val="24"/>
+          <w:szCs w:val="24"/>
+        </w:rPr>
+        <w:t xml:space="preserve"> [</w:t>
+      </w:r>
+      <w:r>
+        <w:rPr>
+          <w:rFonts w:ascii="Times New Roman" w:hAnsi="Times New Roman" w:cs="Times New Roman"/>
+          <w:sz w:val="24"/>
+          <w:szCs w:val="24"/>
+        </w:rPr>
+        <w:t>14</w:t>
+      </w:r>
+      <w:r>
+        <w:rPr>
+          <w:rFonts w:ascii="Times New Roman" w:hAnsi="Times New Roman" w:cs="Times New Roman"/>
+          <w:sz w:val="24"/>
+          <w:szCs w:val="24"/>
+        </w:rPr>
+        <w:t>]</w:t>
       </w:r>
       <w:r>
         <w:rPr>
@@ -410,16 +865,55 @@
           <w:sz w:val="24"/>
           <w:szCs w:val="24"/>
         </w:rPr>
-        <w:t xml:space="preserve">As a remedy, synthetic data has been widely adopted in training LLMs, offering a more accessible and controllable alternative to real-world data [10, 11]. Chen et al. [3] conducted a study on the measurement of diversity in synthetic data and its impact on LLM performance. They examined how synthetic data diversity influences both pre-training and fine-tuning stages, </w:t>
-      </w:r>
-      <w:r>
-        <w:rPr>
-          <w:rFonts w:ascii="Times New Roman" w:hAnsi="Times New Roman" w:cs="Times New Roman"/>
-          <w:sz w:val="24"/>
-          <w:szCs w:val="24"/>
-        </w:rPr>
-        <w:lastRenderedPageBreak/>
-        <w:t>introducing a new diversity metric called LLM Cluster-Agent, designed specifically to evaluate the diversity of synthetic datasets. They define LLM Cluster-Agent as “a diversity measure pipeline that leverages LLM’s ability to interpret semantic meanings and understand rich contexts of text samples for clustering”. This metric is particularly suited for text-based synthetic data, which is commonly used in the pre-training process of large LLMs, rather than for tabular data. Through a series of controlled experiments with 350M and 1.4B parameter models, Chen et al. demonstrated that higher diversity in synthetic data correlates positively with both pre-training and fine-tuning performance. Interestingly, their findings suggest that synthetic data diversity in pre-training has an even stronger effect on fine-tuning than on pre-training itself. Although this study differs from our goal of comparing tabular data generators rather than synthetic text data, it is still relevant because it highlights how synthetic data can be effectively leveraged in the pre-training of LLMs.</w:t>
+        <w:t>As a remedy, synthetic data has been widely adopted in training LLMs, offering a more accessible and controllable alternative to real-world data [1</w:t>
+      </w:r>
+      <w:r>
+        <w:rPr>
+          <w:rFonts w:ascii="Times New Roman" w:hAnsi="Times New Roman" w:cs="Times New Roman"/>
+          <w:sz w:val="24"/>
+          <w:szCs w:val="24"/>
+        </w:rPr>
+        <w:t>5</w:t>
+      </w:r>
+      <w:r>
+        <w:rPr>
+          <w:rFonts w:ascii="Times New Roman" w:hAnsi="Times New Roman" w:cs="Times New Roman"/>
+          <w:sz w:val="24"/>
+          <w:szCs w:val="24"/>
+        </w:rPr>
+        <w:t>, 1</w:t>
+      </w:r>
+      <w:r>
+        <w:rPr>
+          <w:rFonts w:ascii="Times New Roman" w:hAnsi="Times New Roman" w:cs="Times New Roman"/>
+          <w:sz w:val="24"/>
+          <w:szCs w:val="24"/>
+        </w:rPr>
+        <w:t>6</w:t>
+      </w:r>
+      <w:r>
+        <w:rPr>
+          <w:rFonts w:ascii="Times New Roman" w:hAnsi="Times New Roman" w:cs="Times New Roman"/>
+          <w:sz w:val="24"/>
+          <w:szCs w:val="24"/>
+        </w:rPr>
+        <w:t>]. Chen et al. [</w:t>
+      </w:r>
+      <w:r>
+        <w:rPr>
+          <w:rFonts w:ascii="Times New Roman" w:hAnsi="Times New Roman" w:cs="Times New Roman"/>
+          <w:sz w:val="24"/>
+          <w:szCs w:val="24"/>
+        </w:rPr>
+        <w:t>8</w:t>
+      </w:r>
+      <w:r>
+        <w:rPr>
+          <w:rFonts w:ascii="Times New Roman" w:hAnsi="Times New Roman" w:cs="Times New Roman"/>
+          <w:sz w:val="24"/>
+          <w:szCs w:val="24"/>
+        </w:rPr>
+        <w:t>] conducted a study on the measurement of diversity in synthetic data and its impact on LLM performance. They examined how synthetic data diversity influences both pre-training and fine-tuning stages, introducing a new diversity metric called LLM Cluster-Agent, designed specifically to evaluate the diversity of synthetic datasets. They define LLM Cluster-Agent as “a diversity measure pipeline that leverages LLM’s ability to interpret semantic meanings and understand rich contexts of text samples for clustering”. This metric is particularly suited for text-based synthetic data, which is commonly used in the pre-training process of large LLMs, rather than for tabular data. Through a series of controlled experiments with 350M and 1.4B parameter models, Chen et al. demonstrated that higher diversity in synthetic data correlates positively with both pre-training and fine-tuning performance. Interestingly, their findings suggest that synthetic data diversity in pre-training has an even stronger effect on fine-tuning than on pre-training itself. Although this study differs from our goal of comparing tabular data generators rather than synthetic text data, it is still relevant because it highlights how synthetic data can be effectively leveraged in the pre-training of LLMs.</w:t>
       </w:r>
     </w:p>
     <w:p>
@@ -437,7 +931,32 @@
           <w:sz w:val="24"/>
           <w:szCs w:val="24"/>
         </w:rPr>
-        <w:t xml:space="preserve">The use of synthetic data generators for training LLMs, however, is not their only application. In fact, synthetic data generation is now widely used across multiple domains. Lu et al. [12] presented a comprehensive review of existing studies on employing machine learning for synthetic data generation, highlighting applications spanning computer vision, speech, natural language processing, healthcare, and business domains. Their review categorizes existing approaches based on machine learning techniques, with a particular emphasis on deep generative models, including GANs, VAEs, and reinforcement learning-based methods. One of the key findings of their study is that the effectiveness of synthetic data depends on the application domain. In computer vision, synthetic datasets are frequently used to train models for object detection, facial recognition, and domain adaptation when real-world labeled data is scarce. In speech processing, synthetic data has proven valuable in speech synthesis and voice cloning, reducing the need for extensive manually labeled datasets. In natural language processing, it is used to augment training datasets for tasks such as language modeling and machine translation. In healthcare, synthetic data generation enables the use of privacy-preserving patient data, facilitating medical research and predictive modeling without compromising sensitive information. In business and finance, synthetic data is used to simulate market behaviors, detect fraudulent transactions, and improve risk assessment models. Beyond applications, Lu et al. also </w:t>
+        <w:t>The use of synthetic data generators for training LLMs, however, is not their only application. In fact, synthetic data generation is now widely used across multiple domains. Lu et al. [1</w:t>
+      </w:r>
+      <w:r>
+        <w:rPr>
+          <w:rFonts w:ascii="Times New Roman" w:hAnsi="Times New Roman" w:cs="Times New Roman"/>
+          <w:sz w:val="24"/>
+          <w:szCs w:val="24"/>
+        </w:rPr>
+        <w:t>7</w:t>
+      </w:r>
+      <w:r>
+        <w:rPr>
+          <w:rFonts w:ascii="Times New Roman" w:hAnsi="Times New Roman" w:cs="Times New Roman"/>
+          <w:sz w:val="24"/>
+          <w:szCs w:val="24"/>
+        </w:rPr>
+        <w:t xml:space="preserve">] presented a comprehensive review of existing studies on employing machine learning for synthetic data generation, highlighting applications spanning computer vision, speech, natural language processing, healthcare, and business domains. Their review categorizes existing approaches based on machine learning techniques, with a particular emphasis on deep generative models, including GANs, VAEs, and reinforcement learning-based methods. One of the key findings of their study is that the effectiveness of synthetic data depends on the application domain. In computer vision, synthetic datasets are frequently used to train models for object detection, facial recognition, and domain adaptation when real-world labeled data is scarce. In speech processing, </w:t>
+      </w:r>
+      <w:r>
+        <w:rPr>
+          <w:rFonts w:ascii="Times New Roman" w:hAnsi="Times New Roman" w:cs="Times New Roman"/>
+          <w:sz w:val="24"/>
+          <w:szCs w:val="24"/>
+        </w:rPr>
+        <w:lastRenderedPageBreak/>
+        <w:t xml:space="preserve">synthetic data has proven valuable in speech synthesis and voice cloning, reducing the need for extensive manually labeled datasets. In natural language processing, it is used to augment training datasets for tasks such as language modeling and machine translation. In healthcare, synthetic data generation enables the use of privacy-preserving patient data, facilitating medical research and predictive modeling without compromising sensitive information. In business and finance, synthetic data is used to simulate market behaviors, detect fraudulent transactions, and improve risk assessment models. Beyond applications, Lu et al. also </w:t>
       </w:r>
       <w:proofErr w:type="gramStart"/>
       <w:r>
@@ -473,7 +992,23 @@
           <w:sz w:val="24"/>
           <w:szCs w:val="24"/>
         </w:rPr>
-        <w:t>Since this study compares existing open-source Python packages for synthetic data generation, it is essential to review the technical aspects and identify the most suitable and widely used models. Various approaches exist for generating synthetic data, ranging from graph-based models and probabilistic methods to deep neural networks. To highlight some of the most well-known models, I refer to the work of Bauer et al. [13], which provides a comprehensive overview of synthetic data generation techniques.</w:t>
+        <w:t>Since this study compares existing open-source Python packages for synthetic data generation, it is essential to review the technical aspects and identify the most suitable and widely used models. Various approaches exist for generating synthetic data, ranging from graph-based models and probabilistic methods to deep neural networks. To highlight some of the most well-known models, I refer to the work of Bauer et al. [1</w:t>
+      </w:r>
+      <w:r>
+        <w:rPr>
+          <w:rFonts w:ascii="Times New Roman" w:hAnsi="Times New Roman" w:cs="Times New Roman"/>
+          <w:sz w:val="24"/>
+          <w:szCs w:val="24"/>
+        </w:rPr>
+        <w:t>8</w:t>
+      </w:r>
+      <w:r>
+        <w:rPr>
+          <w:rFonts w:ascii="Times New Roman" w:hAnsi="Times New Roman" w:cs="Times New Roman"/>
+          <w:sz w:val="24"/>
+          <w:szCs w:val="24"/>
+        </w:rPr>
+        <w:t>], which provides a comprehensive overview of synthetic data generation techniques.</w:t>
       </w:r>
       <w:r>
         <w:rPr>
@@ -523,16 +1058,7 @@
           <w:sz w:val="24"/>
           <w:szCs w:val="24"/>
         </w:rPr>
-        <w:t xml:space="preserve">Another important probabilistic </w:t>
-      </w:r>
-      <w:r>
-        <w:rPr>
-          <w:rFonts w:ascii="Times New Roman" w:hAnsi="Times New Roman" w:cs="Times New Roman"/>
-          <w:sz w:val="24"/>
-          <w:szCs w:val="24"/>
-        </w:rPr>
-        <w:lastRenderedPageBreak/>
-        <w:t>model is the Markov Chain, which is used for generating sequential data by modeling infinite sequences of symbols where the probability of each symbol depends only on the previous n symbols. These models are widely applied in text generation and time-series synthesis.</w:t>
+        <w:t>Another important probabilistic model is the Markov Chain, which is used for generating sequential data by modeling infinite sequences of symbols where the probability of each symbol depends only on the previous n symbols. These models are widely applied in text generation and time-series synthesis.</w:t>
       </w:r>
       <w:r>
         <w:rPr>
@@ -558,7 +1084,23 @@
           <w:sz w:val="24"/>
           <w:szCs w:val="24"/>
         </w:rPr>
-        <w:t xml:space="preserve">Bayesian Networks (BNs) offer a graphical approach to modeling dependencies between variables. They are structured as Directed Acyclic Graphs (DAGs), where nodes represent random variables, and edges define their conditional dependencies. Each variable follows either a continuous or discrete probability distribution. </w:t>
+        <w:t xml:space="preserve">Bayesian Networks (BNs) offer a graphical approach to modeling dependencies between variables. They are structured as Directed Acyclic Graphs (DAGs), where nodes represent random variables, and edges define their conditional dependencies. Each variable follows either a continuous or </w:t>
+      </w:r>
+      <w:r>
+        <w:rPr>
+          <w:rFonts w:ascii="Times New Roman" w:hAnsi="Times New Roman" w:cs="Times New Roman"/>
+          <w:sz w:val="24"/>
+          <w:szCs w:val="24"/>
+        </w:rPr>
+        <w:t xml:space="preserve">a </w:t>
+      </w:r>
+      <w:r>
+        <w:rPr>
+          <w:rFonts w:ascii="Times New Roman" w:hAnsi="Times New Roman" w:cs="Times New Roman"/>
+          <w:sz w:val="24"/>
+          <w:szCs w:val="24"/>
+        </w:rPr>
+        <w:t xml:space="preserve">discrete probability distribution. </w:t>
       </w:r>
       <w:proofErr w:type="spellStart"/>
       <w:r>
@@ -634,7 +1176,32 @@
           <w:sz w:val="24"/>
           <w:szCs w:val="24"/>
         </w:rPr>
-        <w:t>a generator (G) that creates synthetic data from random noise and a discriminator (D) that determines whether a given sample comes from the generator or the real training data. The authors of the original GAN paper describe this system as a “minimax two-player game”, where the generator continuously improves its ability to fool the discriminator, while the discriminator becomes better at distinguishing real from fake data [14].</w:t>
+        <w:t xml:space="preserve">a generator (G) that creates synthetic data from random noise and a discriminator (D) that determines whether a given sample comes from the generator or the real training data. The authors of the original GAN paper describe this system as a “minimax two-player game”, where the generator continuously improves its ability to fool the discriminator, while the </w:t>
+      </w:r>
+      <w:r>
+        <w:rPr>
+          <w:rFonts w:ascii="Times New Roman" w:hAnsi="Times New Roman" w:cs="Times New Roman"/>
+          <w:sz w:val="24"/>
+          <w:szCs w:val="24"/>
+        </w:rPr>
+        <w:lastRenderedPageBreak/>
+        <w:t>discriminator becomes better at distinguishing real from fake data [1</w:t>
+      </w:r>
+      <w:r>
+        <w:rPr>
+          <w:rFonts w:ascii="Times New Roman" w:hAnsi="Times New Roman" w:cs="Times New Roman"/>
+          <w:sz w:val="24"/>
+          <w:szCs w:val="24"/>
+        </w:rPr>
+        <w:t>9</w:t>
+      </w:r>
+      <w:r>
+        <w:rPr>
+          <w:rFonts w:ascii="Times New Roman" w:hAnsi="Times New Roman" w:cs="Times New Roman"/>
+          <w:sz w:val="24"/>
+          <w:szCs w:val="24"/>
+        </w:rPr>
+        <w:t>].</w:t>
       </w:r>
       <w:r>
         <w:rPr>
@@ -708,7 +1275,23 @@
           <w:sz w:val="24"/>
           <w:szCs w:val="24"/>
         </w:rPr>
-        <w:t xml:space="preserve"> [15]</w:t>
+        <w:t xml:space="preserve"> [</w:t>
+      </w:r>
+      <w:r>
+        <w:rPr>
+          <w:rFonts w:ascii="Times New Roman" w:hAnsi="Times New Roman" w:cs="Times New Roman"/>
+          <w:sz w:val="24"/>
+          <w:szCs w:val="24"/>
+        </w:rPr>
+        <w:t>20</w:t>
+      </w:r>
+      <w:r>
+        <w:rPr>
+          <w:rFonts w:ascii="Times New Roman" w:hAnsi="Times New Roman" w:cs="Times New Roman"/>
+          <w:sz w:val="24"/>
+          <w:szCs w:val="24"/>
+        </w:rPr>
+        <w:t>]</w:t>
       </w:r>
       <w:r>
         <w:rPr>
@@ -742,7 +1325,23 @@
           <w:sz w:val="24"/>
           <w:szCs w:val="24"/>
         </w:rPr>
-        <w:t xml:space="preserve"> [16]</w:t>
+        <w:t xml:space="preserve"> [</w:t>
+      </w:r>
+      <w:r>
+        <w:rPr>
+          <w:rFonts w:ascii="Times New Roman" w:hAnsi="Times New Roman" w:cs="Times New Roman"/>
+          <w:sz w:val="24"/>
+          <w:szCs w:val="24"/>
+        </w:rPr>
+        <w:t>21</w:t>
+      </w:r>
+      <w:r>
+        <w:rPr>
+          <w:rFonts w:ascii="Times New Roman" w:hAnsi="Times New Roman" w:cs="Times New Roman"/>
+          <w:sz w:val="24"/>
+          <w:szCs w:val="24"/>
+        </w:rPr>
+        <w:t>]</w:t>
       </w:r>
       <w:r>
         <w:rPr>
@@ -758,7 +1357,23 @@
           <w:sz w:val="24"/>
           <w:szCs w:val="24"/>
         </w:rPr>
-        <w:t xml:space="preserve"> [17]</w:t>
+        <w:t xml:space="preserve"> [</w:t>
+      </w:r>
+      <w:r>
+        <w:rPr>
+          <w:rFonts w:ascii="Times New Roman" w:hAnsi="Times New Roman" w:cs="Times New Roman"/>
+          <w:sz w:val="24"/>
+          <w:szCs w:val="24"/>
+        </w:rPr>
+        <w:t>22</w:t>
+      </w:r>
+      <w:r>
+        <w:rPr>
+          <w:rFonts w:ascii="Times New Roman" w:hAnsi="Times New Roman" w:cs="Times New Roman"/>
+          <w:sz w:val="24"/>
+          <w:szCs w:val="24"/>
+        </w:rPr>
+        <w:t>]</w:t>
       </w:r>
       <w:r>
         <w:rPr>
@@ -784,15 +1399,15 @@
           <w:sz w:val="24"/>
           <w:szCs w:val="24"/>
         </w:rPr>
-        <w:t>Another widely used deep learning-based approach for synthetic data generation is Variational Autoencoders (VAEs). VAEs are probabilistic generative models designed for latent space learning, enabling the generation of high-dimensional synthetic data such as images and text. Unlike GANs, which learn to generate data through adversarial training, VAEs model the data distribution explicitly by encoding inputs into a latent space and then reconstructing them via a decoder [1</w:t>
-      </w:r>
-      <w:r>
-        <w:rPr>
-          <w:rFonts w:ascii="Times New Roman" w:hAnsi="Times New Roman" w:cs="Times New Roman"/>
-          <w:sz w:val="24"/>
-          <w:szCs w:val="24"/>
-        </w:rPr>
-        <w:t>8</w:t>
+        <w:t>Another widely used deep learning-based approach for synthetic data generation is Variational Autoencoders (VAEs). VAEs are probabilistic generative models designed for latent space learning, enabling the generation of high-dimensional synthetic data such as images and text. Unlike GANs, which learn to generate data through adversarial training, VAEs model the data distribution explicitly by encoding inputs into a latent space and then reconstructing them via a decoder [</w:t>
+      </w:r>
+      <w:r>
+        <w:rPr>
+          <w:rFonts w:ascii="Times New Roman" w:hAnsi="Times New Roman" w:cs="Times New Roman"/>
+          <w:sz w:val="24"/>
+          <w:szCs w:val="24"/>
+        </w:rPr>
+        <w:t>23</w:t>
       </w:r>
       <w:r>
         <w:rPr>
@@ -858,7 +1473,23 @@
           <w:sz w:val="24"/>
           <w:szCs w:val="24"/>
         </w:rPr>
-        <w:t xml:space="preserve"> [19]</w:t>
+        <w:t xml:space="preserve"> [</w:t>
+      </w:r>
+      <w:r>
+        <w:rPr>
+          <w:rFonts w:ascii="Times New Roman" w:hAnsi="Times New Roman" w:cs="Times New Roman"/>
+          <w:sz w:val="24"/>
+          <w:szCs w:val="24"/>
+        </w:rPr>
+        <w:t>24</w:t>
+      </w:r>
+      <w:r>
+        <w:rPr>
+          <w:rFonts w:ascii="Times New Roman" w:hAnsi="Times New Roman" w:cs="Times New Roman"/>
+          <w:sz w:val="24"/>
+          <w:szCs w:val="24"/>
+        </w:rPr>
+        <w:t>]</w:t>
       </w:r>
       <w:r>
         <w:rPr>
@@ -884,7 +1515,6 @@
           <w:sz w:val="24"/>
           <w:szCs w:val="24"/>
         </w:rPr>
-        <w:lastRenderedPageBreak/>
         <w:t>Perhaps the most influential deep learning model in text synthesis</w:t>
       </w:r>
       <w:r>
@@ -925,7 +1555,15 @@
           <w:sz w:val="24"/>
           <w:szCs w:val="24"/>
         </w:rPr>
-        <w:t>20</w:t>
+        <w:t>2</w:t>
+      </w:r>
+      <w:r>
+        <w:rPr>
+          <w:rFonts w:ascii="Times New Roman" w:hAnsi="Times New Roman" w:cs="Times New Roman"/>
+          <w:sz w:val="24"/>
+          <w:szCs w:val="24"/>
+        </w:rPr>
+        <w:t>5</w:t>
       </w:r>
       <w:r>
         <w:rPr>
@@ -990,7 +1628,39 @@
           <w:sz w:val="24"/>
           <w:szCs w:val="24"/>
         </w:rPr>
-        <w:t>scope and examine studies similar to this one, as the conclusion of this literature review, we will analyze research comparing synthetic data generation techniques in real-world applications. One such study is conducted by Akiya et al. [21], which evaluates various synthetic data generation methods for control group survival data in oncology clinical trials. The primary objective of their research was to determine the most suitable synthetic patient data (SPD) generation method for oncology trials, focusing specifically on progression-free survival (PFS) and overall survival (OS)</w:t>
+        <w:t xml:space="preserve">scope and examine studies similar to this one, as the conclusion of this literature review, we will analyze research comparing synthetic data generation techniques in real-world applications. One such study </w:t>
+      </w:r>
+      <w:r>
+        <w:rPr>
+          <w:rFonts w:ascii="Times New Roman" w:hAnsi="Times New Roman" w:cs="Times New Roman"/>
+          <w:sz w:val="24"/>
+          <w:szCs w:val="24"/>
+        </w:rPr>
+        <w:t>was</w:t>
+      </w:r>
+      <w:r>
+        <w:rPr>
+          <w:rFonts w:ascii="Times New Roman" w:hAnsi="Times New Roman" w:cs="Times New Roman"/>
+          <w:sz w:val="24"/>
+          <w:szCs w:val="24"/>
+        </w:rPr>
+        <w:t xml:space="preserve"> conducted by Akiya et al. [2</w:t>
+      </w:r>
+      <w:r>
+        <w:rPr>
+          <w:rFonts w:ascii="Times New Roman" w:hAnsi="Times New Roman" w:cs="Times New Roman"/>
+          <w:sz w:val="24"/>
+          <w:szCs w:val="24"/>
+        </w:rPr>
+        <w:t>6</w:t>
+      </w:r>
+      <w:r>
+        <w:rPr>
+          <w:rFonts w:ascii="Times New Roman" w:hAnsi="Times New Roman" w:cs="Times New Roman"/>
+          <w:sz w:val="24"/>
+          <w:szCs w:val="24"/>
+        </w:rPr>
+        <w:t>], which evaluates various synthetic data generation methods for control group survival data in oncology clinical trials. The primary objective of their research was to determine the most suitable synthetic patient data (SPD) generation method for oncology trials, focusing specifically on progression-free survival (PFS) and overall survival (OS)</w:t>
       </w:r>
       <w:r>
         <w:rPr>
@@ -1022,7 +1692,16 @@
           <w:sz w:val="24"/>
           <w:szCs w:val="24"/>
         </w:rPr>
-        <w:t xml:space="preserve">In their study, Akiya et al. compared four distinct synthetic data generation techniques, incorporating both probabilistic/statistical methods and deep learning-based approaches. The traditional methods included Classification and Regression Trees (CARTs) and Random Forest (RF), while more complex models consisted of Bayesian Networks (BNs) and Conditional Tabular Generative Adversarial Networks (CTGANs). To evaluate performance, the researchers generated 1,000 synthetic datasets per method and assessed their effectiveness based on both statistical similarity and visual analysis. </w:t>
+        <w:t xml:space="preserve">In their study, Akiya et al. compared four distinct synthetic data generation techniques, incorporating both probabilistic/statistical methods and deep learning-based approaches. The traditional methods included Classification and Regression Trees (CARTs) and Random Forest (RF), while more </w:t>
+      </w:r>
+      <w:r>
+        <w:rPr>
+          <w:rFonts w:ascii="Times New Roman" w:hAnsi="Times New Roman" w:cs="Times New Roman"/>
+          <w:sz w:val="24"/>
+          <w:szCs w:val="24"/>
+        </w:rPr>
+        <w:lastRenderedPageBreak/>
+        <w:t xml:space="preserve">complex models consisted of Bayesian Networks (BNs) and Conditional Tabular Generative Adversarial Networks (CTGANs). To evaluate performance, the researchers generated 1,000 synthetic datasets per method and assessed their effectiveness based on both statistical similarity and visual analysis. </w:t>
       </w:r>
       <w:r>
         <w:rPr>
@@ -1185,7 +1864,6 @@
           <w:sz w:val="24"/>
           <w:szCs w:val="24"/>
         </w:rPr>
-        <w:lastRenderedPageBreak/>
         <w:t>Statistical Difference</w:t>
       </w:r>
       <w:r>
@@ -1379,7 +2057,16 @@
           <w:sz w:val="24"/>
           <w:szCs w:val="24"/>
         </w:rPr>
-        <w:t xml:space="preserve">The foundation is </w:t>
+        <w:t xml:space="preserve">The foundation </w:t>
+      </w:r>
+      <w:r>
+        <w:rPr>
+          <w:rFonts w:ascii="Times New Roman" w:hAnsi="Times New Roman" w:cs="Times New Roman"/>
+          <w:sz w:val="24"/>
+          <w:szCs w:val="24"/>
+        </w:rPr>
+        <w:lastRenderedPageBreak/>
+        <w:t xml:space="preserve">is </w:t>
       </w:r>
       <w:r>
         <w:rPr>
@@ -1403,15 +2090,39 @@
           <w:sz w:val="24"/>
           <w:szCs w:val="24"/>
         </w:rPr>
-        <w:t>2]</w:t>
-      </w:r>
-      <w:r>
-        <w:rPr>
-          <w:rFonts w:ascii="Times New Roman" w:hAnsi="Times New Roman" w:cs="Times New Roman"/>
-          <w:sz w:val="24"/>
-          <w:szCs w:val="24"/>
-        </w:rPr>
-        <w:t xml:space="preserve">, which states any multivariate distribution </w:t>
+        <w:t>7</w:t>
+      </w:r>
+      <w:r>
+        <w:rPr>
+          <w:rFonts w:ascii="Times New Roman" w:hAnsi="Times New Roman" w:cs="Times New Roman"/>
+          <w:sz w:val="24"/>
+          <w:szCs w:val="24"/>
+        </w:rPr>
+        <w:t>]</w:t>
+      </w:r>
+      <w:r>
+        <w:rPr>
+          <w:rFonts w:ascii="Times New Roman" w:hAnsi="Times New Roman" w:cs="Times New Roman"/>
+          <w:sz w:val="24"/>
+          <w:szCs w:val="24"/>
+        </w:rPr>
+        <w:t xml:space="preserve">, which states </w:t>
+      </w:r>
+      <w:r>
+        <w:rPr>
+          <w:rFonts w:ascii="Times New Roman" w:hAnsi="Times New Roman" w:cs="Times New Roman"/>
+          <w:sz w:val="24"/>
+          <w:szCs w:val="24"/>
+        </w:rPr>
+        <w:t xml:space="preserve">that </w:t>
+      </w:r>
+      <w:r>
+        <w:rPr>
+          <w:rFonts w:ascii="Times New Roman" w:hAnsi="Times New Roman" w:cs="Times New Roman"/>
+          <w:sz w:val="24"/>
+          <w:szCs w:val="24"/>
+        </w:rPr>
+        <w:t xml:space="preserve">any multivariate distribution </w:t>
       </w:r>
       <m:oMath>
         <m:r>
@@ -2519,7 +3230,7 @@
           <w:szCs w:val="24"/>
         </w:rPr>
         <w:tab/>
-        <w:t xml:space="preserve">Patki et al. [23] introduced the </w:t>
+        <w:t>Patki et al. [2</w:t>
       </w:r>
       <w:r>
         <w:rPr>
@@ -2527,6 +3238,22 @@
           <w:sz w:val="24"/>
           <w:szCs w:val="24"/>
         </w:rPr>
+        <w:t>8</w:t>
+      </w:r>
+      <w:r>
+        <w:rPr>
+          <w:rFonts w:ascii="Times New Roman" w:eastAsiaTheme="minorEastAsia" w:hAnsi="Times New Roman" w:cs="Times New Roman"/>
+          <w:sz w:val="24"/>
+          <w:szCs w:val="24"/>
+        </w:rPr>
+        <w:t xml:space="preserve">] introduced the </w:t>
+      </w:r>
+      <w:r>
+        <w:rPr>
+          <w:rFonts w:ascii="Times New Roman" w:eastAsiaTheme="minorEastAsia" w:hAnsi="Times New Roman" w:cs="Times New Roman"/>
+          <w:sz w:val="24"/>
+          <w:szCs w:val="24"/>
+        </w:rPr>
         <w:t>open-source package Synthetic Data Vault (SDV)</w:t>
       </w:r>
       <w:r>
@@ -2575,16 +3302,7 @@
           <w:sz w:val="24"/>
           <w:szCs w:val="24"/>
         </w:rPr>
-        <w:t xml:space="preserve">column’s domain. One limitation, however, is that purely categorical fields cannot be directly handled by the Gaussian copula, since the copula operates in a continuous space. The SDV work addressed this by encoding categories as ordinal values in the range [0,1] so that they could be treated like continuous variables in the copula model. In general, the key advantage of Gaussian copula models is that they are statistical methods, as opposed to neural networks, offering a relatively simple mathematical formulation and a stable fitting procedure, while still capturing complex dependencies through the </w:t>
-      </w:r>
-      <w:r>
-        <w:rPr>
-          <w:rFonts w:ascii="Times New Roman" w:eastAsiaTheme="minorEastAsia" w:hAnsi="Times New Roman" w:cs="Times New Roman"/>
-          <w:sz w:val="24"/>
-          <w:szCs w:val="24"/>
-        </w:rPr>
-        <w:lastRenderedPageBreak/>
-        <w:t>copula. However, if the data contains many discrete variables or highly non-linear dependencies</w:t>
+        <w:t>column’s domain. One limitation, however, is that purely categorical fields cannot be directly handled by the Gaussian copula, since the copula operates in a continuous space. The SDV work addressed this by encoding categories as ordinal values in the range [0,1] so that they could be treated like continuous variables in the copula model. In general, the key advantage of Gaussian copula models is that they are statistical methods, as opposed to neural networks, offering a relatively simple mathematical formulation and a stable fitting procedure, while still capturing complex dependencies through the copula. However, if the data contains many discrete variables or highly non-linear dependencies</w:t>
       </w:r>
       <w:r>
         <w:rPr>
@@ -2634,7 +3352,15 @@
           <w:sz w:val="24"/>
           <w:szCs w:val="24"/>
         </w:rPr>
-        <w:t>24</w:t>
+        <w:t>2</w:t>
+      </w:r>
+      <w:r>
+        <w:rPr>
+          <w:rFonts w:ascii="Times New Roman" w:eastAsiaTheme="minorEastAsia" w:hAnsi="Times New Roman" w:cs="Times New Roman"/>
+          <w:sz w:val="24"/>
+          <w:szCs w:val="24"/>
+        </w:rPr>
+        <w:t>9</w:t>
       </w:r>
       <w:r>
         <w:rPr>
@@ -2998,7 +3724,7 @@
           <w:sz w:val="24"/>
           <w:szCs w:val="24"/>
         </w:rPr>
-        <w:t xml:space="preserve"> learns a dependency graph over the attributes (columns) and then draws synthetic tuples (rows) by sampling that Bayesian Network. In general, a learned BN can accurately reproduce multi-variable interactions present in the original data, especially for mixed categorical data. Therefore, BN have the advantage of being well-understood models in probability theory, and they </w:t>
+        <w:t xml:space="preserve"> learns a dependency graph over the attributes (columns) and then draws synthetic tuples (rows) by sampling that Bayesian Network. In general, a learned BN can accurately reproduce multi-variable interactions present in the original data, especially for mixed categorical data. Therefore, BN have the advantage of being well-understood models in </w:t>
       </w:r>
       <w:r>
         <w:rPr>
@@ -3006,6 +3732,15 @@
           <w:sz w:val="24"/>
           <w:szCs w:val="24"/>
         </w:rPr>
+        <w:lastRenderedPageBreak/>
+        <w:t xml:space="preserve">probability theory, and they </w:t>
+      </w:r>
+      <w:r>
+        <w:rPr>
+          <w:rFonts w:ascii="Times New Roman" w:eastAsiaTheme="minorEastAsia" w:hAnsi="Times New Roman" w:cs="Times New Roman"/>
+          <w:sz w:val="24"/>
+          <w:szCs w:val="24"/>
+        </w:rPr>
         <w:t>inherently ensure that generated samples are consistent with the conditional distributions observed in the real data.</w:t>
       </w:r>
       <w:r>
@@ -3014,7 +3749,23 @@
           <w:sz w:val="24"/>
           <w:szCs w:val="24"/>
         </w:rPr>
-        <w:t xml:space="preserve"> On the other hand, Bayesian network generators face some practical challenges. In fact, they often require discretizing continuous variables or assuming parametric forms for continuous conditional distributions, which can introduce errors [25]. Moreover, learning the optimal network structure for high-dimensional data can be computationally expansive and may require prior knowledge. </w:t>
+        <w:t xml:space="preserve"> On the other hand, Bayesian network generators face some practical challenges. In fact, they often require discretizing continuous variables or assuming parametric forms for continuous conditional distributions, which can introduce errors [</w:t>
+      </w:r>
+      <w:r>
+        <w:rPr>
+          <w:rFonts w:ascii="Times New Roman" w:eastAsiaTheme="minorEastAsia" w:hAnsi="Times New Roman" w:cs="Times New Roman"/>
+          <w:sz w:val="24"/>
+          <w:szCs w:val="24"/>
+        </w:rPr>
+        <w:t>30</w:t>
+      </w:r>
+      <w:r>
+        <w:rPr>
+          <w:rFonts w:ascii="Times New Roman" w:eastAsiaTheme="minorEastAsia" w:hAnsi="Times New Roman" w:cs="Times New Roman"/>
+          <w:sz w:val="24"/>
+          <w:szCs w:val="24"/>
+        </w:rPr>
+        <w:t xml:space="preserve">]. Moreover, learning the optimal network structure for high-dimensional data can be computationally expansive and may require prior knowledge. </w:t>
       </w:r>
     </w:p>
     <w:p>
@@ -3039,7 +3790,7 @@
           <w:sz w:val="24"/>
           <w:szCs w:val="24"/>
         </w:rPr>
-        <w:t>On the other hand, compared to statistical models such as the Gaussian Copula and Bayesian networks, deep learning methods exist for generating tabular synthetic data. As previously stated, this study will utilize the Conditional Tabular GAN (CTGAN) and Tabular Variational Autoencoder (TVAE). CTGAN is a deep generative model specifically designed for tabular data, introduced by Lei Xu and colleagues in 2019 [26]. It extends the standard Generative Adversarial Network architecture, consisting of a generator that synthesizes data and a discriminator that attempts to distinguish between real and synthetic data. CTGAN introduces novel components to tackle particular challenges of tabular data, such as mixed data types, imbalanced categories, and complex distributions. Unlike GAN architectures commonly used in image generation</w:t>
+        <w:t>On the other hand, compared to statistical models such as the Gaussian Copula and Bayesian networks, deep learning methods exist for generating tabular synthetic data. As previously stated, this study will utilize the Conditional Tabular GAN (CTGAN) and Tabular Variational Autoencoder (TVAE). CTGAN is a deep generative model specifically designed for tabular data, introduced by Lei Xu and colleagues in 2019 [</w:t>
       </w:r>
       <w:r>
         <w:rPr>
@@ -3047,6 +3798,22 @@
           <w:sz w:val="24"/>
           <w:szCs w:val="24"/>
         </w:rPr>
+        <w:t>31</w:t>
+      </w:r>
+      <w:r>
+        <w:rPr>
+          <w:rFonts w:ascii="Times New Roman" w:eastAsiaTheme="minorEastAsia" w:hAnsi="Times New Roman" w:cs="Times New Roman"/>
+          <w:sz w:val="24"/>
+          <w:szCs w:val="24"/>
+        </w:rPr>
+        <w:t>]. It extends the standard Generative Adversarial Network architecture, consisting of a generator that synthesizes data and a discriminator that attempts to distinguish between real and synthetic data. CTGAN introduces novel components to tackle particular challenges of tabular data, such as mixed data types, imbalanced categories, and complex distributions. Unlike GAN architectures commonly used in image generation</w:t>
+      </w:r>
+      <w:r>
+        <w:rPr>
+          <w:rFonts w:ascii="Times New Roman" w:eastAsiaTheme="minorEastAsia" w:hAnsi="Times New Roman" w:cs="Times New Roman"/>
+          <w:sz w:val="24"/>
+          <w:szCs w:val="24"/>
+        </w:rPr>
         <w:t xml:space="preserve">, </w:t>
       </w:r>
       <w:r>
@@ -3063,7 +3830,23 @@
           <w:sz w:val="24"/>
           <w:szCs w:val="24"/>
         </w:rPr>
-        <w:t xml:space="preserve"> [27], </w:t>
+        <w:t xml:space="preserve"> [</w:t>
+      </w:r>
+      <w:r>
+        <w:rPr>
+          <w:rFonts w:ascii="Times New Roman" w:eastAsiaTheme="minorEastAsia" w:hAnsi="Times New Roman" w:cs="Times New Roman"/>
+          <w:sz w:val="24"/>
+          <w:szCs w:val="24"/>
+        </w:rPr>
+        <w:t>32</w:t>
+      </w:r>
+      <w:r>
+        <w:rPr>
+          <w:rFonts w:ascii="Times New Roman" w:eastAsiaTheme="minorEastAsia" w:hAnsi="Times New Roman" w:cs="Times New Roman"/>
+          <w:sz w:val="24"/>
+          <w:szCs w:val="24"/>
+        </w:rPr>
+        <w:t xml:space="preserve">], </w:t>
       </w:r>
       <w:r>
         <w:rPr>
@@ -3107,7 +3890,7 @@
           <w:sz w:val="24"/>
           <w:szCs w:val="24"/>
         </w:rPr>
-        <w:t xml:space="preserve">Lei Xu et al. introduce three key technical innovations in the CTGAN framework: Mode-Specific Normalization, a Conditional Generator, and a Training-by-Sampling strategy. Mode-Specific Normalization refers to CTGAN’s use of variational Gaussian Mixture models to preprocess continuous columns. Rather than employing simple min-max scaling, as often seen in classic GAN implementations [28], each continuous column is modeled as a mixture of Gaussians. Each value is normalized according to the “mode” (Gaussian component) it most likely belongs to. This normalization strategy helps the generator learn multi-modal and non-Gaussian distributions </w:t>
+        <w:t>Lei Xu et al. introduce three key technical innovations in the CTGAN framework: Mode-Specific Normalization, a Conditional Generator, and a Training-by-Sampling strategy. Mode-Specific Normalization refers to CTGAN’s use of variational Gaussian Mixture models to preprocess continuous columns. Rather than employing simple min-max scaling, as often seen in classic GAN implementations [</w:t>
       </w:r>
       <w:r>
         <w:rPr>
@@ -3115,8 +3898,15 @@
           <w:sz w:val="24"/>
           <w:szCs w:val="24"/>
         </w:rPr>
-        <w:lastRenderedPageBreak/>
-        <w:t>by providing a richer and more expressive representation of the continuous data. Essentially, it maps a continuous variable into a higher-dimensional space (with dimensions corresponding to mixture components), effectively addressing issues related to non-Gaussian distributions.</w:t>
+        <w:t>33</w:t>
+      </w:r>
+      <w:r>
+        <w:rPr>
+          <w:rFonts w:ascii="Times New Roman" w:eastAsiaTheme="minorEastAsia" w:hAnsi="Times New Roman" w:cs="Times New Roman"/>
+          <w:sz w:val="24"/>
+          <w:szCs w:val="24"/>
+        </w:rPr>
+        <w:t>], each continuous column is modeled as a mixture of Gaussians. Each value is normalized according to the “mode” (Gaussian component) it most likely belongs to. This normalization strategy helps the generator learn multi-modal and non-Gaussian distributions by providing a richer and more expressive representation of the continuous data. Essentially, it maps a continuous variable into a higher-dimensional space (with dimensions corresponding to mixture components), effectively addressing issues related to non-Gaussian distributions.</w:t>
       </w:r>
       <w:r>
         <w:rPr>
@@ -3245,7 +4035,24 @@
           <w:sz w:val="24"/>
           <w:szCs w:val="24"/>
         </w:rPr>
-        <w:t xml:space="preserve">Regarding its architecture, CTGAN employs the Wasserstein GAN objective with gradient penalty (WGAN-GP) to ensure stable training [29] and incorporates </w:t>
+        <w:lastRenderedPageBreak/>
+        <w:t>Regarding its architecture, CTGAN employs the Wasserstein GAN objective with gradient penalty (WGAN-GP) to ensure stable training [</w:t>
+      </w:r>
+      <w:r>
+        <w:rPr>
+          <w:rFonts w:ascii="Times New Roman" w:eastAsiaTheme="minorEastAsia" w:hAnsi="Times New Roman" w:cs="Times New Roman"/>
+          <w:sz w:val="24"/>
+          <w:szCs w:val="24"/>
+        </w:rPr>
+        <w:t>34</w:t>
+      </w:r>
+      <w:r>
+        <w:rPr>
+          <w:rFonts w:ascii="Times New Roman" w:eastAsiaTheme="minorEastAsia" w:hAnsi="Times New Roman" w:cs="Times New Roman"/>
+          <w:sz w:val="24"/>
+          <w:szCs w:val="24"/>
+        </w:rPr>
+        <w:t xml:space="preserve">] and incorporates </w:t>
       </w:r>
       <w:proofErr w:type="spellStart"/>
       <w:r>
@@ -3263,7 +4070,23 @@
           <w:sz w:val="24"/>
           <w:szCs w:val="24"/>
         </w:rPr>
-        <w:t xml:space="preserve"> [30], which modifies the discriminator to jointly evaluate multiple samples, thus further mitigating mode collapse. The architecture combines a noise input z with the aforementioned condition vector, feeding the generator to produce synthetic rows. The discriminator then attempts to distinguish between real and synthetic data. Thanks to Mode-Specific Normalization, the generator’s output for each continuous feature can be accurately mapped back to the real data space, preserving the original distributions.</w:t>
+        <w:t xml:space="preserve"> [3</w:t>
+      </w:r>
+      <w:r>
+        <w:rPr>
+          <w:rFonts w:ascii="Times New Roman" w:eastAsiaTheme="minorEastAsia" w:hAnsi="Times New Roman" w:cs="Times New Roman"/>
+          <w:sz w:val="24"/>
+          <w:szCs w:val="24"/>
+        </w:rPr>
+        <w:t>5</w:t>
+      </w:r>
+      <w:r>
+        <w:rPr>
+          <w:rFonts w:ascii="Times New Roman" w:eastAsiaTheme="minorEastAsia" w:hAnsi="Times New Roman" w:cs="Times New Roman"/>
+          <w:sz w:val="24"/>
+          <w:szCs w:val="24"/>
+        </w:rPr>
+        <w:t>], which modifies the discriminator to jointly evaluate multiple samples, thus further mitigating mode collapse. The architecture combines a noise input z with the aforementioned condition vector, feeding the generator to produce synthetic rows. The discriminator then attempts to distinguish between real and synthetic data. Thanks to Mode-Specific Normalization, the generator’s output for each continuous feature can be accurately mapped back to the real data space, preserving the original distributions.</w:t>
       </w:r>
     </w:p>
     <w:p>
@@ -3281,7 +4104,23 @@
           <w:sz w:val="24"/>
           <w:szCs w:val="24"/>
         </w:rPr>
-        <w:t xml:space="preserve">In the same paper in which Xu et al. [26] introduced the CTGAN for the first time, they also presented </w:t>
+        <w:t>In the same paper in which Xu et al. [</w:t>
+      </w:r>
+      <w:r>
+        <w:rPr>
+          <w:rFonts w:ascii="Times New Roman" w:eastAsiaTheme="minorEastAsia" w:hAnsi="Times New Roman" w:cs="Times New Roman"/>
+          <w:sz w:val="24"/>
+          <w:szCs w:val="24"/>
+        </w:rPr>
+        <w:t>31</w:t>
+      </w:r>
+      <w:r>
+        <w:rPr>
+          <w:rFonts w:ascii="Times New Roman" w:eastAsiaTheme="minorEastAsia" w:hAnsi="Times New Roman" w:cs="Times New Roman"/>
+          <w:sz w:val="24"/>
+          <w:szCs w:val="24"/>
+        </w:rPr>
+        <w:t xml:space="preserve">] introduced the CTGAN for the first time, they also presented </w:t>
       </w:r>
       <w:proofErr w:type="spellStart"/>
       <w:r>
@@ -3515,7 +4354,23 @@
           <w:sz w:val="24"/>
           <w:szCs w:val="24"/>
         </w:rPr>
-        <w:t xml:space="preserve">31]. </w:t>
+        <w:t>3</w:t>
+      </w:r>
+      <w:r>
+        <w:rPr>
+          <w:rFonts w:ascii="Times New Roman" w:eastAsiaTheme="minorEastAsia" w:hAnsi="Times New Roman" w:cs="Times New Roman"/>
+          <w:sz w:val="24"/>
+          <w:szCs w:val="24"/>
+        </w:rPr>
+        <w:t>6</w:t>
+      </w:r>
+      <w:r>
+        <w:rPr>
+          <w:rFonts w:ascii="Times New Roman" w:eastAsiaTheme="minorEastAsia" w:hAnsi="Times New Roman" w:cs="Times New Roman"/>
+          <w:sz w:val="24"/>
+          <w:szCs w:val="24"/>
+        </w:rPr>
+        <w:t xml:space="preserve">]. </w:t>
       </w:r>
     </w:p>
     <w:p>
@@ -3721,16 +4576,7 @@
           <w:sz w:val="24"/>
           <w:szCs w:val="24"/>
         </w:rPr>
-        <w:t xml:space="preserve"> likewise must </w:t>
-      </w:r>
-      <w:r>
-        <w:rPr>
-          <w:rFonts w:ascii="Times New Roman" w:eastAsiaTheme="minorEastAsia" w:hAnsi="Times New Roman" w:cs="Times New Roman"/>
-          <w:sz w:val="24"/>
-          <w:szCs w:val="24"/>
-        </w:rPr>
-        <w:lastRenderedPageBreak/>
-        <w:t xml:space="preserve">handle one-hot inputs for categorical columns and numeric inputs for continuous columns. With this implementation, TVAE is able to capture the joint distribution of heterogeneous tabular columns in its latent space. Once trained, synthetic data generation is done by sampling a latent vector </w:t>
+        <w:t xml:space="preserve"> likewise must handle one-hot inputs for categorical columns and numeric inputs for continuous columns. With this implementation, TVAE is able to capture the joint distribution of heterogeneous tabular columns in its latent space. Once trained, synthetic data generation is done by sampling a latent vector </w:t>
       </w:r>
       <m:oMath>
         <m:r>
@@ -4158,7 +5004,39 @@
           <w:sz w:val="24"/>
           <w:szCs w:val="24"/>
         </w:rPr>
-        <w:t>[31] concisely summarize TVAE as “a novel VAE for tabular data using two neural networks (encoder and decoder) trained with ELBO loss”. In practice, TVAE offers a more straightforward training process than GANs, i.e. no adversarial game to balance, and can be easier to converge, though it may require careful tuning to get the decoder to model categorical distributions accurately [31].</w:t>
+        <w:t>[3</w:t>
+      </w:r>
+      <w:r>
+        <w:rPr>
+          <w:rFonts w:ascii="Times New Roman" w:hAnsi="Times New Roman" w:cs="Times New Roman"/>
+          <w:sz w:val="24"/>
+          <w:szCs w:val="24"/>
+        </w:rPr>
+        <w:t>6</w:t>
+      </w:r>
+      <w:r>
+        <w:rPr>
+          <w:rFonts w:ascii="Times New Roman" w:hAnsi="Times New Roman" w:cs="Times New Roman"/>
+          <w:sz w:val="24"/>
+          <w:szCs w:val="24"/>
+        </w:rPr>
+        <w:t>] concisely summarize TVAE as “a novel VAE for tabular data using two neural networks (encoder and decoder) trained with ELBO loss”. In practice, TVAE offers a more straightforward training process than GANs, i.e. no adversarial game to balance, and can be easier to converge, though it may require careful tuning to get the decoder to model categorical distributions accurately [3</w:t>
+      </w:r>
+      <w:r>
+        <w:rPr>
+          <w:rFonts w:ascii="Times New Roman" w:hAnsi="Times New Roman" w:cs="Times New Roman"/>
+          <w:sz w:val="24"/>
+          <w:szCs w:val="24"/>
+        </w:rPr>
+        <w:t>6</w:t>
+      </w:r>
+      <w:r>
+        <w:rPr>
+          <w:rFonts w:ascii="Times New Roman" w:hAnsi="Times New Roman" w:cs="Times New Roman"/>
+          <w:sz w:val="24"/>
+          <w:szCs w:val="24"/>
+        </w:rPr>
+        <w:t>].</w:t>
       </w:r>
     </w:p>
     <w:p>
@@ -4209,7 +5087,7 @@
           <w:lang w:eastAsia="it-IT"/>
           <w14:ligatures w14:val="none"/>
         </w:rPr>
-        <w:t>The dataset used in this experiment is publicly available from the UCI Machine Learning Repository. It was collected by continuously monitoring a low-energy house in Belgium for 137 days, capturing both electrical energy consumption and environmental conditions. Energy usage data for various household appliances were recorded every 10 minutes using m-bus energy meters, while environmental data, including temperature and humidity, were collected from different rooms via a wireless ZigBee sensor network. Additionally, meteorological data from a nearby airport (e.g., temperature, humidity, wind speed, visibility) were integrated into the dataset based on matching timestamps</w:t>
+        <w:t xml:space="preserve">The dataset used in this experiment is publicly available from the UCI Machine Learning Repository. It was collected by continuously monitoring a low-energy house in Belgium for 137 days, capturing both electrical energy consumption and environmental conditions. Energy usage data for various household appliances were recorded every 10 minutes using m-bus energy meters, </w:t>
       </w:r>
       <w:r>
         <w:rPr>
@@ -4220,7 +5098,41 @@
           <w:lang w:eastAsia="it-IT"/>
           <w14:ligatures w14:val="none"/>
         </w:rPr>
-        <w:t xml:space="preserve"> [32]</w:t>
+        <w:lastRenderedPageBreak/>
+        <w:t>while environmental data, including temperature and humidity, were collected from different rooms via a wireless ZigBee sensor network. Additionally, meteorological data from a nearby airport (e.g., temperature, humidity, wind speed, visibility) were integrated into the dataset based on matching timestamps</w:t>
+      </w:r>
+      <w:r>
+        <w:rPr>
+          <w:rFonts w:ascii="Times New Roman" w:eastAsia="Times New Roman" w:hAnsi="Times New Roman" w:cs="Times New Roman"/>
+          <w:kern w:val="0"/>
+          <w:sz w:val="24"/>
+          <w:szCs w:val="24"/>
+          <w:lang w:eastAsia="it-IT"/>
+          <w14:ligatures w14:val="none"/>
+        </w:rPr>
+        <w:t xml:space="preserve"> [3</w:t>
+      </w:r>
+      <w:r>
+        <w:rPr>
+          <w:rFonts w:ascii="Times New Roman" w:eastAsia="Times New Roman" w:hAnsi="Times New Roman" w:cs="Times New Roman"/>
+          <w:kern w:val="0"/>
+          <w:sz w:val="24"/>
+          <w:szCs w:val="24"/>
+          <w:lang w:eastAsia="it-IT"/>
+          <w14:ligatures w14:val="none"/>
+        </w:rPr>
+        <w:t>7</w:t>
+      </w:r>
+      <w:r>
+        <w:rPr>
+          <w:rFonts w:ascii="Times New Roman" w:eastAsia="Times New Roman" w:hAnsi="Times New Roman" w:cs="Times New Roman"/>
+          <w:kern w:val="0"/>
+          <w:sz w:val="24"/>
+          <w:szCs w:val="24"/>
+          <w:lang w:eastAsia="it-IT"/>
+          <w14:ligatures w14:val="none"/>
+        </w:rPr>
+        <w:t>]</w:t>
       </w:r>
       <w:r>
         <w:rPr>
@@ -4536,7 +5448,6 @@
           <w:lang w:eastAsia="it-IT"/>
           <w14:ligatures w14:val="none"/>
         </w:rPr>
-        <w:lastRenderedPageBreak/>
         <w:t xml:space="preserve">Each column score was computed as a weighted combination of these metrics, normalized between 0 and 1, where lower statistical divergence yields higher scores. The final dataset-level score is the average of all column scores, scaled to a 0–100 range, with 100 indicating a perfect match between the synthetic and real datasets. </w:t>
       </w:r>
     </w:p>
@@ -4582,7 +5493,7 @@
           <w:lang w:eastAsia="it-IT"/>
           <w14:ligatures w14:val="none"/>
         </w:rPr>
-        <w:t>3</w:t>
+        <w:t>8</w:t>
       </w:r>
       <w:r>
         <w:rPr>
@@ -4653,6 +5564,7 @@
           <w:szCs w:val="24"/>
           <w:lang w:eastAsia="it-IT"/>
         </w:rPr>
+        <w:lastRenderedPageBreak/>
         <w:drawing>
           <wp:inline distT="0" distB="0" distL="0" distR="0" wp14:anchorId="2C3F5A13" wp14:editId="41DC6A37">
             <wp:extent cx="6120130" cy="3338195"/>
@@ -4888,19 +5800,7 @@
           <w:lang w:eastAsia="it-IT"/>
           <w14:ligatures w14:val="none"/>
         </w:rPr>
-        <w:t xml:space="preserve">To facilitate intuitive comparisons, absolute differences between synthetic-data-trained and real-data-trained model performances were calculated for each metric, and normalized relative to the performance of real-data-trained models. These normalized differences were converted into scores ranging from negative infinity to 1, with a score of 1 indicating identical performance to the </w:t>
-      </w:r>
-      <w:r>
-        <w:rPr>
-          <w:rFonts w:ascii="Times New Roman" w:eastAsia="Times New Roman" w:hAnsi="Times New Roman" w:cs="Times New Roman"/>
-          <w:kern w:val="0"/>
-          <w:sz w:val="24"/>
-          <w:szCs w:val="24"/>
-          <w:lang w:eastAsia="it-IT"/>
-          <w14:ligatures w14:val="none"/>
-        </w:rPr>
-        <w:lastRenderedPageBreak/>
-        <w:t>real-data-trained models. Finally, an Overall Score was derived by averaging these metric-specific scores, providing an easily interpretable summary of each synthetic dataset's predictive utility.</w:t>
+        <w:t>To facilitate intuitive comparisons, absolute differences between synthetic-data-trained and real-data-trained model performances were calculated for each metric, and normalized relative to the performance of real-data-trained models. These normalized differences were converted into scores ranging from negative infinity to 1, with a score of 1 indicating identical performance to the real-data-trained models. Finally, an Overall Score was derived by averaging these metric-specific scores, providing an easily interpretable summary of each synthetic dataset's predictive utility.</w:t>
       </w:r>
     </w:p>
     <w:p>
@@ -4941,6 +5841,7 @@
           <w:szCs w:val="24"/>
           <w:lang w:eastAsia="it-IT"/>
         </w:rPr>
+        <w:lastRenderedPageBreak/>
         <w:drawing>
           <wp:inline distT="0" distB="0" distL="0" distR="0" wp14:anchorId="6939ACDE" wp14:editId="64A9AB92">
             <wp:extent cx="5810250" cy="2476500"/>
@@ -5267,19 +6168,7 @@
           <w:lang w:eastAsia="it-IT"/>
           <w14:ligatures w14:val="none"/>
         </w:rPr>
-        <w:t xml:space="preserve">From this process, a total of twelve synthetic datasets were produced: six from the 1:1 setting and six from the 1:10 setting. All synthetic datasets were then evaluated using the two previously described metrics: statistical similarity, which captures how closely the synthetic data </w:t>
-      </w:r>
-      <w:r>
-        <w:rPr>
-          <w:rFonts w:ascii="Times New Roman" w:eastAsia="Times New Roman" w:hAnsi="Times New Roman" w:cs="Times New Roman"/>
-          <w:kern w:val="0"/>
-          <w:sz w:val="24"/>
-          <w:szCs w:val="24"/>
-          <w:lang w:eastAsia="it-IT"/>
-          <w14:ligatures w14:val="none"/>
-        </w:rPr>
-        <w:lastRenderedPageBreak/>
-        <w:t xml:space="preserve">matches the real data in terms of column-wise statistics and distributions; and predictive utility, which assesses how well machine learning models trained on synthetic data perform when tested on real data. </w:t>
+        <w:t xml:space="preserve">From this process, a total of twelve synthetic datasets were produced: six from the 1:1 setting and six from the 1:10 setting. All synthetic datasets were then evaluated using the two previously described metrics: statistical similarity, which captures how closely the synthetic data matches the real data in terms of column-wise statistics and distributions; and predictive utility, which assesses how well machine learning models trained on synthetic data perform when tested on real data. </w:t>
       </w:r>
     </w:p>
     <w:p>
@@ -5394,6 +6283,7 @@
           <w:lang w:eastAsia="it-IT"/>
           <w14:ligatures w14:val="none"/>
         </w:rPr>
+        <w:lastRenderedPageBreak/>
         <w:t xml:space="preserve">In the 1:1 experiment (described above), six different synthetic datasets were generated: three from the SDV package and three from the </w:t>
       </w:r>
       <w:proofErr w:type="spellStart"/>
@@ -6538,16 +7428,7 @@
           <w:sz w:val="24"/>
           <w:szCs w:val="24"/>
         </w:rPr>
-        <w:t xml:space="preserve">were trained separately on both the real dataset and on each of the </w:t>
-      </w:r>
-      <w:r>
-        <w:rPr>
-          <w:rFonts w:ascii="Times New Roman" w:hAnsi="Times New Roman" w:cs="Times New Roman"/>
-          <w:sz w:val="24"/>
-          <w:szCs w:val="24"/>
-        </w:rPr>
-        <w:lastRenderedPageBreak/>
-        <w:t>twelve synthetic datasets generated during the 1:1 and 1:10 experiments. For each model, we computed three standard regression metrics: Mean Absolute Error (MAE), Mean Squared Error (MSE), and the Coefficient of Determination (R²). The results were then averaged across the four regression models to ensure robustness.</w:t>
+        <w:t>were trained separately on both the real dataset and on each of the twelve synthetic datasets generated during the 1:1 and 1:10 experiments. For each model, we computed three standard regression metrics: Mean Absolute Error (MAE), Mean Squared Error (MSE), and the Coefficient of Determination (R²). The results were then averaged across the four regression models to ensure robustness.</w:t>
       </w:r>
     </w:p>
     <w:p>
@@ -6585,6 +7466,7 @@
           <w:sz w:val="20"/>
           <w:szCs w:val="20"/>
         </w:rPr>
+        <w:lastRenderedPageBreak/>
         <w:t xml:space="preserve">Table </w:t>
       </w:r>
       <w:r>
@@ -8352,16 +9234,6 @@
     </w:p>
     <w:p>
       <w:pPr>
-        <w:ind w:firstLine="708"/>
-        <w:rPr>
-          <w:rFonts w:ascii="Times New Roman" w:hAnsi="Times New Roman" w:cs="Times New Roman"/>
-          <w:sz w:val="24"/>
-          <w:szCs w:val="24"/>
-        </w:rPr>
-      </w:pPr>
-    </w:p>
-    <w:p>
-      <w:pPr>
         <w:pStyle w:val="Caption"/>
         <w:keepNext/>
         <w:jc w:val="center"/>
@@ -8377,7 +9249,6 @@
           <w:sz w:val="20"/>
           <w:szCs w:val="20"/>
         </w:rPr>
-        <w:lastRenderedPageBreak/>
         <w:t xml:space="preserve">Table </w:t>
       </w:r>
       <w:r>
@@ -8842,6 +9713,7 @@
           <w:sz w:val="24"/>
           <w:szCs w:val="24"/>
         </w:rPr>
+        <w:lastRenderedPageBreak/>
         <w:t xml:space="preserve">The results were notably different in the 1:10 experiment. In this setting, overall performance dropped significantly, with predictive utility scores considerably lower than those observed in the 1:1 experiment. </w:t>
       </w:r>
       <w:r>
@@ -9496,7 +10368,23 @@
           <w:sz w:val="24"/>
           <w:szCs w:val="24"/>
         </w:rPr>
-        <w:t xml:space="preserve"> [34]</w:t>
+        <w:t xml:space="preserve"> [3</w:t>
+      </w:r>
+      <w:r>
+        <w:rPr>
+          <w:rFonts w:ascii="Times New Roman" w:hAnsi="Times New Roman" w:cs="Times New Roman"/>
+          <w:sz w:val="24"/>
+          <w:szCs w:val="24"/>
+        </w:rPr>
+        <w:t>9</w:t>
+      </w:r>
+      <w:r>
+        <w:rPr>
+          <w:rFonts w:ascii="Times New Roman" w:hAnsi="Times New Roman" w:cs="Times New Roman"/>
+          <w:sz w:val="24"/>
+          <w:szCs w:val="24"/>
+        </w:rPr>
+        <w:t>]</w:t>
       </w:r>
       <w:r>
         <w:rPr>
@@ -9622,16 +10510,7 @@
           <w:sz w:val="24"/>
           <w:szCs w:val="24"/>
         </w:rPr>
-        <w:t xml:space="preserve">In conclusion, while </w:t>
-      </w:r>
-      <w:r>
-        <w:rPr>
-          <w:rFonts w:ascii="Times New Roman" w:hAnsi="Times New Roman" w:cs="Times New Roman"/>
-          <w:sz w:val="24"/>
-          <w:szCs w:val="24"/>
-        </w:rPr>
-        <w:lastRenderedPageBreak/>
-        <w:t xml:space="preserve">both packages offer competitive performance, SDV excels in usability and support, making it a more user-friendly option. However, for users specifically interested in models like Bayesian Networks, </w:t>
+        <w:t xml:space="preserve">In conclusion, while both packages offer competitive performance, SDV excels in usability and support, making it a more user-friendly option. However, for users specifically interested in models like Bayesian Networks, </w:t>
       </w:r>
       <w:proofErr w:type="spellStart"/>
       <w:r>
@@ -9670,26 +10549,818 @@
     </w:p>
     <w:p>
       <w:pPr>
-        <w:pStyle w:val="ListParagraph"/>
-        <w:rPr>
-          <w:rFonts w:ascii="Times New Roman" w:hAnsi="Times New Roman" w:cs="Times New Roman"/>
-          <w:sz w:val="24"/>
-          <w:szCs w:val="24"/>
-        </w:rPr>
-      </w:pPr>
+        <w:ind w:firstLine="360"/>
+        <w:rPr>
+          <w:rFonts w:ascii="Times New Roman" w:hAnsi="Times New Roman" w:cs="Times New Roman"/>
+          <w:sz w:val="24"/>
+          <w:szCs w:val="24"/>
+        </w:rPr>
+      </w:pPr>
+      <w:r>
+        <w:rPr>
+          <w:rFonts w:ascii="Times New Roman" w:hAnsi="Times New Roman" w:cs="Times New Roman"/>
+          <w:sz w:val="24"/>
+          <w:szCs w:val="24"/>
+        </w:rPr>
+        <w:t xml:space="preserve">One of the main challenges in synthetic data generation lies in producing large amounts of realistic data from a small real dataset. The 1:1 and 1:10 experiments were specifically designed to explore this challenge. While the 1:1 scenario </w:t>
+      </w:r>
+      <w:proofErr w:type="gramStart"/>
+      <w:r>
+        <w:rPr>
+          <w:rFonts w:ascii="Times New Roman" w:hAnsi="Times New Roman" w:cs="Times New Roman"/>
+          <w:sz w:val="24"/>
+          <w:szCs w:val="24"/>
+        </w:rPr>
+        <w:t>tests</w:t>
+      </w:r>
+      <w:proofErr w:type="gramEnd"/>
+      <w:r>
+        <w:rPr>
+          <w:rFonts w:ascii="Times New Roman" w:hAnsi="Times New Roman" w:cs="Times New Roman"/>
+          <w:sz w:val="24"/>
+          <w:szCs w:val="24"/>
+        </w:rPr>
+        <w:t xml:space="preserve"> how well a generator can replicate what it has seen, the 1:10 scenario evaluates how well it can extend and generalize</w:t>
+      </w:r>
+      <w:r>
+        <w:rPr>
+          <w:rFonts w:ascii="Times New Roman" w:hAnsi="Times New Roman" w:cs="Times New Roman"/>
+          <w:sz w:val="24"/>
+          <w:szCs w:val="24"/>
+        </w:rPr>
+        <w:t xml:space="preserve">, </w:t>
+      </w:r>
+      <w:r>
+        <w:rPr>
+          <w:rFonts w:ascii="Times New Roman" w:hAnsi="Times New Roman" w:cs="Times New Roman"/>
+          <w:sz w:val="24"/>
+          <w:szCs w:val="24"/>
+        </w:rPr>
+        <w:t xml:space="preserve">an essential capability in low-data settings. The results clearly show that synthetic data generators performed significantly </w:t>
+      </w:r>
+      <w:r>
+        <w:rPr>
+          <w:rFonts w:ascii="Times New Roman" w:hAnsi="Times New Roman" w:cs="Times New Roman"/>
+          <w:sz w:val="24"/>
+          <w:szCs w:val="24"/>
+        </w:rPr>
+        <w:lastRenderedPageBreak/>
+        <w:t xml:space="preserve">better in the 1:1 case. In this setting, most models achieved high statistical similarity scores, and predictive utility remained relatively strong, with the Bayesian Network from </w:t>
+      </w:r>
+      <w:proofErr w:type="spellStart"/>
+      <w:r>
+        <w:rPr>
+          <w:rFonts w:ascii="Times New Roman" w:hAnsi="Times New Roman" w:cs="Times New Roman"/>
+          <w:sz w:val="24"/>
+          <w:szCs w:val="24"/>
+        </w:rPr>
+        <w:t>Synthicity</w:t>
+      </w:r>
+      <w:proofErr w:type="spellEnd"/>
+      <w:r>
+        <w:rPr>
+          <w:rFonts w:ascii="Times New Roman" w:hAnsi="Times New Roman" w:cs="Times New Roman"/>
+          <w:sz w:val="24"/>
+          <w:szCs w:val="24"/>
+        </w:rPr>
+        <w:t xml:space="preserve"> reaching a near-perfect score of 0.97. This suggests that when the output size matches the input, generators are more capable of preserving the underlying data structure. In contrast, the 1:10 experiment revealed a marked drop in performance. While statistical similarity scores remained acceptable (between 70 and 80), predictive utility suffered noticeably. Only TVAE from SDV achieved a moderately positive score (0.31), while most other models, including the same ones that performed well in the 1:1 case, yielded negative utility scores. These results highlight the limitations of current synthetic data generators when tasked with generalizing beyond their input size. They also underscore the need for more robust generative models capable of scaling synthetic datasets without sacrificing predictive quality</w:t>
+      </w:r>
+      <w:r>
+        <w:rPr>
+          <w:rFonts w:ascii="Times New Roman" w:hAnsi="Times New Roman" w:cs="Times New Roman"/>
+          <w:sz w:val="24"/>
+          <w:szCs w:val="24"/>
+        </w:rPr>
+        <w:t xml:space="preserve">, </w:t>
+      </w:r>
+      <w:r>
+        <w:rPr>
+          <w:rFonts w:ascii="Times New Roman" w:hAnsi="Times New Roman" w:cs="Times New Roman"/>
+          <w:sz w:val="24"/>
+          <w:szCs w:val="24"/>
+        </w:rPr>
+        <w:t xml:space="preserve">a critical requirement in real-world scenarios where large datasets </w:t>
+      </w:r>
+      <w:proofErr w:type="gramStart"/>
+      <w:r>
+        <w:rPr>
+          <w:rFonts w:ascii="Times New Roman" w:hAnsi="Times New Roman" w:cs="Times New Roman"/>
+          <w:sz w:val="24"/>
+          <w:szCs w:val="24"/>
+        </w:rPr>
+        <w:t>are</w:t>
+      </w:r>
+      <w:proofErr w:type="gramEnd"/>
+      <w:r>
+        <w:rPr>
+          <w:rFonts w:ascii="Times New Roman" w:hAnsi="Times New Roman" w:cs="Times New Roman"/>
+          <w:sz w:val="24"/>
+          <w:szCs w:val="24"/>
+        </w:rPr>
+        <w:t xml:space="preserve"> needed but only small samples are available.</w:t>
+      </w:r>
     </w:p>
     <w:p>
       <w:pPr>
-        <w:ind w:firstLine="708"/>
-        <w:rPr>
-          <w:rFonts w:ascii="Times New Roman" w:hAnsi="Times New Roman" w:cs="Times New Roman"/>
-          <w:sz w:val="24"/>
-          <w:szCs w:val="24"/>
-        </w:rPr>
-      </w:pPr>
+        <w:ind w:firstLine="360"/>
+        <w:rPr>
+          <w:rFonts w:ascii="Times New Roman" w:hAnsi="Times New Roman" w:cs="Times New Roman"/>
+          <w:sz w:val="24"/>
+          <w:szCs w:val="24"/>
+        </w:rPr>
+      </w:pPr>
+      <w:r>
+        <w:rPr>
+          <w:rFonts w:ascii="Times New Roman" w:hAnsi="Times New Roman" w:cs="Times New Roman"/>
+          <w:sz w:val="24"/>
+          <w:szCs w:val="24"/>
+        </w:rPr>
+        <w:t>Another notable result that deserves further exploration is the observed performance disparity between statistical and deep learning-based methods across the two experimental settings. In the 1:1 experiment, statistical models such as Gaussian Copula and Bayesian Network outperformed deep learning-based models like CTGAN and TVAE in terms of predictive utility. This superior performance can be attributed to the nature of statistical models, which rely on explicit probabilistic assumptions and are well-suited for capturing the underlying distributions in smaller datasets. For instance, Bayesian Networks have demonstrated effectiveness in modeling complex dependencies in building energy consumption data, providing accurate predictions even with limited data</w:t>
+      </w:r>
+      <w:r>
+        <w:rPr>
+          <w:rFonts w:ascii="Times New Roman" w:hAnsi="Times New Roman" w:cs="Times New Roman"/>
+          <w:sz w:val="24"/>
+          <w:szCs w:val="24"/>
+        </w:rPr>
+        <w:t xml:space="preserve"> [</w:t>
+      </w:r>
+      <w:r>
+        <w:rPr>
+          <w:rFonts w:ascii="Times New Roman" w:hAnsi="Times New Roman" w:cs="Times New Roman"/>
+          <w:sz w:val="24"/>
+          <w:szCs w:val="24"/>
+        </w:rPr>
+        <w:t>40</w:t>
+      </w:r>
+      <w:r>
+        <w:rPr>
+          <w:rFonts w:ascii="Times New Roman" w:hAnsi="Times New Roman" w:cs="Times New Roman"/>
+          <w:sz w:val="24"/>
+          <w:szCs w:val="24"/>
+        </w:rPr>
+        <w:t>]</w:t>
+      </w:r>
+      <w:r>
+        <w:rPr>
+          <w:rFonts w:ascii="Times New Roman" w:hAnsi="Times New Roman" w:cs="Times New Roman"/>
+          <w:sz w:val="24"/>
+          <w:szCs w:val="24"/>
+        </w:rPr>
+        <w:t>.</w:t>
+      </w:r>
+      <w:r>
+        <w:rPr>
+          <w:rFonts w:ascii="Times New Roman" w:hAnsi="Times New Roman" w:cs="Times New Roman"/>
+          <w:sz w:val="24"/>
+          <w:szCs w:val="24"/>
+        </w:rPr>
+        <w:t xml:space="preserve"> </w:t>
+      </w:r>
     </w:p>
     <w:p>
       <w:pPr>
+        <w:ind w:firstLine="360"/>
+        <w:rPr>
+          <w:rFonts w:ascii="Times New Roman" w:hAnsi="Times New Roman" w:cs="Times New Roman"/>
+          <w:sz w:val="24"/>
+          <w:szCs w:val="24"/>
+        </w:rPr>
+      </w:pPr>
+      <w:r>
+        <w:rPr>
+          <w:rFonts w:ascii="Times New Roman" w:hAnsi="Times New Roman" w:cs="Times New Roman"/>
+          <w:sz w:val="24"/>
+          <w:szCs w:val="24"/>
+        </w:rPr>
+        <w:t>Conversely, in the 1:10 experiment, where the synthetic data generators were tasked with producing ten times more data than the original input, deep learning-based models exhibited better performance. Specifically, TVAE from SDV achieved the highest predictive utility score among all models in this setting. Deep learning models like TVAE are designed to capture intricate, high-dimensional patterns in data, making them more adept at generalizing from limited inputs to generate larger synthetic datasets. However, it's important to note that while TVAE outperformed other models in the 1:10 experiment, its predictive utility score was still lower compared to the top-performing models in the 1:1 experiment, indicating challenges in maintaining data quality when scaling up synthetic data generation.</w:t>
+      </w:r>
+      <w:r>
+        <w:rPr>
+          <w:rFonts w:ascii="Times New Roman" w:hAnsi="Times New Roman" w:cs="Times New Roman"/>
+          <w:sz w:val="24"/>
+          <w:szCs w:val="24"/>
+        </w:rPr>
+        <w:t xml:space="preserve"> </w:t>
+      </w:r>
+      <w:r>
+        <w:rPr>
+          <w:rFonts w:ascii="Times New Roman" w:hAnsi="Times New Roman" w:cs="Times New Roman"/>
+          <w:sz w:val="24"/>
+          <w:szCs w:val="24"/>
+        </w:rPr>
+        <w:t xml:space="preserve">Interestingly, CTGAN, another deep learning-based model, consistently underperformed in both experimental settings. This consistent underperformance suggests that CTGAN may have limitations in capturing the complex dependencies present in the energy consumption dataset used in this study. Previous research has also indicated that CTGAN's performance can vary depending on the dataset characteristics and that it may not always be the most effective choice for tabular data generation </w:t>
+      </w:r>
+      <w:r>
+        <w:rPr>
+          <w:rFonts w:ascii="Times New Roman" w:hAnsi="Times New Roman" w:cs="Times New Roman"/>
+          <w:sz w:val="24"/>
+          <w:szCs w:val="24"/>
+        </w:rPr>
+        <w:t>[</w:t>
+      </w:r>
+      <w:r>
+        <w:rPr>
+          <w:rFonts w:ascii="Times New Roman" w:hAnsi="Times New Roman" w:cs="Times New Roman"/>
+          <w:sz w:val="24"/>
+          <w:szCs w:val="24"/>
+        </w:rPr>
+        <w:t>41</w:t>
+      </w:r>
+      <w:r>
+        <w:rPr>
+          <w:rFonts w:ascii="Times New Roman" w:hAnsi="Times New Roman" w:cs="Times New Roman"/>
+          <w:sz w:val="24"/>
+          <w:szCs w:val="24"/>
+        </w:rPr>
+        <w:t>]</w:t>
+      </w:r>
+      <w:r>
+        <w:rPr>
+          <w:rFonts w:ascii="Times New Roman" w:hAnsi="Times New Roman" w:cs="Times New Roman"/>
+          <w:sz w:val="24"/>
+          <w:szCs w:val="24"/>
+        </w:rPr>
+        <w:t>.</w:t>
+      </w:r>
+    </w:p>
+    <w:p>
+      <w:pPr>
+        <w:ind w:firstLine="360"/>
+        <w:rPr>
+          <w:rFonts w:ascii="Times New Roman" w:hAnsi="Times New Roman" w:cs="Times New Roman"/>
+          <w:sz w:val="24"/>
+          <w:szCs w:val="24"/>
+        </w:rPr>
+      </w:pPr>
+      <w:r>
+        <w:rPr>
+          <w:rFonts w:ascii="Times New Roman" w:hAnsi="Times New Roman" w:cs="Times New Roman"/>
+          <w:sz w:val="24"/>
+          <w:szCs w:val="24"/>
+        </w:rPr>
+        <w:t>These findings suggest that the choice between statistical and deep learning-based synthetic data generation methods should consider the specific requirements of the task at hand, including the size of the available real dataset and the desired scale of the synthetic data. Statistical models may be more appropriate for scenarios with limited data and a need for high fidelity in replication, while deep learning models might be better suited for applications requiring the generation of larger synthetic datasets, albeit with potential trade-offs in data quality.</w:t>
+      </w:r>
+    </w:p>
+    <w:p>
+      <w:pPr>
+        <w:ind w:firstLine="360"/>
+        <w:rPr>
+          <w:rFonts w:ascii="Times New Roman" w:hAnsi="Times New Roman" w:cs="Times New Roman"/>
+          <w:sz w:val="24"/>
+          <w:szCs w:val="24"/>
+        </w:rPr>
+      </w:pPr>
+      <w:r>
+        <w:rPr>
+          <w:rFonts w:ascii="Times New Roman" w:hAnsi="Times New Roman" w:cs="Times New Roman"/>
+          <w:sz w:val="24"/>
+          <w:szCs w:val="24"/>
+        </w:rPr>
+        <w:t>Finally, it's important to address why models with the same name</w:t>
+      </w:r>
+      <w:r>
+        <w:rPr>
+          <w:rFonts w:ascii="Times New Roman" w:hAnsi="Times New Roman" w:cs="Times New Roman"/>
+          <w:sz w:val="24"/>
+          <w:szCs w:val="24"/>
+        </w:rPr>
+        <w:t xml:space="preserve">, </w:t>
+      </w:r>
+      <w:r>
+        <w:rPr>
+          <w:rFonts w:ascii="Times New Roman" w:hAnsi="Times New Roman" w:cs="Times New Roman"/>
+          <w:sz w:val="24"/>
+          <w:szCs w:val="24"/>
+        </w:rPr>
+        <w:t>CTGAN and TVAE</w:t>
+      </w:r>
+      <w:r>
+        <w:rPr>
+          <w:rFonts w:ascii="Times New Roman" w:hAnsi="Times New Roman" w:cs="Times New Roman"/>
+          <w:sz w:val="24"/>
+          <w:szCs w:val="24"/>
+        </w:rPr>
+        <w:t xml:space="preserve">, </w:t>
+      </w:r>
+      <w:r>
+        <w:rPr>
+          <w:rFonts w:ascii="Times New Roman" w:hAnsi="Times New Roman" w:cs="Times New Roman"/>
+          <w:sz w:val="24"/>
+          <w:szCs w:val="24"/>
+        </w:rPr>
+        <w:t xml:space="preserve">showed different performances when implemented in the SDV and </w:t>
+      </w:r>
+      <w:proofErr w:type="spellStart"/>
+      <w:r>
+        <w:rPr>
+          <w:rFonts w:ascii="Times New Roman" w:hAnsi="Times New Roman" w:cs="Times New Roman"/>
+          <w:sz w:val="24"/>
+          <w:szCs w:val="24"/>
+        </w:rPr>
+        <w:t>Synthicity</w:t>
+      </w:r>
+      <w:proofErr w:type="spellEnd"/>
+      <w:r>
+        <w:rPr>
+          <w:rFonts w:ascii="Times New Roman" w:hAnsi="Times New Roman" w:cs="Times New Roman"/>
+          <w:sz w:val="24"/>
+          <w:szCs w:val="24"/>
+        </w:rPr>
+        <w:t xml:space="preserve"> packages. Although these models are conceptually based on the same architectures, the way each package implements them differs in key ways that can impact performance. For example, </w:t>
+      </w:r>
+      <w:proofErr w:type="spellStart"/>
+      <w:r>
+        <w:rPr>
+          <w:rFonts w:ascii="Times New Roman" w:hAnsi="Times New Roman" w:cs="Times New Roman"/>
+          <w:sz w:val="24"/>
+          <w:szCs w:val="24"/>
+        </w:rPr>
+        <w:t>Synthicity</w:t>
+      </w:r>
+      <w:proofErr w:type="spellEnd"/>
+      <w:r>
+        <w:rPr>
+          <w:rFonts w:ascii="Times New Roman" w:hAnsi="Times New Roman" w:cs="Times New Roman"/>
+          <w:sz w:val="24"/>
+          <w:szCs w:val="24"/>
+        </w:rPr>
+        <w:t xml:space="preserve"> uses deeper neural networks with more parameters and applies stronger regularization methods like dropout and weight </w:t>
+      </w:r>
+      <w:r>
+        <w:rPr>
+          <w:rFonts w:ascii="Times New Roman" w:hAnsi="Times New Roman" w:cs="Times New Roman"/>
+          <w:sz w:val="24"/>
+          <w:szCs w:val="24"/>
+        </w:rPr>
+        <w:lastRenderedPageBreak/>
+        <w:t xml:space="preserve">decay, which can help prevent overfitting but may require more training data to work effectively </w:t>
+      </w:r>
+      <w:r>
+        <w:rPr>
+          <w:rFonts w:ascii="Times New Roman" w:hAnsi="Times New Roman" w:cs="Times New Roman"/>
+          <w:sz w:val="24"/>
+          <w:szCs w:val="24"/>
+        </w:rPr>
+        <w:t>[</w:t>
+      </w:r>
+      <w:r>
+        <w:rPr>
+          <w:rFonts w:ascii="Times New Roman" w:hAnsi="Times New Roman" w:cs="Times New Roman"/>
+          <w:sz w:val="24"/>
+          <w:szCs w:val="24"/>
+        </w:rPr>
+        <w:t>42</w:t>
+      </w:r>
+      <w:r>
+        <w:rPr>
+          <w:rFonts w:ascii="Times New Roman" w:hAnsi="Times New Roman" w:cs="Times New Roman"/>
+          <w:sz w:val="24"/>
+          <w:szCs w:val="24"/>
+        </w:rPr>
+        <w:t>]</w:t>
+      </w:r>
+      <w:r>
+        <w:rPr>
+          <w:rFonts w:ascii="Times New Roman" w:hAnsi="Times New Roman" w:cs="Times New Roman"/>
+          <w:sz w:val="24"/>
+          <w:szCs w:val="24"/>
+        </w:rPr>
+        <w:t xml:space="preserve">. In contrast, SDV’s versions tend to use smaller, simpler networks and rely on techniques like mode-specific normalization and </w:t>
+      </w:r>
+      <w:proofErr w:type="spellStart"/>
+      <w:r>
+        <w:rPr>
+          <w:rFonts w:ascii="Times New Roman" w:hAnsi="Times New Roman" w:cs="Times New Roman"/>
+          <w:sz w:val="24"/>
+          <w:szCs w:val="24"/>
+        </w:rPr>
+        <w:t>PacGAN</w:t>
+      </w:r>
+      <w:proofErr w:type="spellEnd"/>
+      <w:r>
+        <w:rPr>
+          <w:rFonts w:ascii="Times New Roman" w:hAnsi="Times New Roman" w:cs="Times New Roman"/>
+          <w:sz w:val="24"/>
+          <w:szCs w:val="24"/>
+        </w:rPr>
+        <w:t xml:space="preserve"> to improve learning from small datasets.</w:t>
+      </w:r>
+      <w:r>
+        <w:rPr>
+          <w:rFonts w:ascii="Times New Roman" w:hAnsi="Times New Roman" w:cs="Times New Roman"/>
+          <w:sz w:val="24"/>
+          <w:szCs w:val="24"/>
+        </w:rPr>
+        <w:t xml:space="preserve"> </w:t>
+      </w:r>
+      <w:r>
+        <w:rPr>
+          <w:rFonts w:ascii="Times New Roman" w:hAnsi="Times New Roman" w:cs="Times New Roman"/>
+          <w:sz w:val="24"/>
+          <w:szCs w:val="24"/>
+        </w:rPr>
+        <w:t xml:space="preserve">Another factor is the training process itself. SDV uses a fixed number of training epochs with relatively conservative learning rates, while </w:t>
+      </w:r>
+      <w:proofErr w:type="spellStart"/>
+      <w:r>
+        <w:rPr>
+          <w:rFonts w:ascii="Times New Roman" w:hAnsi="Times New Roman" w:cs="Times New Roman"/>
+          <w:sz w:val="24"/>
+          <w:szCs w:val="24"/>
+        </w:rPr>
+        <w:t>Synthicity</w:t>
+      </w:r>
+      <w:proofErr w:type="spellEnd"/>
+      <w:r>
+        <w:rPr>
+          <w:rFonts w:ascii="Times New Roman" w:hAnsi="Times New Roman" w:cs="Times New Roman"/>
+          <w:sz w:val="24"/>
+          <w:szCs w:val="24"/>
+        </w:rPr>
+        <w:t xml:space="preserve"> uses more dynamic training strategies with longer training durations and early stopping. These choices can make </w:t>
+      </w:r>
+      <w:proofErr w:type="spellStart"/>
+      <w:r>
+        <w:rPr>
+          <w:rFonts w:ascii="Times New Roman" w:hAnsi="Times New Roman" w:cs="Times New Roman"/>
+          <w:sz w:val="24"/>
+          <w:szCs w:val="24"/>
+        </w:rPr>
+        <w:t>Synthicity's</w:t>
+      </w:r>
+      <w:proofErr w:type="spellEnd"/>
+      <w:r>
+        <w:rPr>
+          <w:rFonts w:ascii="Times New Roman" w:hAnsi="Times New Roman" w:cs="Times New Roman"/>
+          <w:sz w:val="24"/>
+          <w:szCs w:val="24"/>
+        </w:rPr>
+        <w:t xml:space="preserve"> models more flexible but also more sensitive to the nature of the input data. </w:t>
+      </w:r>
+      <w:r>
+        <w:rPr>
+          <w:rFonts w:ascii="Times New Roman" w:hAnsi="Times New Roman" w:cs="Times New Roman"/>
+          <w:sz w:val="24"/>
+          <w:szCs w:val="24"/>
+        </w:rPr>
+        <w:t>Furthermore</w:t>
+      </w:r>
+      <w:r>
+        <w:rPr>
+          <w:rFonts w:ascii="Times New Roman" w:hAnsi="Times New Roman" w:cs="Times New Roman"/>
+          <w:sz w:val="24"/>
+          <w:szCs w:val="24"/>
+        </w:rPr>
+        <w:t xml:space="preserve">, the way data is preprocessed before being fed into the models varies between the two frameworks. SDV uses its own transformation toolkit (RDT), which handles continuous and categorical columns differently from </w:t>
+      </w:r>
+      <w:proofErr w:type="spellStart"/>
+      <w:r>
+        <w:rPr>
+          <w:rFonts w:ascii="Times New Roman" w:hAnsi="Times New Roman" w:cs="Times New Roman"/>
+          <w:sz w:val="24"/>
+          <w:szCs w:val="24"/>
+        </w:rPr>
+        <w:t>Synthicity’s</w:t>
+      </w:r>
+      <w:proofErr w:type="spellEnd"/>
+      <w:r>
+        <w:rPr>
+          <w:rFonts w:ascii="Times New Roman" w:hAnsi="Times New Roman" w:cs="Times New Roman"/>
+          <w:sz w:val="24"/>
+          <w:szCs w:val="24"/>
+        </w:rPr>
+        <w:t xml:space="preserve"> internal preprocessing methods</w:t>
+      </w:r>
+      <w:r>
+        <w:rPr>
+          <w:rFonts w:ascii="Times New Roman" w:hAnsi="Times New Roman" w:cs="Times New Roman"/>
+          <w:sz w:val="24"/>
+          <w:szCs w:val="24"/>
+        </w:rPr>
+        <w:t xml:space="preserve"> [</w:t>
+      </w:r>
+      <w:r>
+        <w:rPr>
+          <w:rFonts w:ascii="Times New Roman" w:hAnsi="Times New Roman" w:cs="Times New Roman"/>
+          <w:sz w:val="24"/>
+          <w:szCs w:val="24"/>
+        </w:rPr>
+        <w:t>43</w:t>
+      </w:r>
+      <w:r>
+        <w:rPr>
+          <w:rFonts w:ascii="Times New Roman" w:hAnsi="Times New Roman" w:cs="Times New Roman"/>
+          <w:sz w:val="24"/>
+          <w:szCs w:val="24"/>
+        </w:rPr>
+        <w:t>]</w:t>
+      </w:r>
+      <w:r>
+        <w:rPr>
+          <w:rFonts w:ascii="Times New Roman" w:hAnsi="Times New Roman" w:cs="Times New Roman"/>
+          <w:sz w:val="24"/>
+          <w:szCs w:val="24"/>
+        </w:rPr>
+        <w:t>.</w:t>
+      </w:r>
+    </w:p>
+    <w:p>
+      <w:pPr>
+        <w:ind w:firstLine="708"/>
+        <w:rPr>
+          <w:rFonts w:ascii="Times New Roman" w:hAnsi="Times New Roman" w:cs="Times New Roman"/>
+          <w:sz w:val="24"/>
+          <w:szCs w:val="24"/>
+        </w:rPr>
+      </w:pPr>
+      <w:r>
+        <w:rPr>
+          <w:rFonts w:ascii="Times New Roman" w:hAnsi="Times New Roman" w:cs="Times New Roman"/>
+          <w:sz w:val="24"/>
+          <w:szCs w:val="24"/>
+        </w:rPr>
+        <w:t xml:space="preserve">Together, these differences help explain why TVAE from SDV was the best-performing deep learning model in the 1:10 experiment, while its counterpart from </w:t>
+      </w:r>
+      <w:proofErr w:type="spellStart"/>
+      <w:r>
+        <w:rPr>
+          <w:rFonts w:ascii="Times New Roman" w:hAnsi="Times New Roman" w:cs="Times New Roman"/>
+          <w:sz w:val="24"/>
+          <w:szCs w:val="24"/>
+        </w:rPr>
+        <w:t>Synthicity</w:t>
+      </w:r>
+      <w:proofErr w:type="spellEnd"/>
+      <w:r>
+        <w:rPr>
+          <w:rFonts w:ascii="Times New Roman" w:hAnsi="Times New Roman" w:cs="Times New Roman"/>
+          <w:sz w:val="24"/>
+          <w:szCs w:val="24"/>
+        </w:rPr>
+        <w:t xml:space="preserve"> did not achieve the same level of utility. Likewise, CTGAN</w:t>
+      </w:r>
+      <w:r>
+        <w:rPr>
+          <w:rFonts w:ascii="Times New Roman" w:hAnsi="Times New Roman" w:cs="Times New Roman"/>
+          <w:sz w:val="24"/>
+          <w:szCs w:val="24"/>
+        </w:rPr>
+        <w:t xml:space="preserve">, </w:t>
+      </w:r>
+      <w:r>
+        <w:rPr>
+          <w:rFonts w:ascii="Times New Roman" w:hAnsi="Times New Roman" w:cs="Times New Roman"/>
+          <w:sz w:val="24"/>
+          <w:szCs w:val="24"/>
+        </w:rPr>
+        <w:t>despite being available in both packages</w:t>
+      </w:r>
+      <w:r>
+        <w:rPr>
+          <w:rFonts w:ascii="Times New Roman" w:hAnsi="Times New Roman" w:cs="Times New Roman"/>
+          <w:sz w:val="24"/>
+          <w:szCs w:val="24"/>
+        </w:rPr>
+        <w:t xml:space="preserve">, </w:t>
+      </w:r>
+      <w:r>
+        <w:rPr>
+          <w:rFonts w:ascii="Times New Roman" w:hAnsi="Times New Roman" w:cs="Times New Roman"/>
+          <w:sz w:val="24"/>
+          <w:szCs w:val="24"/>
+        </w:rPr>
+        <w:t xml:space="preserve">performed poorly across both settings, possibly due to its sensitivity to architectural and training hyperparameters, which differ significantly between the two environments </w:t>
+      </w:r>
+      <w:r>
+        <w:rPr>
+          <w:rFonts w:ascii="Times New Roman" w:hAnsi="Times New Roman" w:cs="Times New Roman"/>
+          <w:sz w:val="24"/>
+          <w:szCs w:val="24"/>
+        </w:rPr>
+        <w:t>[26]</w:t>
+      </w:r>
+      <w:r>
+        <w:rPr>
+          <w:rFonts w:ascii="Times New Roman" w:hAnsi="Times New Roman" w:cs="Times New Roman"/>
+          <w:sz w:val="24"/>
+          <w:szCs w:val="24"/>
+        </w:rPr>
+        <w:t>.</w:t>
+      </w:r>
+    </w:p>
+    <w:p>
+      <w:pPr>
+        <w:ind w:firstLine="708"/>
+        <w:rPr>
+          <w:rFonts w:ascii="Times New Roman" w:hAnsi="Times New Roman" w:cs="Times New Roman"/>
+          <w:sz w:val="24"/>
+          <w:szCs w:val="24"/>
+        </w:rPr>
+      </w:pPr>
+    </w:p>
+    <w:p>
+      <w:pPr>
+        <w:ind w:firstLine="708"/>
+        <w:rPr>
+          <w:rFonts w:ascii="Times New Roman" w:hAnsi="Times New Roman" w:cs="Times New Roman"/>
+          <w:sz w:val="24"/>
+          <w:szCs w:val="24"/>
+        </w:rPr>
+      </w:pPr>
+    </w:p>
+    <w:p>
+      <w:pPr>
+        <w:ind w:firstLine="708"/>
+        <w:rPr>
+          <w:rFonts w:ascii="Times New Roman" w:hAnsi="Times New Roman" w:cs="Times New Roman"/>
+          <w:sz w:val="24"/>
+          <w:szCs w:val="24"/>
+        </w:rPr>
+      </w:pPr>
+    </w:p>
+    <w:p>
+      <w:pPr>
+        <w:ind w:firstLine="708"/>
+        <w:rPr>
+          <w:rFonts w:ascii="Times New Roman" w:hAnsi="Times New Roman" w:cs="Times New Roman"/>
+          <w:sz w:val="24"/>
+          <w:szCs w:val="24"/>
+        </w:rPr>
+      </w:pPr>
+    </w:p>
+    <w:p>
+      <w:pPr>
+        <w:ind w:firstLine="708"/>
+        <w:rPr>
+          <w:rFonts w:ascii="Times New Roman" w:hAnsi="Times New Roman" w:cs="Times New Roman"/>
+          <w:sz w:val="24"/>
+          <w:szCs w:val="24"/>
+        </w:rPr>
+      </w:pPr>
+    </w:p>
+    <w:p>
+      <w:pPr>
+        <w:ind w:firstLine="708"/>
+        <w:rPr>
+          <w:rFonts w:ascii="Times New Roman" w:hAnsi="Times New Roman" w:cs="Times New Roman"/>
+          <w:sz w:val="24"/>
+          <w:szCs w:val="24"/>
+        </w:rPr>
+      </w:pPr>
+    </w:p>
+    <w:p>
+      <w:pPr>
+        <w:ind w:firstLine="708"/>
+        <w:rPr>
+          <w:rFonts w:ascii="Times New Roman" w:hAnsi="Times New Roman" w:cs="Times New Roman"/>
+          <w:sz w:val="24"/>
+          <w:szCs w:val="24"/>
+        </w:rPr>
+      </w:pPr>
+    </w:p>
+    <w:p>
+      <w:pPr>
+        <w:ind w:firstLine="708"/>
+        <w:rPr>
+          <w:rFonts w:ascii="Times New Roman" w:hAnsi="Times New Roman" w:cs="Times New Roman"/>
+          <w:sz w:val="24"/>
+          <w:szCs w:val="24"/>
+        </w:rPr>
+      </w:pPr>
+    </w:p>
+    <w:p>
+      <w:pPr>
+        <w:ind w:firstLine="708"/>
+        <w:rPr>
+          <w:rFonts w:ascii="Times New Roman" w:hAnsi="Times New Roman" w:cs="Times New Roman"/>
+          <w:sz w:val="24"/>
+          <w:szCs w:val="24"/>
+        </w:rPr>
+      </w:pPr>
+    </w:p>
+    <w:p>
+      <w:pPr>
+        <w:ind w:firstLine="708"/>
+        <w:rPr>
+          <w:rFonts w:ascii="Times New Roman" w:hAnsi="Times New Roman" w:cs="Times New Roman"/>
+          <w:sz w:val="24"/>
+          <w:szCs w:val="24"/>
+        </w:rPr>
+      </w:pPr>
+    </w:p>
+    <w:p>
+      <w:pPr>
+        <w:ind w:firstLine="708"/>
+        <w:rPr>
+          <w:rFonts w:ascii="Times New Roman" w:hAnsi="Times New Roman" w:cs="Times New Roman"/>
+          <w:sz w:val="24"/>
+          <w:szCs w:val="24"/>
+        </w:rPr>
+      </w:pPr>
+    </w:p>
+    <w:p>
+      <w:pPr>
+        <w:ind w:firstLine="708"/>
+        <w:rPr>
+          <w:rFonts w:ascii="Times New Roman" w:hAnsi="Times New Roman" w:cs="Times New Roman"/>
+          <w:sz w:val="24"/>
+          <w:szCs w:val="24"/>
+        </w:rPr>
+      </w:pPr>
+    </w:p>
+    <w:p>
+      <w:pPr>
+        <w:ind w:firstLine="708"/>
+        <w:rPr>
+          <w:rFonts w:ascii="Times New Roman" w:hAnsi="Times New Roman" w:cs="Times New Roman"/>
+          <w:sz w:val="24"/>
+          <w:szCs w:val="24"/>
+        </w:rPr>
+      </w:pPr>
+    </w:p>
+    <w:p>
+      <w:pPr>
+        <w:ind w:firstLine="708"/>
+        <w:rPr>
+          <w:rFonts w:ascii="Times New Roman" w:hAnsi="Times New Roman" w:cs="Times New Roman"/>
+          <w:sz w:val="24"/>
+          <w:szCs w:val="24"/>
+        </w:rPr>
+      </w:pPr>
+    </w:p>
+    <w:p>
+      <w:pPr>
+        <w:ind w:firstLine="708"/>
+        <w:rPr>
+          <w:rFonts w:ascii="Times New Roman" w:hAnsi="Times New Roman" w:cs="Times New Roman"/>
+          <w:sz w:val="24"/>
+          <w:szCs w:val="24"/>
+        </w:rPr>
+      </w:pPr>
+    </w:p>
+    <w:p>
+      <w:pPr>
+        <w:ind w:firstLine="708"/>
+        <w:rPr>
+          <w:rFonts w:ascii="Times New Roman" w:hAnsi="Times New Roman" w:cs="Times New Roman"/>
+          <w:sz w:val="24"/>
+          <w:szCs w:val="24"/>
+        </w:rPr>
+      </w:pPr>
+    </w:p>
+    <w:p>
+      <w:pPr>
+        <w:ind w:firstLine="708"/>
+        <w:rPr>
+          <w:rFonts w:ascii="Times New Roman" w:hAnsi="Times New Roman" w:cs="Times New Roman"/>
+          <w:sz w:val="24"/>
+          <w:szCs w:val="24"/>
+        </w:rPr>
+      </w:pPr>
+    </w:p>
+    <w:p>
+      <w:pPr>
+        <w:ind w:firstLine="708"/>
+        <w:rPr>
+          <w:rFonts w:ascii="Times New Roman" w:hAnsi="Times New Roman" w:cs="Times New Roman"/>
+          <w:sz w:val="24"/>
+          <w:szCs w:val="24"/>
+        </w:rPr>
+      </w:pPr>
+    </w:p>
+    <w:p>
+      <w:pPr>
+        <w:ind w:firstLine="708"/>
+        <w:rPr>
+          <w:rFonts w:ascii="Times New Roman" w:hAnsi="Times New Roman" w:cs="Times New Roman"/>
+          <w:sz w:val="24"/>
+          <w:szCs w:val="24"/>
+        </w:rPr>
+      </w:pPr>
+    </w:p>
+    <w:p>
+      <w:pPr>
+        <w:ind w:firstLine="708"/>
+        <w:rPr>
+          <w:rFonts w:ascii="Times New Roman" w:hAnsi="Times New Roman" w:cs="Times New Roman"/>
+          <w:sz w:val="24"/>
+          <w:szCs w:val="24"/>
+        </w:rPr>
+      </w:pPr>
+    </w:p>
+    <w:p>
+      <w:pPr>
+        <w:ind w:firstLine="708"/>
+        <w:rPr>
+          <w:rFonts w:ascii="Times New Roman" w:hAnsi="Times New Roman" w:cs="Times New Roman"/>
+          <w:sz w:val="24"/>
+          <w:szCs w:val="24"/>
+        </w:rPr>
+      </w:pPr>
+    </w:p>
+    <w:p>
+      <w:pPr>
         <w:rPr>
           <w:rFonts w:ascii="Times New Roman" w:hAnsi="Times New Roman" w:cs="Times New Roman"/>
           <w:b/>
@@ -9706,12 +11377,430 @@
           <w:sz w:val="24"/>
           <w:szCs w:val="24"/>
         </w:rPr>
+        <w:lastRenderedPageBreak/>
         <w:t>References</w:t>
       </w:r>
     </w:p>
     <w:p>
       <w:pPr>
         <w:rPr>
+          <w:rFonts w:ascii="Times New Roman" w:hAnsi="Times New Roman" w:cs="Times New Roman"/>
+          <w:sz w:val="24"/>
+          <w:szCs w:val="24"/>
+        </w:rPr>
+      </w:pPr>
+      <w:r>
+        <w:rPr>
+          <w:rFonts w:ascii="Times New Roman" w:hAnsi="Times New Roman" w:cs="Times New Roman"/>
+          <w:sz w:val="24"/>
+          <w:szCs w:val="24"/>
+        </w:rPr>
+        <w:t xml:space="preserve">[1] </w:t>
+      </w:r>
+      <w:proofErr w:type="spellStart"/>
+      <w:r>
+        <w:rPr>
+          <w:rFonts w:ascii="Times New Roman" w:hAnsi="Times New Roman" w:cs="Times New Roman"/>
+          <w:sz w:val="24"/>
+          <w:szCs w:val="24"/>
+        </w:rPr>
+        <w:t>Kariluoto</w:t>
+      </w:r>
+      <w:proofErr w:type="spellEnd"/>
+      <w:r>
+        <w:rPr>
+          <w:rFonts w:ascii="Times New Roman" w:hAnsi="Times New Roman" w:cs="Times New Roman"/>
+          <w:sz w:val="24"/>
+          <w:szCs w:val="24"/>
+        </w:rPr>
+        <w:t xml:space="preserve">, Antti, et al. "Quality of Data in Machine Learning." </w:t>
+      </w:r>
+      <w:proofErr w:type="spellStart"/>
+      <w:r>
+        <w:rPr>
+          <w:rFonts w:ascii="Times New Roman" w:hAnsi="Times New Roman" w:cs="Times New Roman"/>
+          <w:i/>
+          <w:iCs/>
+          <w:sz w:val="24"/>
+          <w:szCs w:val="24"/>
+        </w:rPr>
+        <w:t>arXiv</w:t>
+      </w:r>
+      <w:proofErr w:type="spellEnd"/>
+      <w:r>
+        <w:rPr>
+          <w:rFonts w:ascii="Times New Roman" w:hAnsi="Times New Roman" w:cs="Times New Roman"/>
+          <w:i/>
+          <w:iCs/>
+          <w:sz w:val="24"/>
+          <w:szCs w:val="24"/>
+        </w:rPr>
+        <w:t xml:space="preserve"> preprint arXiv:2112.09400</w:t>
+      </w:r>
+      <w:r>
+        <w:rPr>
+          <w:rFonts w:ascii="Times New Roman" w:hAnsi="Times New Roman" w:cs="Times New Roman"/>
+          <w:sz w:val="24"/>
+          <w:szCs w:val="24"/>
+        </w:rPr>
+        <w:t xml:space="preserve">, </w:t>
+      </w:r>
+      <w:r>
+        <w:rPr>
+          <w:rFonts w:ascii="Times New Roman" w:hAnsi="Times New Roman" w:cs="Times New Roman"/>
+          <w:sz w:val="24"/>
+          <w:szCs w:val="24"/>
+        </w:rPr>
+        <w:tab/>
+      </w:r>
+      <w:r>
+        <w:rPr>
+          <w:rFonts w:ascii="Times New Roman" w:hAnsi="Times New Roman" w:cs="Times New Roman"/>
+          <w:sz w:val="24"/>
+          <w:szCs w:val="24"/>
+        </w:rPr>
+        <w:t>2021.</w:t>
+      </w:r>
+    </w:p>
+    <w:p>
+      <w:pPr>
+        <w:rPr>
+          <w:rFonts w:ascii="Times New Roman" w:hAnsi="Times New Roman" w:cs="Times New Roman"/>
+          <w:sz w:val="24"/>
+          <w:szCs w:val="24"/>
+        </w:rPr>
+      </w:pPr>
+      <w:r>
+        <w:rPr>
+          <w:rFonts w:ascii="Times New Roman" w:hAnsi="Times New Roman" w:cs="Times New Roman"/>
+          <w:sz w:val="24"/>
+          <w:szCs w:val="24"/>
+        </w:rPr>
+        <w:t xml:space="preserve">[2] </w:t>
+      </w:r>
+      <w:r>
+        <w:rPr>
+          <w:rFonts w:ascii="Times New Roman" w:hAnsi="Times New Roman" w:cs="Times New Roman"/>
+          <w:sz w:val="24"/>
+          <w:szCs w:val="24"/>
+        </w:rPr>
+        <w:t xml:space="preserve">Ghassemi, </w:t>
+      </w:r>
+      <w:proofErr w:type="spellStart"/>
+      <w:r>
+        <w:rPr>
+          <w:rFonts w:ascii="Times New Roman" w:hAnsi="Times New Roman" w:cs="Times New Roman"/>
+          <w:sz w:val="24"/>
+          <w:szCs w:val="24"/>
+        </w:rPr>
+        <w:t>Marzyeh</w:t>
+      </w:r>
+      <w:proofErr w:type="spellEnd"/>
+      <w:r>
+        <w:rPr>
+          <w:rFonts w:ascii="Times New Roman" w:hAnsi="Times New Roman" w:cs="Times New Roman"/>
+          <w:sz w:val="24"/>
+          <w:szCs w:val="24"/>
+        </w:rPr>
+        <w:t xml:space="preserve">, et al. "Opportunities in Machine Learning for Healthcare." </w:t>
+      </w:r>
+      <w:proofErr w:type="spellStart"/>
+      <w:r>
+        <w:rPr>
+          <w:rFonts w:ascii="Times New Roman" w:hAnsi="Times New Roman" w:cs="Times New Roman"/>
+          <w:i/>
+          <w:iCs/>
+          <w:sz w:val="24"/>
+          <w:szCs w:val="24"/>
+        </w:rPr>
+        <w:t>arXiv</w:t>
+      </w:r>
+      <w:proofErr w:type="spellEnd"/>
+      <w:r>
+        <w:rPr>
+          <w:rFonts w:ascii="Times New Roman" w:hAnsi="Times New Roman" w:cs="Times New Roman"/>
+          <w:i/>
+          <w:iCs/>
+          <w:sz w:val="24"/>
+          <w:szCs w:val="24"/>
+        </w:rPr>
+        <w:t xml:space="preserve"> preprint </w:t>
+      </w:r>
+      <w:r>
+        <w:rPr>
+          <w:rFonts w:ascii="Times New Roman" w:hAnsi="Times New Roman" w:cs="Times New Roman"/>
+          <w:i/>
+          <w:iCs/>
+          <w:sz w:val="24"/>
+          <w:szCs w:val="24"/>
+        </w:rPr>
+        <w:tab/>
+      </w:r>
+      <w:r>
+        <w:rPr>
+          <w:rFonts w:ascii="Times New Roman" w:hAnsi="Times New Roman" w:cs="Times New Roman"/>
+          <w:i/>
+          <w:iCs/>
+          <w:sz w:val="24"/>
+          <w:szCs w:val="24"/>
+        </w:rPr>
+        <w:t>arXiv:1806.00388</w:t>
+      </w:r>
+      <w:r>
+        <w:rPr>
+          <w:rFonts w:ascii="Times New Roman" w:hAnsi="Times New Roman" w:cs="Times New Roman"/>
+          <w:sz w:val="24"/>
+          <w:szCs w:val="24"/>
+        </w:rPr>
+        <w:t>, 2018.</w:t>
+      </w:r>
+    </w:p>
+    <w:p>
+      <w:pPr>
+        <w:rPr>
+          <w:rFonts w:ascii="Times New Roman" w:hAnsi="Times New Roman" w:cs="Times New Roman"/>
+          <w:sz w:val="24"/>
+          <w:szCs w:val="24"/>
+        </w:rPr>
+      </w:pPr>
+      <w:r>
+        <w:rPr>
+          <w:rFonts w:ascii="Times New Roman" w:hAnsi="Times New Roman" w:cs="Times New Roman"/>
+          <w:sz w:val="24"/>
+          <w:szCs w:val="24"/>
+          <w:lang w:val="it-IT"/>
+        </w:rPr>
+        <w:t xml:space="preserve">[3] </w:t>
+      </w:r>
+      <w:r>
+        <w:rPr>
+          <w:rFonts w:ascii="Times New Roman" w:hAnsi="Times New Roman" w:cs="Times New Roman"/>
+          <w:sz w:val="24"/>
+          <w:szCs w:val="24"/>
+          <w:lang w:val="it-IT"/>
+        </w:rPr>
+        <w:t xml:space="preserve">Stoian, Mihaela </w:t>
+      </w:r>
+      <w:proofErr w:type="spellStart"/>
+      <w:r>
+        <w:rPr>
+          <w:rFonts w:ascii="Times New Roman" w:hAnsi="Times New Roman" w:cs="Times New Roman"/>
+          <w:sz w:val="24"/>
+          <w:szCs w:val="24"/>
+          <w:lang w:val="it-IT"/>
+        </w:rPr>
+        <w:t>Cătălina</w:t>
+      </w:r>
+      <w:proofErr w:type="spellEnd"/>
+      <w:r>
+        <w:rPr>
+          <w:rFonts w:ascii="Times New Roman" w:hAnsi="Times New Roman" w:cs="Times New Roman"/>
+          <w:sz w:val="24"/>
+          <w:szCs w:val="24"/>
+          <w:lang w:val="it-IT"/>
+        </w:rPr>
+        <w:t xml:space="preserve">, et al. </w:t>
+      </w:r>
+      <w:r>
+        <w:rPr>
+          <w:rFonts w:ascii="Times New Roman" w:hAnsi="Times New Roman" w:cs="Times New Roman"/>
+          <w:sz w:val="24"/>
+          <w:szCs w:val="24"/>
+        </w:rPr>
+        <w:t xml:space="preserve">"A Survey on Tabular Data Generation: Utility, Alignment, </w:t>
+      </w:r>
+      <w:r>
+        <w:rPr>
+          <w:rFonts w:ascii="Times New Roman" w:hAnsi="Times New Roman" w:cs="Times New Roman"/>
+          <w:sz w:val="24"/>
+          <w:szCs w:val="24"/>
+        </w:rPr>
+        <w:tab/>
+      </w:r>
+      <w:r>
+        <w:rPr>
+          <w:rFonts w:ascii="Times New Roman" w:hAnsi="Times New Roman" w:cs="Times New Roman"/>
+          <w:sz w:val="24"/>
+          <w:szCs w:val="24"/>
+        </w:rPr>
+        <w:t xml:space="preserve">Fidelity, Privacy, and Beyond." </w:t>
+      </w:r>
+      <w:proofErr w:type="spellStart"/>
+      <w:r>
+        <w:rPr>
+          <w:rFonts w:ascii="Times New Roman" w:hAnsi="Times New Roman" w:cs="Times New Roman"/>
+          <w:i/>
+          <w:iCs/>
+          <w:sz w:val="24"/>
+          <w:szCs w:val="24"/>
+        </w:rPr>
+        <w:t>arXiv</w:t>
+      </w:r>
+      <w:proofErr w:type="spellEnd"/>
+      <w:r>
+        <w:rPr>
+          <w:rFonts w:ascii="Times New Roman" w:hAnsi="Times New Roman" w:cs="Times New Roman"/>
+          <w:i/>
+          <w:iCs/>
+          <w:sz w:val="24"/>
+          <w:szCs w:val="24"/>
+        </w:rPr>
+        <w:t xml:space="preserve"> preprint arXiv:2503.05954</w:t>
+      </w:r>
+      <w:r>
+        <w:rPr>
+          <w:rFonts w:ascii="Times New Roman" w:hAnsi="Times New Roman" w:cs="Times New Roman"/>
+          <w:sz w:val="24"/>
+          <w:szCs w:val="24"/>
+        </w:rPr>
+        <w:t>, 2025</w:t>
+      </w:r>
+      <w:r>
+        <w:rPr>
+          <w:rFonts w:ascii="Times New Roman" w:hAnsi="Times New Roman" w:cs="Times New Roman"/>
+          <w:sz w:val="24"/>
+          <w:szCs w:val="24"/>
+        </w:rPr>
+        <w:t>.</w:t>
+      </w:r>
+    </w:p>
+    <w:p>
+      <w:pPr>
+        <w:rPr>
+          <w:rFonts w:ascii="Times New Roman" w:hAnsi="Times New Roman" w:cs="Times New Roman"/>
+          <w:sz w:val="24"/>
+          <w:szCs w:val="24"/>
+        </w:rPr>
+      </w:pPr>
+      <w:r>
+        <w:rPr>
+          <w:rFonts w:ascii="Times New Roman" w:hAnsi="Times New Roman" w:cs="Times New Roman"/>
+          <w:sz w:val="24"/>
+          <w:szCs w:val="24"/>
+        </w:rPr>
+        <w:t xml:space="preserve">[4] </w:t>
+      </w:r>
+      <w:r>
+        <w:rPr>
+          <w:rFonts w:ascii="Times New Roman" w:hAnsi="Times New Roman" w:cs="Times New Roman"/>
+          <w:sz w:val="24"/>
+          <w:szCs w:val="24"/>
+        </w:rPr>
+        <w:t xml:space="preserve">Nikolenko, Sergey I. "Synthetic Data for Deep Learning." </w:t>
+      </w:r>
+      <w:proofErr w:type="spellStart"/>
+      <w:r>
+        <w:rPr>
+          <w:rFonts w:ascii="Times New Roman" w:hAnsi="Times New Roman" w:cs="Times New Roman"/>
+          <w:i/>
+          <w:iCs/>
+          <w:sz w:val="24"/>
+          <w:szCs w:val="24"/>
+        </w:rPr>
+        <w:t>arXiv</w:t>
+      </w:r>
+      <w:proofErr w:type="spellEnd"/>
+      <w:r>
+        <w:rPr>
+          <w:rFonts w:ascii="Times New Roman" w:hAnsi="Times New Roman" w:cs="Times New Roman"/>
+          <w:i/>
+          <w:iCs/>
+          <w:sz w:val="24"/>
+          <w:szCs w:val="24"/>
+        </w:rPr>
+        <w:t xml:space="preserve"> preprint arXiv:1909.11512</w:t>
+      </w:r>
+      <w:r>
+        <w:rPr>
+          <w:rFonts w:ascii="Times New Roman" w:hAnsi="Times New Roman" w:cs="Times New Roman"/>
+          <w:sz w:val="24"/>
+          <w:szCs w:val="24"/>
+        </w:rPr>
+        <w:t xml:space="preserve">, </w:t>
+      </w:r>
+      <w:r>
+        <w:rPr>
+          <w:rFonts w:ascii="Times New Roman" w:hAnsi="Times New Roman" w:cs="Times New Roman"/>
+          <w:sz w:val="24"/>
+          <w:szCs w:val="24"/>
+        </w:rPr>
+        <w:tab/>
+      </w:r>
+      <w:r>
+        <w:rPr>
+          <w:rFonts w:ascii="Times New Roman" w:hAnsi="Times New Roman" w:cs="Times New Roman"/>
+          <w:sz w:val="24"/>
+          <w:szCs w:val="24"/>
+        </w:rPr>
+        <w:t>2019.​</w:t>
+      </w:r>
+    </w:p>
+    <w:p>
+      <w:pPr>
+        <w:rPr>
+          <w:rFonts w:ascii="Times New Roman" w:hAnsi="Times New Roman" w:cs="Times New Roman"/>
+          <w:sz w:val="24"/>
+          <w:szCs w:val="24"/>
+        </w:rPr>
+      </w:pPr>
+      <w:r>
+        <w:rPr>
+          <w:rFonts w:ascii="Times New Roman" w:hAnsi="Times New Roman" w:cs="Times New Roman"/>
+          <w:sz w:val="24"/>
+          <w:szCs w:val="24"/>
+        </w:rPr>
+        <w:t xml:space="preserve">[5] </w:t>
+      </w:r>
+      <w:r>
+        <w:rPr>
+          <w:rFonts w:ascii="Times New Roman" w:hAnsi="Times New Roman" w:cs="Times New Roman"/>
+          <w:sz w:val="24"/>
+          <w:szCs w:val="24"/>
+        </w:rPr>
+        <w:t xml:space="preserve">Li, Bohan, et al. "Data Augmentation Approaches in Natural Language Processing: A Survey." </w:t>
+      </w:r>
+      <w:r>
+        <w:rPr>
+          <w:rFonts w:ascii="Times New Roman" w:hAnsi="Times New Roman" w:cs="Times New Roman"/>
+          <w:sz w:val="24"/>
+          <w:szCs w:val="24"/>
+        </w:rPr>
+        <w:tab/>
+      </w:r>
+      <w:proofErr w:type="spellStart"/>
+      <w:r>
+        <w:rPr>
+          <w:rFonts w:ascii="Times New Roman" w:hAnsi="Times New Roman" w:cs="Times New Roman"/>
+          <w:i/>
+          <w:iCs/>
+          <w:sz w:val="24"/>
+          <w:szCs w:val="24"/>
+        </w:rPr>
+        <w:t>arXiv</w:t>
+      </w:r>
+      <w:proofErr w:type="spellEnd"/>
+      <w:r>
+        <w:rPr>
+          <w:rFonts w:ascii="Times New Roman" w:hAnsi="Times New Roman" w:cs="Times New Roman"/>
+          <w:i/>
+          <w:iCs/>
+          <w:sz w:val="24"/>
+          <w:szCs w:val="24"/>
+        </w:rPr>
+        <w:t xml:space="preserve"> preprint arXiv:2110.01852</w:t>
+      </w:r>
+      <w:r>
+        <w:rPr>
+          <w:rFonts w:ascii="Times New Roman" w:hAnsi="Times New Roman" w:cs="Times New Roman"/>
+          <w:sz w:val="24"/>
+          <w:szCs w:val="24"/>
+        </w:rPr>
+        <w:t>, 2021.​</w:t>
+      </w:r>
+    </w:p>
+    <w:p>
+      <w:pPr>
+        <w:rPr>
           <w:color w:val="000000"/>
           <w:szCs w:val="20"/>
         </w:rPr>
@@ -9723,7 +11812,25 @@
           <w:sz w:val="24"/>
           <w:szCs w:val="24"/>
         </w:rPr>
-        <w:t xml:space="preserve">[1] </w:t>
+        <w:t>[</w:t>
+      </w:r>
+      <w:r>
+        <w:rPr>
+          <w:rFonts w:ascii="Times New Roman" w:hAnsi="Times New Roman" w:cs="Times New Roman"/>
+          <w:color w:val="000000"/>
+          <w:sz w:val="24"/>
+          <w:szCs w:val="24"/>
+        </w:rPr>
+        <w:t>6</w:t>
+      </w:r>
+      <w:r>
+        <w:rPr>
+          <w:rFonts w:ascii="Times New Roman" w:hAnsi="Times New Roman" w:cs="Times New Roman"/>
+          <w:color w:val="000000"/>
+          <w:sz w:val="24"/>
+          <w:szCs w:val="24"/>
+        </w:rPr>
+        <w:t xml:space="preserve">] </w:t>
       </w:r>
       <w:r>
         <w:rPr>
@@ -9787,7 +11894,23 @@
           <w:sz w:val="24"/>
           <w:szCs w:val="24"/>
         </w:rPr>
-        <w:t xml:space="preserve">[2] </w:t>
+        <w:t>[</w:t>
+      </w:r>
+      <w:r>
+        <w:rPr>
+          <w:rFonts w:ascii="Times New Roman" w:hAnsi="Times New Roman" w:cs="Times New Roman"/>
+          <w:sz w:val="24"/>
+          <w:szCs w:val="24"/>
+        </w:rPr>
+        <w:t>7</w:t>
+      </w:r>
+      <w:r>
+        <w:rPr>
+          <w:rFonts w:ascii="Times New Roman" w:hAnsi="Times New Roman" w:cs="Times New Roman"/>
+          <w:sz w:val="24"/>
+          <w:szCs w:val="24"/>
+        </w:rPr>
+        <w:t xml:space="preserve">] </w:t>
       </w:r>
       <w:r>
         <w:rPr>
@@ -9860,7 +11983,23 @@
           <w:sz w:val="24"/>
           <w:szCs w:val="24"/>
         </w:rPr>
-        <w:t xml:space="preserve">[3] Chen, Hao, et al. "On the Diversity of Synthetic Data and Its Impact on Training Large Language Models." </w:t>
+        <w:t>[</w:t>
+      </w:r>
+      <w:r>
+        <w:rPr>
+          <w:rFonts w:ascii="Times New Roman" w:hAnsi="Times New Roman" w:cs="Times New Roman"/>
+          <w:sz w:val="24"/>
+          <w:szCs w:val="24"/>
+        </w:rPr>
+        <w:t>8</w:t>
+      </w:r>
+      <w:r>
+        <w:rPr>
+          <w:rFonts w:ascii="Times New Roman" w:hAnsi="Times New Roman" w:cs="Times New Roman"/>
+          <w:sz w:val="24"/>
+          <w:szCs w:val="24"/>
+        </w:rPr>
+        <w:t xml:space="preserve">] Chen, Hao, et al. "On the Diversity of Synthetic Data and Its Impact on Training Large Language Models." </w:t>
       </w:r>
       <w:proofErr w:type="spellStart"/>
       <w:r>
@@ -9898,7 +12037,23 @@
           <w:sz w:val="24"/>
           <w:szCs w:val="24"/>
         </w:rPr>
-        <w:t xml:space="preserve">[4] Brown, Tom, et al. “Language Models Are Few-Shot Learners.” </w:t>
+        <w:t>[</w:t>
+      </w:r>
+      <w:r>
+        <w:rPr>
+          <w:rFonts w:ascii="Times New Roman" w:hAnsi="Times New Roman" w:cs="Times New Roman"/>
+          <w:sz w:val="24"/>
+          <w:szCs w:val="24"/>
+        </w:rPr>
+        <w:t>9</w:t>
+      </w:r>
+      <w:r>
+        <w:rPr>
+          <w:rFonts w:ascii="Times New Roman" w:hAnsi="Times New Roman" w:cs="Times New Roman"/>
+          <w:sz w:val="24"/>
+          <w:szCs w:val="24"/>
+        </w:rPr>
+        <w:t xml:space="preserve">] Brown, Tom, et al. “Language Models Are Few-Shot Learners.” </w:t>
       </w:r>
       <w:r>
         <w:rPr>
@@ -9953,7 +12108,23 @@
           <w:sz w:val="24"/>
           <w:szCs w:val="24"/>
         </w:rPr>
-        <w:t xml:space="preserve">[5] OpenAI. </w:t>
+        <w:t>[</w:t>
+      </w:r>
+      <w:r>
+        <w:rPr>
+          <w:rFonts w:ascii="Times New Roman" w:hAnsi="Times New Roman" w:cs="Times New Roman"/>
+          <w:sz w:val="24"/>
+          <w:szCs w:val="24"/>
+        </w:rPr>
+        <w:t>10</w:t>
+      </w:r>
+      <w:r>
+        <w:rPr>
+          <w:rFonts w:ascii="Times New Roman" w:hAnsi="Times New Roman" w:cs="Times New Roman"/>
+          <w:sz w:val="24"/>
+          <w:szCs w:val="24"/>
+        </w:rPr>
+        <w:t xml:space="preserve">] OpenAI. </w:t>
       </w:r>
       <w:r>
         <w:rPr>
@@ -10019,7 +12190,23 @@
           <w:sz w:val="24"/>
           <w:szCs w:val="24"/>
         </w:rPr>
-        <w:t xml:space="preserve">[6] Bai, </w:t>
+        <w:t>[</w:t>
+      </w:r>
+      <w:r>
+        <w:rPr>
+          <w:rFonts w:ascii="Times New Roman" w:hAnsi="Times New Roman" w:cs="Times New Roman"/>
+          <w:sz w:val="24"/>
+          <w:szCs w:val="24"/>
+        </w:rPr>
+        <w:t>11</w:t>
+      </w:r>
+      <w:r>
+        <w:rPr>
+          <w:rFonts w:ascii="Times New Roman" w:hAnsi="Times New Roman" w:cs="Times New Roman"/>
+          <w:sz w:val="24"/>
+          <w:szCs w:val="24"/>
+        </w:rPr>
+        <w:t xml:space="preserve">] Bai, </w:t>
       </w:r>
       <w:proofErr w:type="spellStart"/>
       <w:r>
@@ -10092,7 +12279,23 @@
           <w:sz w:val="24"/>
           <w:szCs w:val="24"/>
         </w:rPr>
-        <w:t>[7] Bubeck, Sébastien, et al. “Sparks of Artificial General Intelligence: Early Experiments with GPT</w:t>
+        <w:t>[</w:t>
+      </w:r>
+      <w:r>
+        <w:rPr>
+          <w:rFonts w:ascii="Times New Roman" w:hAnsi="Times New Roman" w:cs="Times New Roman"/>
+          <w:sz w:val="24"/>
+          <w:szCs w:val="24"/>
+        </w:rPr>
+        <w:t>12</w:t>
+      </w:r>
+      <w:r>
+        <w:rPr>
+          <w:rFonts w:ascii="Times New Roman" w:hAnsi="Times New Roman" w:cs="Times New Roman"/>
+          <w:sz w:val="24"/>
+          <w:szCs w:val="24"/>
+        </w:rPr>
+        <w:t>] Bubeck, Sébastien, et al. “Sparks of Artificial General Intelligence: Early Experiments with GPT</w:t>
       </w:r>
       <w:r>
         <w:rPr>
@@ -10159,7 +12362,23 @@
           <w:sz w:val="24"/>
           <w:szCs w:val="24"/>
         </w:rPr>
-        <w:t xml:space="preserve">[8] Pablo Villalobos, Jaime Sevilla, Lennart Heim, Tamay </w:t>
+        <w:t>[</w:t>
+      </w:r>
+      <w:r>
+        <w:rPr>
+          <w:rFonts w:ascii="Times New Roman" w:hAnsi="Times New Roman" w:cs="Times New Roman"/>
+          <w:sz w:val="24"/>
+          <w:szCs w:val="24"/>
+        </w:rPr>
+        <w:t>13</w:t>
+      </w:r>
+      <w:r>
+        <w:rPr>
+          <w:rFonts w:ascii="Times New Roman" w:hAnsi="Times New Roman" w:cs="Times New Roman"/>
+          <w:sz w:val="24"/>
+          <w:szCs w:val="24"/>
+        </w:rPr>
+        <w:t xml:space="preserve">] Pablo Villalobos, Jaime Sevilla, Lennart Heim, Tamay </w:t>
       </w:r>
       <w:proofErr w:type="spellStart"/>
       <w:r>
@@ -10239,7 +12458,23 @@
           <w:sz w:val="24"/>
           <w:szCs w:val="24"/>
         </w:rPr>
-        <w:t xml:space="preserve">[9] </w:t>
+        <w:t>[</w:t>
+      </w:r>
+      <w:r>
+        <w:rPr>
+          <w:rFonts w:ascii="Times New Roman" w:hAnsi="Times New Roman" w:cs="Times New Roman"/>
+          <w:sz w:val="24"/>
+          <w:szCs w:val="24"/>
+        </w:rPr>
+        <w:t>14</w:t>
+      </w:r>
+      <w:r>
+        <w:rPr>
+          <w:rFonts w:ascii="Times New Roman" w:hAnsi="Times New Roman" w:cs="Times New Roman"/>
+          <w:sz w:val="24"/>
+          <w:szCs w:val="24"/>
+        </w:rPr>
+        <w:t xml:space="preserve">] </w:t>
       </w:r>
       <w:proofErr w:type="spellStart"/>
       <w:r>
@@ -10311,7 +12546,23 @@
           <w:sz w:val="24"/>
           <w:szCs w:val="24"/>
         </w:rPr>
-        <w:t xml:space="preserve">[10] Lisa Bauer and Mohit Bansal. Identify, align, and integrate: Matching knowledge graphs to commonsense reasoning tasks. </w:t>
+        <w:t>[1</w:t>
+      </w:r>
+      <w:r>
+        <w:rPr>
+          <w:rFonts w:ascii="Times New Roman" w:hAnsi="Times New Roman" w:cs="Times New Roman"/>
+          <w:sz w:val="24"/>
+          <w:szCs w:val="24"/>
+        </w:rPr>
+        <w:t>5</w:t>
+      </w:r>
+      <w:r>
+        <w:rPr>
+          <w:rFonts w:ascii="Times New Roman" w:hAnsi="Times New Roman" w:cs="Times New Roman"/>
+          <w:sz w:val="24"/>
+          <w:szCs w:val="24"/>
+        </w:rPr>
+        <w:t xml:space="preserve">] Lisa Bauer and Mohit Bansal. Identify, align, and integrate: Matching knowledge graphs to commonsense reasoning tasks. </w:t>
       </w:r>
       <w:proofErr w:type="spellStart"/>
       <w:r>
@@ -10347,7 +12598,23 @@
           <w:sz w:val="24"/>
           <w:szCs w:val="24"/>
         </w:rPr>
-        <w:t xml:space="preserve">[11] </w:t>
+        <w:t>[1</w:t>
+      </w:r>
+      <w:r>
+        <w:rPr>
+          <w:rFonts w:ascii="Times New Roman" w:hAnsi="Times New Roman" w:cs="Times New Roman"/>
+          <w:sz w:val="24"/>
+          <w:szCs w:val="24"/>
+        </w:rPr>
+        <w:t>6</w:t>
+      </w:r>
+      <w:r>
+        <w:rPr>
+          <w:rFonts w:ascii="Times New Roman" w:hAnsi="Times New Roman" w:cs="Times New Roman"/>
+          <w:sz w:val="24"/>
+          <w:szCs w:val="24"/>
+        </w:rPr>
+        <w:t xml:space="preserve">] </w:t>
       </w:r>
       <w:proofErr w:type="spellStart"/>
       <w:r>
@@ -10365,87 +12632,15 @@
           <w:sz w:val="24"/>
           <w:szCs w:val="24"/>
         </w:rPr>
-        <w:t xml:space="preserve"> Liu, Jerry Wei, </w:t>
-      </w:r>
-      <w:proofErr w:type="spellStart"/>
-      <w:r>
-        <w:rPr>
-          <w:rFonts w:ascii="Times New Roman" w:hAnsi="Times New Roman" w:cs="Times New Roman"/>
-          <w:sz w:val="24"/>
-          <w:szCs w:val="24"/>
-        </w:rPr>
-        <w:t>Fangyu</w:t>
-      </w:r>
-      <w:proofErr w:type="spellEnd"/>
-      <w:r>
-        <w:rPr>
-          <w:rFonts w:ascii="Times New Roman" w:hAnsi="Times New Roman" w:cs="Times New Roman"/>
-          <w:sz w:val="24"/>
-          <w:szCs w:val="24"/>
-        </w:rPr>
-        <w:t xml:space="preserve"> Liu, Chenglei Si, Yanzhe Zhang, </w:t>
-      </w:r>
-      <w:proofErr w:type="spellStart"/>
-      <w:r>
-        <w:rPr>
-          <w:rFonts w:ascii="Times New Roman" w:hAnsi="Times New Roman" w:cs="Times New Roman"/>
-          <w:sz w:val="24"/>
-          <w:szCs w:val="24"/>
-        </w:rPr>
-        <w:t>Jinmeng</w:t>
-      </w:r>
-      <w:proofErr w:type="spellEnd"/>
-      <w:r>
-        <w:rPr>
-          <w:rFonts w:ascii="Times New Roman" w:hAnsi="Times New Roman" w:cs="Times New Roman"/>
-          <w:sz w:val="24"/>
-          <w:szCs w:val="24"/>
-        </w:rPr>
-        <w:t xml:space="preserve"> Rao, Steven Zheng, </w:t>
-      </w:r>
-      <w:proofErr w:type="spellStart"/>
-      <w:r>
-        <w:rPr>
-          <w:rFonts w:ascii="Times New Roman" w:hAnsi="Times New Roman" w:cs="Times New Roman"/>
-          <w:sz w:val="24"/>
-          <w:szCs w:val="24"/>
-        </w:rPr>
-        <w:t>Daiyi</w:t>
-      </w:r>
-      <w:proofErr w:type="spellEnd"/>
-      <w:r>
-        <w:rPr>
-          <w:rFonts w:ascii="Times New Roman" w:hAnsi="Times New Roman" w:cs="Times New Roman"/>
-          <w:sz w:val="24"/>
-          <w:szCs w:val="24"/>
-        </w:rPr>
-        <w:t xml:space="preserve"> </w:t>
-      </w:r>
-      <w:r>
-        <w:rPr>
-          <w:rFonts w:ascii="Times New Roman" w:hAnsi="Times New Roman" w:cs="Times New Roman"/>
-          <w:sz w:val="24"/>
-          <w:szCs w:val="24"/>
-        </w:rPr>
-        <w:t xml:space="preserve">Peng, </w:t>
-      </w:r>
-      <w:proofErr w:type="spellStart"/>
-      <w:r>
-        <w:rPr>
-          <w:rFonts w:ascii="Times New Roman" w:hAnsi="Times New Roman" w:cs="Times New Roman"/>
-          <w:sz w:val="24"/>
-          <w:szCs w:val="24"/>
-        </w:rPr>
-        <w:t>Diyi</w:t>
-      </w:r>
-      <w:proofErr w:type="spellEnd"/>
-      <w:r>
-        <w:rPr>
-          <w:rFonts w:ascii="Times New Roman" w:hAnsi="Times New Roman" w:cs="Times New Roman"/>
-          <w:sz w:val="24"/>
-          <w:szCs w:val="24"/>
-        </w:rPr>
-        <w:t xml:space="preserve"> Yang, Denny Zhou, et al. </w:t>
+        <w:t xml:space="preserve"> Liu, </w:t>
+      </w:r>
+      <w:r>
+        <w:rPr>
+          <w:rFonts w:ascii="Times New Roman" w:hAnsi="Times New Roman" w:cs="Times New Roman"/>
+          <w:sz w:val="24"/>
+          <w:szCs w:val="24"/>
+        </w:rPr>
+        <w:t xml:space="preserve">et al. </w:t>
       </w:r>
       <w:proofErr w:type="gramStart"/>
       <w:r>
@@ -10507,7 +12702,24 @@
           <w:sz w:val="24"/>
           <w:szCs w:val="24"/>
         </w:rPr>
-        <w:t>[12]</w:t>
+        <w:lastRenderedPageBreak/>
+        <w:t>[1</w:t>
+      </w:r>
+      <w:r>
+        <w:rPr>
+          <w:rFonts w:ascii="Times New Roman" w:hAnsi="Times New Roman" w:cs="Times New Roman"/>
+          <w:sz w:val="24"/>
+          <w:szCs w:val="24"/>
+        </w:rPr>
+        <w:t>7</w:t>
+      </w:r>
+      <w:r>
+        <w:rPr>
+          <w:rFonts w:ascii="Times New Roman" w:hAnsi="Times New Roman" w:cs="Times New Roman"/>
+          <w:sz w:val="24"/>
+          <w:szCs w:val="24"/>
+        </w:rPr>
+        <w:t>]</w:t>
       </w:r>
       <w:r>
         <w:rPr>
@@ -10587,7 +12799,23 @@
           <w:sz w:val="24"/>
           <w:szCs w:val="24"/>
         </w:rPr>
-        <w:t xml:space="preserve">[13] Bauer, André, et al. </w:t>
+        <w:t>[1</w:t>
+      </w:r>
+      <w:r>
+        <w:rPr>
+          <w:rFonts w:ascii="Times New Roman" w:hAnsi="Times New Roman" w:cs="Times New Roman"/>
+          <w:sz w:val="24"/>
+          <w:szCs w:val="24"/>
+        </w:rPr>
+        <w:t>8</w:t>
+      </w:r>
+      <w:r>
+        <w:rPr>
+          <w:rFonts w:ascii="Times New Roman" w:hAnsi="Times New Roman" w:cs="Times New Roman"/>
+          <w:sz w:val="24"/>
+          <w:szCs w:val="24"/>
+        </w:rPr>
+        <w:t xml:space="preserve">] Bauer, André, et al. </w:t>
       </w:r>
       <w:r>
         <w:rPr>
@@ -10641,8 +12869,23 @@
           <w:sz w:val="24"/>
           <w:szCs w:val="24"/>
         </w:rPr>
-        <w:lastRenderedPageBreak/>
-        <w:t xml:space="preserve">[14] </w:t>
+        <w:t>[1</w:t>
+      </w:r>
+      <w:r>
+        <w:rPr>
+          <w:rFonts w:ascii="Times New Roman" w:hAnsi="Times New Roman" w:cs="Times New Roman"/>
+          <w:sz w:val="24"/>
+          <w:szCs w:val="24"/>
+        </w:rPr>
+        <w:t>9</w:t>
+      </w:r>
+      <w:r>
+        <w:rPr>
+          <w:rFonts w:ascii="Times New Roman" w:hAnsi="Times New Roman" w:cs="Times New Roman"/>
+          <w:sz w:val="24"/>
+          <w:szCs w:val="24"/>
+        </w:rPr>
+        <w:t xml:space="preserve">] </w:t>
       </w:r>
       <w:r>
         <w:rPr>
@@ -10704,7 +12947,23 @@
           <w:sz w:val="24"/>
           <w:szCs w:val="24"/>
         </w:rPr>
-        <w:t xml:space="preserve">[15] </w:t>
+        <w:t>[</w:t>
+      </w:r>
+      <w:r>
+        <w:rPr>
+          <w:rFonts w:ascii="Times New Roman" w:hAnsi="Times New Roman" w:cs="Times New Roman"/>
+          <w:sz w:val="24"/>
+          <w:szCs w:val="24"/>
+        </w:rPr>
+        <w:t>20</w:t>
+      </w:r>
+      <w:r>
+        <w:rPr>
+          <w:rFonts w:ascii="Times New Roman" w:hAnsi="Times New Roman" w:cs="Times New Roman"/>
+          <w:sz w:val="24"/>
+          <w:szCs w:val="24"/>
+        </w:rPr>
+        <w:t xml:space="preserve">] </w:t>
       </w:r>
       <w:r>
         <w:rPr>
@@ -10761,7 +13020,25 @@
           <w:szCs w:val="24"/>
           <w:lang w:val="it-IT"/>
         </w:rPr>
-        <w:t xml:space="preserve">[16] Mirza, Mehdi, and Simon </w:t>
+        <w:t>[</w:t>
+      </w:r>
+      <w:r>
+        <w:rPr>
+          <w:rFonts w:ascii="Times New Roman" w:hAnsi="Times New Roman" w:cs="Times New Roman"/>
+          <w:sz w:val="24"/>
+          <w:szCs w:val="24"/>
+          <w:lang w:val="it-IT"/>
+        </w:rPr>
+        <w:t>21</w:t>
+      </w:r>
+      <w:r>
+        <w:rPr>
+          <w:rFonts w:ascii="Times New Roman" w:hAnsi="Times New Roman" w:cs="Times New Roman"/>
+          <w:sz w:val="24"/>
+          <w:szCs w:val="24"/>
+          <w:lang w:val="it-IT"/>
+        </w:rPr>
+        <w:t xml:space="preserve">] Mirza, Mehdi, and Simon </w:t>
       </w:r>
       <w:proofErr w:type="spellStart"/>
       <w:r>
@@ -10837,7 +13114,23 @@
           <w:sz w:val="24"/>
           <w:szCs w:val="24"/>
         </w:rPr>
-        <w:t xml:space="preserve">[17] </w:t>
+        <w:t>[</w:t>
+      </w:r>
+      <w:r>
+        <w:rPr>
+          <w:rFonts w:ascii="Times New Roman" w:hAnsi="Times New Roman" w:cs="Times New Roman"/>
+          <w:sz w:val="24"/>
+          <w:szCs w:val="24"/>
+        </w:rPr>
+        <w:t>22</w:t>
+      </w:r>
+      <w:r>
+        <w:rPr>
+          <w:rFonts w:ascii="Times New Roman" w:hAnsi="Times New Roman" w:cs="Times New Roman"/>
+          <w:sz w:val="24"/>
+          <w:szCs w:val="24"/>
+        </w:rPr>
+        <w:t xml:space="preserve">] </w:t>
       </w:r>
       <w:proofErr w:type="spellStart"/>
       <w:r>
@@ -10921,15 +13214,15 @@
           <w:sz w:val="24"/>
           <w:szCs w:val="24"/>
         </w:rPr>
-        <w:t>[1</w:t>
-      </w:r>
-      <w:r>
-        <w:rPr>
-          <w:rFonts w:ascii="Times New Roman" w:hAnsi="Times New Roman" w:cs="Times New Roman"/>
-          <w:sz w:val="24"/>
-          <w:szCs w:val="24"/>
-        </w:rPr>
-        <w:t>8</w:t>
+        <w:t>[</w:t>
+      </w:r>
+      <w:r>
+        <w:rPr>
+          <w:rFonts w:ascii="Times New Roman" w:hAnsi="Times New Roman" w:cs="Times New Roman"/>
+          <w:sz w:val="24"/>
+          <w:szCs w:val="24"/>
+        </w:rPr>
+        <w:t>23</w:t>
       </w:r>
       <w:r>
         <w:rPr>
@@ -10993,7 +13286,23 @@
           <w:sz w:val="24"/>
           <w:szCs w:val="24"/>
         </w:rPr>
-        <w:t xml:space="preserve">[19] </w:t>
+        <w:t>[</w:t>
+      </w:r>
+      <w:r>
+        <w:rPr>
+          <w:rFonts w:ascii="Times New Roman" w:hAnsi="Times New Roman" w:cs="Times New Roman"/>
+          <w:sz w:val="24"/>
+          <w:szCs w:val="24"/>
+        </w:rPr>
+        <w:t>24</w:t>
+      </w:r>
+      <w:r>
+        <w:rPr>
+          <w:rFonts w:ascii="Times New Roman" w:hAnsi="Times New Roman" w:cs="Times New Roman"/>
+          <w:sz w:val="24"/>
+          <w:szCs w:val="24"/>
+        </w:rPr>
+        <w:t xml:space="preserve">] </w:t>
       </w:r>
       <w:r>
         <w:rPr>
@@ -11081,7 +13390,15 @@
           <w:sz w:val="24"/>
           <w:szCs w:val="24"/>
         </w:rPr>
-        <w:t>20</w:t>
+        <w:t>2</w:t>
+      </w:r>
+      <w:r>
+        <w:rPr>
+          <w:rFonts w:ascii="Times New Roman" w:hAnsi="Times New Roman" w:cs="Times New Roman"/>
+          <w:sz w:val="24"/>
+          <w:szCs w:val="24"/>
+        </w:rPr>
+        <w:t>5</w:t>
       </w:r>
       <w:r>
         <w:rPr>
@@ -11150,7 +13467,23 @@
           <w:sz w:val="24"/>
           <w:szCs w:val="24"/>
         </w:rPr>
-        <w:t xml:space="preserve">[21] </w:t>
+        <w:t>[2</w:t>
+      </w:r>
+      <w:r>
+        <w:rPr>
+          <w:rFonts w:ascii="Times New Roman" w:hAnsi="Times New Roman" w:cs="Times New Roman"/>
+          <w:sz w:val="24"/>
+          <w:szCs w:val="24"/>
+        </w:rPr>
+        <w:t>6</w:t>
+      </w:r>
+      <w:r>
+        <w:rPr>
+          <w:rFonts w:ascii="Times New Roman" w:hAnsi="Times New Roman" w:cs="Times New Roman"/>
+          <w:sz w:val="24"/>
+          <w:szCs w:val="24"/>
+        </w:rPr>
+        <w:t xml:space="preserve">] </w:t>
       </w:r>
       <w:r>
         <w:rPr>
@@ -11242,7 +13575,23 @@
           <w:sz w:val="24"/>
           <w:szCs w:val="24"/>
         </w:rPr>
-        <w:t xml:space="preserve">[22] </w:t>
+        <w:t>[2</w:t>
+      </w:r>
+      <w:r>
+        <w:rPr>
+          <w:rFonts w:ascii="Times New Roman" w:hAnsi="Times New Roman" w:cs="Times New Roman"/>
+          <w:sz w:val="24"/>
+          <w:szCs w:val="24"/>
+        </w:rPr>
+        <w:t>7</w:t>
+      </w:r>
+      <w:r>
+        <w:rPr>
+          <w:rFonts w:ascii="Times New Roman" w:hAnsi="Times New Roman" w:cs="Times New Roman"/>
+          <w:sz w:val="24"/>
+          <w:szCs w:val="24"/>
+        </w:rPr>
+        <w:t xml:space="preserve">] </w:t>
       </w:r>
       <w:r>
         <w:rPr>
@@ -11292,7 +13641,23 @@
           <w:sz w:val="24"/>
           <w:szCs w:val="24"/>
         </w:rPr>
-        <w:t xml:space="preserve">[23] </w:t>
+        <w:t>[2</w:t>
+      </w:r>
+      <w:r>
+        <w:rPr>
+          <w:rFonts w:ascii="Times New Roman" w:hAnsi="Times New Roman" w:cs="Times New Roman"/>
+          <w:sz w:val="24"/>
+          <w:szCs w:val="24"/>
+        </w:rPr>
+        <w:t>8</w:t>
+      </w:r>
+      <w:r>
+        <w:rPr>
+          <w:rFonts w:ascii="Times New Roman" w:hAnsi="Times New Roman" w:cs="Times New Roman"/>
+          <w:sz w:val="24"/>
+          <w:szCs w:val="24"/>
+        </w:rPr>
+        <w:t xml:space="preserve">] </w:t>
       </w:r>
       <w:r>
         <w:rPr>
@@ -11354,7 +13719,23 @@
           <w:sz w:val="24"/>
           <w:szCs w:val="24"/>
         </w:rPr>
-        <w:t xml:space="preserve">[24] </w:t>
+        <w:t>[2</w:t>
+      </w:r>
+      <w:r>
+        <w:rPr>
+          <w:rFonts w:ascii="Times New Roman" w:hAnsi="Times New Roman" w:cs="Times New Roman"/>
+          <w:sz w:val="24"/>
+          <w:szCs w:val="24"/>
+        </w:rPr>
+        <w:t>9</w:t>
+      </w:r>
+      <w:r>
+        <w:rPr>
+          <w:rFonts w:ascii="Times New Roman" w:hAnsi="Times New Roman" w:cs="Times New Roman"/>
+          <w:sz w:val="24"/>
+          <w:szCs w:val="24"/>
+        </w:rPr>
+        <w:t xml:space="preserve">] </w:t>
       </w:r>
       <w:r>
         <w:rPr>
@@ -11398,7 +13779,23 @@
           <w:sz w:val="24"/>
           <w:szCs w:val="24"/>
         </w:rPr>
-        <w:t xml:space="preserve">[25] </w:t>
+        <w:t>[</w:t>
+      </w:r>
+      <w:r>
+        <w:rPr>
+          <w:rFonts w:ascii="Times New Roman" w:hAnsi="Times New Roman" w:cs="Times New Roman"/>
+          <w:sz w:val="24"/>
+          <w:szCs w:val="24"/>
+        </w:rPr>
+        <w:t>30</w:t>
+      </w:r>
+      <w:r>
+        <w:rPr>
+          <w:rFonts w:ascii="Times New Roman" w:hAnsi="Times New Roman" w:cs="Times New Roman"/>
+          <w:sz w:val="24"/>
+          <w:szCs w:val="24"/>
+        </w:rPr>
+        <w:t xml:space="preserve">] </w:t>
       </w:r>
       <w:r>
         <w:rPr>
@@ -11460,7 +13857,23 @@
           <w:sz w:val="24"/>
           <w:szCs w:val="24"/>
         </w:rPr>
-        <w:t xml:space="preserve">[26] </w:t>
+        <w:t>[</w:t>
+      </w:r>
+      <w:r>
+        <w:rPr>
+          <w:rFonts w:ascii="Times New Roman" w:hAnsi="Times New Roman" w:cs="Times New Roman"/>
+          <w:sz w:val="24"/>
+          <w:szCs w:val="24"/>
+        </w:rPr>
+        <w:t>31</w:t>
+      </w:r>
+      <w:r>
+        <w:rPr>
+          <w:rFonts w:ascii="Times New Roman" w:hAnsi="Times New Roman" w:cs="Times New Roman"/>
+          <w:sz w:val="24"/>
+          <w:szCs w:val="24"/>
+        </w:rPr>
+        <w:t xml:space="preserve">] </w:t>
       </w:r>
       <w:r>
         <w:rPr>
@@ -11526,7 +13939,23 @@
           <w:sz w:val="24"/>
           <w:szCs w:val="24"/>
         </w:rPr>
-        <w:t xml:space="preserve">[27] </w:t>
+        <w:t>[</w:t>
+      </w:r>
+      <w:r>
+        <w:rPr>
+          <w:rFonts w:ascii="Times New Roman" w:hAnsi="Times New Roman" w:cs="Times New Roman"/>
+          <w:sz w:val="24"/>
+          <w:szCs w:val="24"/>
+        </w:rPr>
+        <w:t>32</w:t>
+      </w:r>
+      <w:r>
+        <w:rPr>
+          <w:rFonts w:ascii="Times New Roman" w:hAnsi="Times New Roman" w:cs="Times New Roman"/>
+          <w:sz w:val="24"/>
+          <w:szCs w:val="24"/>
+        </w:rPr>
+        <w:t xml:space="preserve">] </w:t>
       </w:r>
       <w:r>
         <w:rPr>
@@ -11582,7 +14011,24 @@
           <w:sz w:val="24"/>
           <w:szCs w:val="24"/>
         </w:rPr>
-        <w:t xml:space="preserve">[28] </w:t>
+        <w:lastRenderedPageBreak/>
+        <w:t>[</w:t>
+      </w:r>
+      <w:r>
+        <w:rPr>
+          <w:rFonts w:ascii="Times New Roman" w:hAnsi="Times New Roman" w:cs="Times New Roman"/>
+          <w:sz w:val="24"/>
+          <w:szCs w:val="24"/>
+        </w:rPr>
+        <w:t>33</w:t>
+      </w:r>
+      <w:r>
+        <w:rPr>
+          <w:rFonts w:ascii="Times New Roman" w:hAnsi="Times New Roman" w:cs="Times New Roman"/>
+          <w:sz w:val="24"/>
+          <w:szCs w:val="24"/>
+        </w:rPr>
+        <w:t xml:space="preserve">] </w:t>
       </w:r>
       <w:r>
         <w:rPr>
@@ -11626,7 +14072,23 @@
           <w:sz w:val="24"/>
           <w:szCs w:val="24"/>
         </w:rPr>
-        <w:t xml:space="preserve">[29] </w:t>
+        <w:t>[</w:t>
+      </w:r>
+      <w:r>
+        <w:rPr>
+          <w:rFonts w:ascii="Times New Roman" w:hAnsi="Times New Roman" w:cs="Times New Roman"/>
+          <w:sz w:val="24"/>
+          <w:szCs w:val="24"/>
+        </w:rPr>
+        <w:t>34</w:t>
+      </w:r>
+      <w:r>
+        <w:rPr>
+          <w:rFonts w:ascii="Times New Roman" w:hAnsi="Times New Roman" w:cs="Times New Roman"/>
+          <w:sz w:val="24"/>
+          <w:szCs w:val="24"/>
+        </w:rPr>
+        <w:t xml:space="preserve">] </w:t>
       </w:r>
       <w:r>
         <w:rPr>
@@ -11670,7 +14132,23 @@
           <w:sz w:val="24"/>
           <w:szCs w:val="24"/>
         </w:rPr>
-        <w:t xml:space="preserve">[30] </w:t>
+        <w:t>[3</w:t>
+      </w:r>
+      <w:r>
+        <w:rPr>
+          <w:rFonts w:ascii="Times New Roman" w:hAnsi="Times New Roman" w:cs="Times New Roman"/>
+          <w:sz w:val="24"/>
+          <w:szCs w:val="24"/>
+        </w:rPr>
+        <w:t>5</w:t>
+      </w:r>
+      <w:r>
+        <w:rPr>
+          <w:rFonts w:ascii="Times New Roman" w:hAnsi="Times New Roman" w:cs="Times New Roman"/>
+          <w:sz w:val="24"/>
+          <w:szCs w:val="24"/>
+        </w:rPr>
+        <w:t xml:space="preserve">] </w:t>
       </w:r>
       <w:r>
         <w:rPr>
@@ -11732,8 +14210,23 @@
           <w:sz w:val="24"/>
           <w:szCs w:val="24"/>
         </w:rPr>
-        <w:lastRenderedPageBreak/>
-        <w:t xml:space="preserve">[31] </w:t>
+        <w:t>[3</w:t>
+      </w:r>
+      <w:r>
+        <w:rPr>
+          <w:rFonts w:ascii="Times New Roman" w:hAnsi="Times New Roman" w:cs="Times New Roman"/>
+          <w:sz w:val="24"/>
+          <w:szCs w:val="24"/>
+        </w:rPr>
+        <w:t>6</w:t>
+      </w:r>
+      <w:r>
+        <w:rPr>
+          <w:rFonts w:ascii="Times New Roman" w:hAnsi="Times New Roman" w:cs="Times New Roman"/>
+          <w:sz w:val="24"/>
+          <w:szCs w:val="24"/>
+        </w:rPr>
+        <w:t xml:space="preserve">] </w:t>
       </w:r>
       <w:r>
         <w:rPr>
@@ -11777,7 +14270,23 @@
           <w:sz w:val="24"/>
           <w:szCs w:val="24"/>
         </w:rPr>
-        <w:t xml:space="preserve">[32] </w:t>
+        <w:t>[3</w:t>
+      </w:r>
+      <w:r>
+        <w:rPr>
+          <w:rFonts w:ascii="Times New Roman" w:hAnsi="Times New Roman" w:cs="Times New Roman"/>
+          <w:sz w:val="24"/>
+          <w:szCs w:val="24"/>
+        </w:rPr>
+        <w:t>7</w:t>
+      </w:r>
+      <w:r>
+        <w:rPr>
+          <w:rFonts w:ascii="Times New Roman" w:hAnsi="Times New Roman" w:cs="Times New Roman"/>
+          <w:sz w:val="24"/>
+          <w:szCs w:val="24"/>
+        </w:rPr>
+        <w:t xml:space="preserve">] </w:t>
       </w:r>
       <w:r>
         <w:rPr>
@@ -11847,7 +14356,7 @@
           <w:sz w:val="24"/>
           <w:szCs w:val="24"/>
         </w:rPr>
-        <w:t>3</w:t>
+        <w:t>8</w:t>
       </w:r>
       <w:r>
         <w:rPr>
@@ -11921,7 +14430,23 @@
           <w:sz w:val="24"/>
           <w:szCs w:val="24"/>
         </w:rPr>
-        <w:t xml:space="preserve">[34] </w:t>
+        <w:t>[3</w:t>
+      </w:r>
+      <w:r>
+        <w:rPr>
+          <w:rFonts w:ascii="Times New Roman" w:hAnsi="Times New Roman" w:cs="Times New Roman"/>
+          <w:sz w:val="24"/>
+          <w:szCs w:val="24"/>
+        </w:rPr>
+        <w:t>9</w:t>
+      </w:r>
+      <w:r>
+        <w:rPr>
+          <w:rFonts w:ascii="Times New Roman" w:hAnsi="Times New Roman" w:cs="Times New Roman"/>
+          <w:sz w:val="24"/>
+          <w:szCs w:val="24"/>
+        </w:rPr>
+        <w:t xml:space="preserve">] </w:t>
       </w:r>
       <w:r>
         <w:rPr>
@@ -11972,10 +14497,438 @@
       <w:pPr>
         <w:rPr>
           <w:rFonts w:ascii="Times New Roman" w:hAnsi="Times New Roman" w:cs="Times New Roman"/>
-          <w:b/>
-          <w:bCs/>
-          <w:sz w:val="24"/>
-          <w:szCs w:val="24"/>
+          <w:sz w:val="24"/>
+          <w:szCs w:val="24"/>
+        </w:rPr>
+      </w:pPr>
+      <w:r>
+        <w:rPr>
+          <w:rFonts w:ascii="Times New Roman" w:hAnsi="Times New Roman" w:cs="Times New Roman"/>
+          <w:sz w:val="24"/>
+          <w:szCs w:val="24"/>
+        </w:rPr>
+        <w:t>[</w:t>
+      </w:r>
+      <w:r>
+        <w:rPr>
+          <w:rFonts w:ascii="Times New Roman" w:hAnsi="Times New Roman" w:cs="Times New Roman"/>
+          <w:sz w:val="24"/>
+          <w:szCs w:val="24"/>
+        </w:rPr>
+        <w:t>40</w:t>
+      </w:r>
+      <w:r>
+        <w:rPr>
+          <w:rFonts w:ascii="Times New Roman" w:hAnsi="Times New Roman" w:cs="Times New Roman"/>
+          <w:sz w:val="24"/>
+          <w:szCs w:val="24"/>
+        </w:rPr>
+        <w:t xml:space="preserve">] </w:t>
+      </w:r>
+      <w:r>
+        <w:rPr>
+          <w:rFonts w:ascii="Times New Roman" w:hAnsi="Times New Roman" w:cs="Times New Roman"/>
+          <w:sz w:val="24"/>
+          <w:szCs w:val="24"/>
+        </w:rPr>
+        <w:t xml:space="preserve">Geraldi, Matheus Soares, et al. "Bayesian Network for Predicting Energy Consumption in </w:t>
+      </w:r>
+      <w:r>
+        <w:rPr>
+          <w:rFonts w:ascii="Times New Roman" w:hAnsi="Times New Roman" w:cs="Times New Roman"/>
+          <w:sz w:val="24"/>
+          <w:szCs w:val="24"/>
+        </w:rPr>
+        <w:tab/>
+      </w:r>
+      <w:r>
+        <w:rPr>
+          <w:rFonts w:ascii="Times New Roman" w:hAnsi="Times New Roman" w:cs="Times New Roman"/>
+          <w:sz w:val="24"/>
+          <w:szCs w:val="24"/>
+        </w:rPr>
+        <w:t xml:space="preserve">Schools in </w:t>
+      </w:r>
+      <w:proofErr w:type="spellStart"/>
+      <w:r>
+        <w:rPr>
+          <w:rFonts w:ascii="Times New Roman" w:hAnsi="Times New Roman" w:cs="Times New Roman"/>
+          <w:sz w:val="24"/>
+          <w:szCs w:val="24"/>
+        </w:rPr>
+        <w:t>Florianópolis</w:t>
+      </w:r>
+      <w:proofErr w:type="spellEnd"/>
+      <w:r>
+        <w:rPr>
+          <w:rFonts w:ascii="Times New Roman" w:hAnsi="Times New Roman" w:cs="Times New Roman"/>
+          <w:sz w:val="24"/>
+          <w:szCs w:val="24"/>
+        </w:rPr>
+        <w:t xml:space="preserve"> – Brazil." </w:t>
+      </w:r>
+      <w:r>
+        <w:rPr>
+          <w:rFonts w:ascii="Times New Roman" w:hAnsi="Times New Roman" w:cs="Times New Roman"/>
+          <w:i/>
+          <w:iCs/>
+          <w:sz w:val="24"/>
+          <w:szCs w:val="24"/>
+        </w:rPr>
+        <w:t xml:space="preserve">Proceedings of Building Simulation 2019: 16th </w:t>
+      </w:r>
+      <w:r>
+        <w:rPr>
+          <w:rFonts w:ascii="Times New Roman" w:hAnsi="Times New Roman" w:cs="Times New Roman"/>
+          <w:i/>
+          <w:iCs/>
+          <w:sz w:val="24"/>
+          <w:szCs w:val="24"/>
+        </w:rPr>
+        <w:tab/>
+      </w:r>
+      <w:r>
+        <w:rPr>
+          <w:rFonts w:ascii="Times New Roman" w:hAnsi="Times New Roman" w:cs="Times New Roman"/>
+          <w:i/>
+          <w:iCs/>
+          <w:sz w:val="24"/>
+          <w:szCs w:val="24"/>
+        </w:rPr>
+        <w:t>Conference of IBPSA</w:t>
+      </w:r>
+      <w:r>
+        <w:rPr>
+          <w:rFonts w:ascii="Times New Roman" w:hAnsi="Times New Roman" w:cs="Times New Roman"/>
+          <w:sz w:val="24"/>
+          <w:szCs w:val="24"/>
+        </w:rPr>
+        <w:t>, 2019, pp. 4188–4195.</w:t>
+      </w:r>
+    </w:p>
+    <w:p>
+      <w:pPr>
+        <w:rPr>
+          <w:rFonts w:ascii="Times New Roman" w:hAnsi="Times New Roman" w:cs="Times New Roman"/>
+          <w:sz w:val="24"/>
+          <w:szCs w:val="24"/>
+        </w:rPr>
+      </w:pPr>
+      <w:r>
+        <w:rPr>
+          <w:rFonts w:ascii="Times New Roman" w:hAnsi="Times New Roman" w:cs="Times New Roman"/>
+          <w:sz w:val="24"/>
+          <w:szCs w:val="24"/>
+        </w:rPr>
+        <w:t>[</w:t>
+      </w:r>
+      <w:r>
+        <w:rPr>
+          <w:rFonts w:ascii="Times New Roman" w:hAnsi="Times New Roman" w:cs="Times New Roman"/>
+          <w:sz w:val="24"/>
+          <w:szCs w:val="24"/>
+        </w:rPr>
+        <w:t>41</w:t>
+      </w:r>
+      <w:r>
+        <w:rPr>
+          <w:rFonts w:ascii="Times New Roman" w:hAnsi="Times New Roman" w:cs="Times New Roman"/>
+          <w:sz w:val="24"/>
+          <w:szCs w:val="24"/>
+        </w:rPr>
+        <w:t>]</w:t>
+      </w:r>
+      <w:r>
+        <w:rPr>
+          <w:rFonts w:ascii="Times New Roman" w:hAnsi="Times New Roman" w:cs="Times New Roman"/>
+          <w:sz w:val="24"/>
+          <w:szCs w:val="24"/>
+        </w:rPr>
+        <w:t xml:space="preserve"> </w:t>
+      </w:r>
+      <w:r>
+        <w:rPr>
+          <w:rFonts w:ascii="Times New Roman" w:hAnsi="Times New Roman" w:cs="Times New Roman"/>
+          <w:sz w:val="24"/>
+          <w:szCs w:val="24"/>
+        </w:rPr>
+        <w:t xml:space="preserve">Yadav, Parul, et al. "Rigorous Experimental Analysis of Tabular Data Generated using TVAE </w:t>
+      </w:r>
+      <w:r>
+        <w:rPr>
+          <w:rFonts w:ascii="Times New Roman" w:hAnsi="Times New Roman" w:cs="Times New Roman"/>
+          <w:sz w:val="24"/>
+          <w:szCs w:val="24"/>
+        </w:rPr>
+        <w:tab/>
+      </w:r>
+      <w:r>
+        <w:rPr>
+          <w:rFonts w:ascii="Times New Roman" w:hAnsi="Times New Roman" w:cs="Times New Roman"/>
+          <w:sz w:val="24"/>
+          <w:szCs w:val="24"/>
+        </w:rPr>
+        <w:t xml:space="preserve">and CTGAN." </w:t>
+      </w:r>
+      <w:r>
+        <w:rPr>
+          <w:rFonts w:ascii="Times New Roman" w:hAnsi="Times New Roman" w:cs="Times New Roman"/>
+          <w:i/>
+          <w:iCs/>
+          <w:sz w:val="24"/>
+          <w:szCs w:val="24"/>
+        </w:rPr>
+        <w:t>International Journal of Advanced Computer Science and Applications</w:t>
+      </w:r>
+      <w:r>
+        <w:rPr>
+          <w:rFonts w:ascii="Times New Roman" w:hAnsi="Times New Roman" w:cs="Times New Roman"/>
+          <w:sz w:val="24"/>
+          <w:szCs w:val="24"/>
+        </w:rPr>
+        <w:t xml:space="preserve">, vol. </w:t>
+      </w:r>
+      <w:r>
+        <w:rPr>
+          <w:rFonts w:ascii="Times New Roman" w:hAnsi="Times New Roman" w:cs="Times New Roman"/>
+          <w:sz w:val="24"/>
+          <w:szCs w:val="24"/>
+        </w:rPr>
+        <w:tab/>
+      </w:r>
+      <w:r>
+        <w:rPr>
+          <w:rFonts w:ascii="Times New Roman" w:hAnsi="Times New Roman" w:cs="Times New Roman"/>
+          <w:sz w:val="24"/>
+          <w:szCs w:val="24"/>
+        </w:rPr>
+        <w:t>15, no. 4, 2024, pp. 1250–1259.</w:t>
+      </w:r>
+    </w:p>
+    <w:p>
+      <w:pPr>
+        <w:rPr>
+          <w:rFonts w:ascii="Times New Roman" w:hAnsi="Times New Roman" w:cs="Times New Roman"/>
+          <w:sz w:val="24"/>
+          <w:szCs w:val="24"/>
+        </w:rPr>
+      </w:pPr>
+      <w:r>
+        <w:rPr>
+          <w:rFonts w:ascii="Times New Roman" w:hAnsi="Times New Roman" w:cs="Times New Roman"/>
+          <w:sz w:val="24"/>
+          <w:szCs w:val="24"/>
+        </w:rPr>
+        <w:t>[</w:t>
+      </w:r>
+      <w:r>
+        <w:rPr>
+          <w:rFonts w:ascii="Times New Roman" w:hAnsi="Times New Roman" w:cs="Times New Roman"/>
+          <w:sz w:val="24"/>
+          <w:szCs w:val="24"/>
+        </w:rPr>
+        <w:t>42</w:t>
+      </w:r>
+      <w:r>
+        <w:rPr>
+          <w:rFonts w:ascii="Times New Roman" w:hAnsi="Times New Roman" w:cs="Times New Roman"/>
+          <w:sz w:val="24"/>
+          <w:szCs w:val="24"/>
+        </w:rPr>
+        <w:t xml:space="preserve">] </w:t>
+      </w:r>
+      <w:proofErr w:type="spellStart"/>
+      <w:r>
+        <w:rPr>
+          <w:rFonts w:ascii="Times New Roman" w:hAnsi="Times New Roman" w:cs="Times New Roman"/>
+          <w:sz w:val="24"/>
+          <w:szCs w:val="24"/>
+        </w:rPr>
+        <w:t>Synthicity</w:t>
+      </w:r>
+      <w:proofErr w:type="spellEnd"/>
+      <w:r>
+        <w:rPr>
+          <w:rFonts w:ascii="Times New Roman" w:hAnsi="Times New Roman" w:cs="Times New Roman"/>
+          <w:sz w:val="24"/>
+          <w:szCs w:val="24"/>
+        </w:rPr>
+        <w:t xml:space="preserve"> GitHub. </w:t>
+      </w:r>
+      <w:r>
+        <w:rPr>
+          <w:rFonts w:ascii="Times New Roman" w:hAnsi="Times New Roman" w:cs="Times New Roman"/>
+          <w:i/>
+          <w:iCs/>
+          <w:sz w:val="24"/>
+          <w:szCs w:val="24"/>
+        </w:rPr>
+        <w:t>ctgan_plugin.py and tvae_plugin.py</w:t>
+      </w:r>
+      <w:r>
+        <w:rPr>
+          <w:rFonts w:ascii="Times New Roman" w:hAnsi="Times New Roman" w:cs="Times New Roman"/>
+          <w:sz w:val="24"/>
+          <w:szCs w:val="24"/>
+        </w:rPr>
+        <w:t xml:space="preserve">. </w:t>
+      </w:r>
+      <w:r>
+        <w:rPr>
+          <w:rFonts w:ascii="Times New Roman" w:hAnsi="Times New Roman" w:cs="Times New Roman"/>
+          <w:i/>
+          <w:iCs/>
+          <w:sz w:val="24"/>
+          <w:szCs w:val="24"/>
+        </w:rPr>
+        <w:t>GitHub</w:t>
+      </w:r>
+      <w:r>
+        <w:rPr>
+          <w:rFonts w:ascii="Times New Roman" w:hAnsi="Times New Roman" w:cs="Times New Roman"/>
+          <w:sz w:val="24"/>
+          <w:szCs w:val="24"/>
+        </w:rPr>
+        <w:t xml:space="preserve">, </w:t>
+      </w:r>
+      <w:r>
+        <w:rPr>
+          <w:rFonts w:ascii="Times New Roman" w:hAnsi="Times New Roman" w:cs="Times New Roman"/>
+          <w:sz w:val="24"/>
+          <w:szCs w:val="24"/>
+        </w:rPr>
+        <w:tab/>
+      </w:r>
+      <w:hyperlink r:id="rId18" w:history="1">
+        <w:r>
+          <w:rPr>
+            <w:rStyle w:val="Hyperlink"/>
+            <w:rFonts w:ascii="Times New Roman" w:hAnsi="Times New Roman" w:cs="Times New Roman"/>
+            <w:sz w:val="24"/>
+            <w:szCs w:val="24"/>
+          </w:rPr>
+          <w:t>https://github.com/vanderschaarlab/synthcity</w:t>
+        </w:r>
+      </w:hyperlink>
+    </w:p>
+    <w:p>
+      <w:pPr>
+        <w:rPr>
+          <w:rFonts w:ascii="Times New Roman" w:hAnsi="Times New Roman" w:cs="Times New Roman"/>
+          <w:sz w:val="24"/>
+          <w:szCs w:val="24"/>
+          <w:lang w:val="it-IT"/>
+        </w:rPr>
+      </w:pPr>
+      <w:r>
+        <w:rPr>
+          <w:rFonts w:ascii="Times New Roman" w:hAnsi="Times New Roman" w:cs="Times New Roman"/>
+          <w:sz w:val="24"/>
+          <w:szCs w:val="24"/>
+        </w:rPr>
+        <w:t>[</w:t>
+      </w:r>
+      <w:r>
+        <w:rPr>
+          <w:rFonts w:ascii="Times New Roman" w:hAnsi="Times New Roman" w:cs="Times New Roman"/>
+          <w:sz w:val="24"/>
+          <w:szCs w:val="24"/>
+        </w:rPr>
+        <w:t>43</w:t>
+      </w:r>
+      <w:r>
+        <w:rPr>
+          <w:rFonts w:ascii="Times New Roman" w:hAnsi="Times New Roman" w:cs="Times New Roman"/>
+          <w:sz w:val="24"/>
+          <w:szCs w:val="24"/>
+        </w:rPr>
+        <w:t xml:space="preserve">] </w:t>
+      </w:r>
+      <w:r>
+        <w:rPr>
+          <w:rFonts w:ascii="Times New Roman" w:hAnsi="Times New Roman" w:cs="Times New Roman"/>
+          <w:sz w:val="24"/>
+          <w:szCs w:val="24"/>
+        </w:rPr>
+        <w:t xml:space="preserve">SDV Developers. </w:t>
+      </w:r>
+      <w:r>
+        <w:rPr>
+          <w:rFonts w:ascii="Times New Roman" w:hAnsi="Times New Roman" w:cs="Times New Roman"/>
+          <w:i/>
+          <w:iCs/>
+          <w:sz w:val="24"/>
+          <w:szCs w:val="24"/>
+        </w:rPr>
+        <w:t>CTGAN and TVAE Documentation</w:t>
+      </w:r>
+      <w:r>
+        <w:rPr>
+          <w:rFonts w:ascii="Times New Roman" w:hAnsi="Times New Roman" w:cs="Times New Roman"/>
+          <w:sz w:val="24"/>
+          <w:szCs w:val="24"/>
+        </w:rPr>
+        <w:t xml:space="preserve">. </w:t>
+      </w:r>
+      <w:r>
+        <w:rPr>
+          <w:rFonts w:ascii="Times New Roman" w:hAnsi="Times New Roman" w:cs="Times New Roman"/>
+          <w:i/>
+          <w:iCs/>
+          <w:sz w:val="24"/>
+          <w:szCs w:val="24"/>
+          <w:lang w:val="it-IT"/>
+        </w:rPr>
+        <w:t xml:space="preserve">SDV </w:t>
+      </w:r>
+      <w:proofErr w:type="spellStart"/>
+      <w:r>
+        <w:rPr>
+          <w:rFonts w:ascii="Times New Roman" w:hAnsi="Times New Roman" w:cs="Times New Roman"/>
+          <w:i/>
+          <w:iCs/>
+          <w:sz w:val="24"/>
+          <w:szCs w:val="24"/>
+          <w:lang w:val="it-IT"/>
+        </w:rPr>
+        <w:t>Documentation</w:t>
+      </w:r>
+      <w:proofErr w:type="spellEnd"/>
+      <w:r>
+        <w:rPr>
+          <w:rFonts w:ascii="Times New Roman" w:hAnsi="Times New Roman" w:cs="Times New Roman"/>
+          <w:sz w:val="24"/>
+          <w:szCs w:val="24"/>
+          <w:lang w:val="it-IT"/>
+        </w:rPr>
+        <w:t xml:space="preserve">, </w:t>
+      </w:r>
+      <w:r>
+        <w:rPr>
+          <w:rFonts w:ascii="Times New Roman" w:hAnsi="Times New Roman" w:cs="Times New Roman"/>
+          <w:sz w:val="24"/>
+          <w:szCs w:val="24"/>
+          <w:lang w:val="it-IT"/>
+        </w:rPr>
+        <w:tab/>
+      </w:r>
+      <w:r>
+        <w:rPr>
+          <w:rFonts w:ascii="Times New Roman" w:hAnsi="Times New Roman" w:cs="Times New Roman"/>
+          <w:sz w:val="24"/>
+          <w:szCs w:val="24"/>
+          <w:lang w:val="it-IT"/>
+        </w:rPr>
+        <w:t>https://docs.sdv.dev</w:t>
+      </w:r>
+    </w:p>
+    <w:p>
+      <w:pPr>
+        <w:rPr>
+          <w:rFonts w:ascii="Times New Roman" w:hAnsi="Times New Roman" w:cs="Times New Roman"/>
+          <w:sz w:val="24"/>
+          <w:szCs w:val="24"/>
+          <w:lang w:val="it-IT"/>
         </w:rPr>
       </w:pPr>
     </w:p>
@@ -12695,6 +15648,155 @@
     </w:lvl>
   </w:abstractNum>
   <w:abstractNum w:abstractNumId="7" w15:restartNumberingAfterBreak="0">
+    <w:nsid w:val="71615F3E"/>
+    <w:multiLevelType w:val="multilevel"/>
+    <w:tmpl w:val="17080B84"/>
+    <w:lvl w:ilvl="0">
+      <w:start w:val="1"/>
+      <w:numFmt w:val="bullet"/>
+      <w:lvlText w:val=""/>
+      <w:lvlJc w:val="left"/>
+      <w:pPr>
+        <w:tabs>
+          <w:tab w:val="num" w:pos="720"/>
+        </w:tabs>
+        <w:ind w:left="720" w:hanging="360"/>
+      </w:pPr>
+      <w:rPr>
+        <w:rFonts w:ascii="Symbol" w:hAnsi="Symbol" w:hint="default"/>
+        <w:sz w:val="20"/>
+      </w:rPr>
+    </w:lvl>
+    <w:lvl w:ilvl="1" w:tentative="1">
+      <w:start w:val="1"/>
+      <w:numFmt w:val="bullet"/>
+      <w:lvlText w:val="o"/>
+      <w:lvlJc w:val="left"/>
+      <w:pPr>
+        <w:tabs>
+          <w:tab w:val="num" w:pos="1440"/>
+        </w:tabs>
+        <w:ind w:left="1440" w:hanging="360"/>
+      </w:pPr>
+      <w:rPr>
+        <w:rFonts w:ascii="Courier New" w:hAnsi="Courier New" w:hint="default"/>
+        <w:sz w:val="20"/>
+      </w:rPr>
+    </w:lvl>
+    <w:lvl w:ilvl="2" w:tentative="1">
+      <w:start w:val="1"/>
+      <w:numFmt w:val="bullet"/>
+      <w:lvlText w:val=""/>
+      <w:lvlJc w:val="left"/>
+      <w:pPr>
+        <w:tabs>
+          <w:tab w:val="num" w:pos="2160"/>
+        </w:tabs>
+        <w:ind w:left="2160" w:hanging="360"/>
+      </w:pPr>
+      <w:rPr>
+        <w:rFonts w:ascii="Wingdings" w:hAnsi="Wingdings" w:hint="default"/>
+        <w:sz w:val="20"/>
+      </w:rPr>
+    </w:lvl>
+    <w:lvl w:ilvl="3" w:tentative="1">
+      <w:start w:val="1"/>
+      <w:numFmt w:val="bullet"/>
+      <w:lvlText w:val=""/>
+      <w:lvlJc w:val="left"/>
+      <w:pPr>
+        <w:tabs>
+          <w:tab w:val="num" w:pos="2880"/>
+        </w:tabs>
+        <w:ind w:left="2880" w:hanging="360"/>
+      </w:pPr>
+      <w:rPr>
+        <w:rFonts w:ascii="Wingdings" w:hAnsi="Wingdings" w:hint="default"/>
+        <w:sz w:val="20"/>
+      </w:rPr>
+    </w:lvl>
+    <w:lvl w:ilvl="4" w:tentative="1">
+      <w:start w:val="1"/>
+      <w:numFmt w:val="bullet"/>
+      <w:lvlText w:val=""/>
+      <w:lvlJc w:val="left"/>
+      <w:pPr>
+        <w:tabs>
+          <w:tab w:val="num" w:pos="3600"/>
+        </w:tabs>
+        <w:ind w:left="3600" w:hanging="360"/>
+      </w:pPr>
+      <w:rPr>
+        <w:rFonts w:ascii="Wingdings" w:hAnsi="Wingdings" w:hint="default"/>
+        <w:sz w:val="20"/>
+      </w:rPr>
+    </w:lvl>
+    <w:lvl w:ilvl="5" w:tentative="1">
+      <w:start w:val="1"/>
+      <w:numFmt w:val="bullet"/>
+      <w:lvlText w:val=""/>
+      <w:lvlJc w:val="left"/>
+      <w:pPr>
+        <w:tabs>
+          <w:tab w:val="num" w:pos="4320"/>
+        </w:tabs>
+        <w:ind w:left="4320" w:hanging="360"/>
+      </w:pPr>
+      <w:rPr>
+        <w:rFonts w:ascii="Wingdings" w:hAnsi="Wingdings" w:hint="default"/>
+        <w:sz w:val="20"/>
+      </w:rPr>
+    </w:lvl>
+    <w:lvl w:ilvl="6" w:tentative="1">
+      <w:start w:val="1"/>
+      <w:numFmt w:val="bullet"/>
+      <w:lvlText w:val=""/>
+      <w:lvlJc w:val="left"/>
+      <w:pPr>
+        <w:tabs>
+          <w:tab w:val="num" w:pos="5040"/>
+        </w:tabs>
+        <w:ind w:left="5040" w:hanging="360"/>
+      </w:pPr>
+      <w:rPr>
+        <w:rFonts w:ascii="Wingdings" w:hAnsi="Wingdings" w:hint="default"/>
+        <w:sz w:val="20"/>
+      </w:rPr>
+    </w:lvl>
+    <w:lvl w:ilvl="7" w:tentative="1">
+      <w:start w:val="1"/>
+      <w:numFmt w:val="bullet"/>
+      <w:lvlText w:val=""/>
+      <w:lvlJc w:val="left"/>
+      <w:pPr>
+        <w:tabs>
+          <w:tab w:val="num" w:pos="5760"/>
+        </w:tabs>
+        <w:ind w:left="5760" w:hanging="360"/>
+      </w:pPr>
+      <w:rPr>
+        <w:rFonts w:ascii="Wingdings" w:hAnsi="Wingdings" w:hint="default"/>
+        <w:sz w:val="20"/>
+      </w:rPr>
+    </w:lvl>
+    <w:lvl w:ilvl="8" w:tentative="1">
+      <w:start w:val="1"/>
+      <w:numFmt w:val="bullet"/>
+      <w:lvlText w:val=""/>
+      <w:lvlJc w:val="left"/>
+      <w:pPr>
+        <w:tabs>
+          <w:tab w:val="num" w:pos="6480"/>
+        </w:tabs>
+        <w:ind w:left="6480" w:hanging="360"/>
+      </w:pPr>
+      <w:rPr>
+        <w:rFonts w:ascii="Wingdings" w:hAnsi="Wingdings" w:hint="default"/>
+        <w:sz w:val="20"/>
+      </w:rPr>
+    </w:lvl>
+  </w:abstractNum>
+  <w:abstractNum w:abstractNumId="8" w15:restartNumberingAfterBreak="0">
     <w:nsid w:val="7B5652CE"/>
     <w:multiLevelType w:val="hybridMultilevel"/>
     <w:tmpl w:val="835E0CC4"/>
@@ -12787,7 +15889,7 @@
     <w:abstractNumId w:val="6"/>
   </w:num>
   <w:num w:numId="2" w16cid:durableId="1382292262">
-    <w:abstractNumId w:val="7"/>
+    <w:abstractNumId w:val="8"/>
   </w:num>
   <w:num w:numId="3" w16cid:durableId="800852154">
     <w:abstractNumId w:val="5"/>
@@ -12806,6 +15908,9 @@
   </w:num>
   <w:num w:numId="8" w16cid:durableId="2127652021">
     <w:abstractNumId w:val="2"/>
+  </w:num>
+  <w:num w:numId="9" w16cid:durableId="603459589">
+    <w:abstractNumId w:val="7"/>
   </w:num>
 </w:numbering>
 </file>

</xml_diff>